<commit_message>
Corrected Software Development Plan.docx
</commit_message>
<xml_diff>
--- a/Docs/Project documentation/Software Development Plan.docx
+++ b/Docs/Project documentation/Software Development Plan.docx
@@ -108,7 +108,6 @@
                         <w:lang w:val="en-US"/>
                       </w:rPr>
                     </w:pPr>
-                    <w:proofErr w:type="gramStart"/>
                     <w:r>
                       <w:rPr>
                         <w:rFonts w:asciiTheme="majorHAnsi" w:eastAsiaTheme="majorEastAsia" w:hAnsiTheme="majorHAnsi" w:cstheme="majorBidi"/>
@@ -116,17 +115,7 @@
                         <w:sz w:val="80"/>
                         <w:szCs w:val="80"/>
                       </w:rPr>
-                      <w:t>Software</w:t>
-                    </w:r>
-                    <w:proofErr w:type="gramEnd"/>
-                    <w:r>
-                      <w:rPr>
-                        <w:rFonts w:asciiTheme="majorHAnsi" w:eastAsiaTheme="majorEastAsia" w:hAnsiTheme="majorHAnsi" w:cstheme="majorBidi"/>
-                        <w:color w:val="4F81BD" w:themeColor="accent1"/>
-                        <w:sz w:val="80"/>
-                        <w:szCs w:val="80"/>
-                      </w:rPr>
-                      <w:t xml:space="preserve"> </w:t>
+                      <w:t xml:space="preserve">Software </w:t>
                     </w:r>
                     <w:proofErr w:type="spellStart"/>
                     <w:r>
@@ -419,7 +408,9 @@
               <w:tab w:val="right" w:leader="dot" w:pos="8494"/>
             </w:tabs>
             <w:rPr>
+              <w:rFonts w:eastAsiaTheme="minorEastAsia"/>
               <w:noProof/>
+              <w:lang w:eastAsia="pt-PT"/>
             </w:rPr>
           </w:pPr>
           <w:r>
@@ -440,7 +431,7 @@
             </w:rPr>
             <w:fldChar w:fldCharType="separate"/>
           </w:r>
-          <w:hyperlink w:anchor="_Toc353140278" w:history="1">
+          <w:hyperlink w:anchor="_Toc353725652" w:history="1">
             <w:r>
               <w:rPr>
                 <w:rStyle w:val="Hiperligao"/>
@@ -468,7 +459,7 @@
                 <w:noProof/>
                 <w:webHidden/>
               </w:rPr>
-              <w:instrText xml:space="preserve"> PAGEREF _Toc353140278 \h </w:instrText>
+              <w:instrText xml:space="preserve"> PAGEREF _Toc353725652 \h </w:instrText>
             </w:r>
             <w:r>
               <w:rPr>
@@ -506,10 +497,12 @@
               <w:tab w:val="right" w:leader="dot" w:pos="8494"/>
             </w:tabs>
             <w:rPr>
+              <w:rFonts w:eastAsiaTheme="minorEastAsia"/>
               <w:noProof/>
+              <w:lang w:eastAsia="pt-PT"/>
             </w:rPr>
           </w:pPr>
-          <w:hyperlink w:anchor="_Toc353140279" w:history="1">
+          <w:hyperlink w:anchor="_Toc353725653" w:history="1">
             <w:r>
               <w:rPr>
                 <w:rStyle w:val="Hiperligao"/>
@@ -537,7 +530,7 @@
                 <w:noProof/>
                 <w:webHidden/>
               </w:rPr>
-              <w:instrText xml:space="preserve"> PAGEREF _Toc353140279 \h </w:instrText>
+              <w:instrText xml:space="preserve"> PAGEREF _Toc353725653 \h </w:instrText>
             </w:r>
             <w:r>
               <w:rPr>
@@ -575,10 +568,12 @@
               <w:tab w:val="right" w:leader="dot" w:pos="8494"/>
             </w:tabs>
             <w:rPr>
+              <w:rFonts w:eastAsiaTheme="minorEastAsia"/>
               <w:noProof/>
+              <w:lang w:eastAsia="pt-PT"/>
             </w:rPr>
           </w:pPr>
-          <w:hyperlink w:anchor="_Toc353140280" w:history="1">
+          <w:hyperlink w:anchor="_Toc353725654" w:history="1">
             <w:r>
               <w:rPr>
                 <w:rStyle w:val="Hiperligao"/>
@@ -606,7 +601,7 @@
                 <w:noProof/>
                 <w:webHidden/>
               </w:rPr>
-              <w:instrText xml:space="preserve"> PAGEREF _Toc353140280 \h </w:instrText>
+              <w:instrText xml:space="preserve"> PAGEREF _Toc353725654 \h </w:instrText>
             </w:r>
             <w:r>
               <w:rPr>
@@ -644,10 +639,12 @@
               <w:tab w:val="right" w:leader="dot" w:pos="8494"/>
             </w:tabs>
             <w:rPr>
+              <w:rFonts w:eastAsiaTheme="minorEastAsia"/>
               <w:noProof/>
+              <w:lang w:eastAsia="pt-PT"/>
             </w:rPr>
           </w:pPr>
-          <w:hyperlink w:anchor="_Toc353140281" w:history="1">
+          <w:hyperlink w:anchor="_Toc353725655" w:history="1">
             <w:r>
               <w:rPr>
                 <w:rStyle w:val="Hiperligao"/>
@@ -675,7 +672,7 @@
                 <w:noProof/>
                 <w:webHidden/>
               </w:rPr>
-              <w:instrText xml:space="preserve"> PAGEREF _Toc353140281 \h </w:instrText>
+              <w:instrText xml:space="preserve"> PAGEREF _Toc353725655 \h </w:instrText>
             </w:r>
             <w:r>
               <w:rPr>
@@ -713,10 +710,12 @@
               <w:tab w:val="right" w:leader="dot" w:pos="8494"/>
             </w:tabs>
             <w:rPr>
+              <w:rFonts w:eastAsiaTheme="minorEastAsia"/>
               <w:noProof/>
+              <w:lang w:eastAsia="pt-PT"/>
             </w:rPr>
           </w:pPr>
-          <w:hyperlink w:anchor="_Toc353140282" w:history="1">
+          <w:hyperlink w:anchor="_Toc353725656" w:history="1">
             <w:r>
               <w:rPr>
                 <w:rStyle w:val="Hiperligao"/>
@@ -744,7 +743,7 @@
                 <w:noProof/>
                 <w:webHidden/>
               </w:rPr>
-              <w:instrText xml:space="preserve"> PAGEREF _Toc353140282 \h </w:instrText>
+              <w:instrText xml:space="preserve"> PAGEREF _Toc353725656 \h </w:instrText>
             </w:r>
             <w:r>
               <w:rPr>
@@ -782,10 +781,12 @@
               <w:tab w:val="right" w:leader="dot" w:pos="8494"/>
             </w:tabs>
             <w:rPr>
+              <w:rFonts w:eastAsiaTheme="minorEastAsia"/>
               <w:noProof/>
+              <w:lang w:eastAsia="pt-PT"/>
             </w:rPr>
           </w:pPr>
-          <w:hyperlink w:anchor="_Toc353140283" w:history="1">
+          <w:hyperlink w:anchor="_Toc353725657" w:history="1">
             <w:r>
               <w:rPr>
                 <w:rStyle w:val="Hiperligao"/>
@@ -813,7 +814,7 @@
                 <w:noProof/>
                 <w:webHidden/>
               </w:rPr>
-              <w:instrText xml:space="preserve"> PAGEREF _Toc353140283 \h </w:instrText>
+              <w:instrText xml:space="preserve"> PAGEREF _Toc353725657 \h </w:instrText>
             </w:r>
             <w:r>
               <w:rPr>
@@ -851,10 +852,12 @@
               <w:tab w:val="right" w:leader="dot" w:pos="8494"/>
             </w:tabs>
             <w:rPr>
+              <w:rFonts w:eastAsiaTheme="minorEastAsia"/>
               <w:noProof/>
+              <w:lang w:eastAsia="pt-PT"/>
             </w:rPr>
           </w:pPr>
-          <w:hyperlink w:anchor="_Toc353140284" w:history="1">
+          <w:hyperlink w:anchor="_Toc353725658" w:history="1">
             <w:r>
               <w:rPr>
                 <w:rStyle w:val="Hiperligao"/>
@@ -882,7 +885,7 @@
                 <w:noProof/>
                 <w:webHidden/>
               </w:rPr>
-              <w:instrText xml:space="preserve"> PAGEREF _Toc353140284 \h </w:instrText>
+              <w:instrText xml:space="preserve"> PAGEREF _Toc353725658 \h </w:instrText>
             </w:r>
             <w:r>
               <w:rPr>
@@ -920,10 +923,12 @@
               <w:tab w:val="right" w:leader="dot" w:pos="8494"/>
             </w:tabs>
             <w:rPr>
+              <w:rFonts w:eastAsiaTheme="minorEastAsia"/>
               <w:noProof/>
+              <w:lang w:eastAsia="pt-PT"/>
             </w:rPr>
           </w:pPr>
-          <w:hyperlink w:anchor="_Toc353140285" w:history="1">
+          <w:hyperlink w:anchor="_Toc353725659" w:history="1">
             <w:r>
               <w:rPr>
                 <w:rStyle w:val="Hiperligao"/>
@@ -951,7 +956,7 @@
                 <w:noProof/>
                 <w:webHidden/>
               </w:rPr>
-              <w:instrText xml:space="preserve"> PAGEREF _Toc353140285 \h </w:instrText>
+              <w:instrText xml:space="preserve"> PAGEREF _Toc353725659 \h </w:instrText>
             </w:r>
             <w:r>
               <w:rPr>
@@ -989,10 +994,12 @@
               <w:tab w:val="right" w:leader="dot" w:pos="8494"/>
             </w:tabs>
             <w:rPr>
+              <w:rFonts w:eastAsiaTheme="minorEastAsia"/>
               <w:noProof/>
+              <w:lang w:eastAsia="pt-PT"/>
             </w:rPr>
           </w:pPr>
-          <w:hyperlink w:anchor="_Toc353140286" w:history="1">
+          <w:hyperlink w:anchor="_Toc353725660" w:history="1">
             <w:r>
               <w:rPr>
                 <w:rStyle w:val="Hiperligao"/>
@@ -1020,7 +1027,7 @@
                 <w:noProof/>
                 <w:webHidden/>
               </w:rPr>
-              <w:instrText xml:space="preserve"> PAGEREF _Toc353140286 \h </w:instrText>
+              <w:instrText xml:space="preserve"> PAGEREF _Toc353725660 \h </w:instrText>
             </w:r>
             <w:r>
               <w:rPr>
@@ -1058,10 +1065,12 @@
               <w:tab w:val="right" w:leader="dot" w:pos="8494"/>
             </w:tabs>
             <w:rPr>
+              <w:rFonts w:eastAsiaTheme="minorEastAsia"/>
               <w:noProof/>
+              <w:lang w:eastAsia="pt-PT"/>
             </w:rPr>
           </w:pPr>
-          <w:hyperlink w:anchor="_Toc353140287" w:history="1">
+          <w:hyperlink w:anchor="_Toc353725661" w:history="1">
             <w:r>
               <w:rPr>
                 <w:rStyle w:val="Hiperligao"/>
@@ -1089,7 +1098,7 @@
                 <w:noProof/>
                 <w:webHidden/>
               </w:rPr>
-              <w:instrText xml:space="preserve"> PAGEREF _Toc353140287 \h </w:instrText>
+              <w:instrText xml:space="preserve"> PAGEREF _Toc353725661 \h </w:instrText>
             </w:r>
             <w:r>
               <w:rPr>
@@ -1127,10 +1136,12 @@
               <w:tab w:val="right" w:leader="dot" w:pos="8494"/>
             </w:tabs>
             <w:rPr>
+              <w:rFonts w:eastAsiaTheme="minorEastAsia"/>
               <w:noProof/>
+              <w:lang w:eastAsia="pt-PT"/>
             </w:rPr>
           </w:pPr>
-          <w:hyperlink w:anchor="_Toc353140288" w:history="1">
+          <w:hyperlink w:anchor="_Toc353725662" w:history="1">
             <w:r>
               <w:rPr>
                 <w:rStyle w:val="Hiperligao"/>
@@ -1158,7 +1169,7 @@
                 <w:noProof/>
                 <w:webHidden/>
               </w:rPr>
-              <w:instrText xml:space="preserve"> PAGEREF _Toc353140288 \h </w:instrText>
+              <w:instrText xml:space="preserve"> PAGEREF _Toc353725662 \h </w:instrText>
             </w:r>
             <w:r>
               <w:rPr>
@@ -1196,10 +1207,12 @@
               <w:tab w:val="right" w:leader="dot" w:pos="8494"/>
             </w:tabs>
             <w:rPr>
+              <w:rFonts w:eastAsiaTheme="minorEastAsia"/>
               <w:noProof/>
+              <w:lang w:eastAsia="pt-PT"/>
             </w:rPr>
           </w:pPr>
-          <w:hyperlink w:anchor="_Toc353140289" w:history="1">
+          <w:hyperlink w:anchor="_Toc353725663" w:history="1">
             <w:r>
               <w:rPr>
                 <w:rStyle w:val="Hiperligao"/>
@@ -1227,7 +1240,7 @@
                 <w:noProof/>
                 <w:webHidden/>
               </w:rPr>
-              <w:instrText xml:space="preserve"> PAGEREF _Toc353140289 \h </w:instrText>
+              <w:instrText xml:space="preserve"> PAGEREF _Toc353725663 \h </w:instrText>
             </w:r>
             <w:r>
               <w:rPr>
@@ -1289,6 +1302,17 @@
       <w:proofErr w:type="spellEnd"/>
     </w:p>
     <w:p>
+      <w:pPr>
+        <w:pStyle w:val="ndicedeilustraes"/>
+        <w:tabs>
+          <w:tab w:val="right" w:leader="dot" w:pos="8494"/>
+        </w:tabs>
+        <w:rPr>
+          <w:rFonts w:eastAsiaTheme="minorEastAsia"/>
+          <w:noProof/>
+          <w:lang w:eastAsia="pt-PT"/>
+        </w:rPr>
+      </w:pPr>
       <w:r>
         <w:rPr>
           <w:lang w:val="en-US"/>
@@ -1304,14 +1328,66 @@
         </w:rPr>
         <w:fldChar w:fldCharType="separate"/>
       </w:r>
-      <w:r>
-        <w:rPr>
-          <w:b/>
-          <w:bCs/>
-          <w:noProof/>
-        </w:rPr>
-        <w:t>Não foi encontrada nenhuma entrada do índice de ilustrações.</w:t>
-      </w:r>
+      <w:hyperlink w:anchor="_Toc353725672" w:history="1">
+        <w:r>
+          <w:rPr>
+            <w:rStyle w:val="Hiperligao"/>
+            <w:noProof/>
+            <w:lang w:val="en-US"/>
+          </w:rPr>
+          <w:t>Figure 1 - Simplified Schedule</w:t>
+        </w:r>
+        <w:r>
+          <w:rPr>
+            <w:noProof/>
+            <w:webHidden/>
+          </w:rPr>
+          <w:tab/>
+        </w:r>
+        <w:r>
+          <w:rPr>
+            <w:noProof/>
+            <w:webHidden/>
+          </w:rPr>
+          <w:fldChar w:fldCharType="begin"/>
+        </w:r>
+        <w:r>
+          <w:rPr>
+            <w:noProof/>
+            <w:webHidden/>
+          </w:rPr>
+          <w:instrText xml:space="preserve"> PAGEREF _Toc353725672 \h </w:instrText>
+        </w:r>
+        <w:r>
+          <w:rPr>
+            <w:noProof/>
+            <w:webHidden/>
+          </w:rPr>
+        </w:r>
+        <w:r>
+          <w:rPr>
+            <w:noProof/>
+            <w:webHidden/>
+          </w:rPr>
+          <w:fldChar w:fldCharType="separate"/>
+        </w:r>
+        <w:r>
+          <w:rPr>
+            <w:noProof/>
+            <w:webHidden/>
+          </w:rPr>
+          <w:t>8</w:t>
+        </w:r>
+        <w:r>
+          <w:rPr>
+            <w:noProof/>
+            <w:webHidden/>
+          </w:rPr>
+          <w:fldChar w:fldCharType="end"/>
+        </w:r>
+      </w:hyperlink>
+    </w:p>
+    <w:p>
       <w:r>
         <w:rPr>
           <w:lang w:val="en-US"/>
@@ -1326,6 +1402,7 @@
         </w:rPr>
       </w:pPr>
       <w:commentRangeStart w:id="0"/>
+      <w:commentRangeStart w:id="1"/>
       <w:r>
         <w:rPr>
           <w:rFonts w:asciiTheme="majorHAnsi" w:eastAsiaTheme="majorEastAsia" w:hAnsiTheme="majorHAnsi" w:cstheme="majorBidi"/>
@@ -1345,6 +1422,13 @@
         </w:rPr>
         <w:commentReference w:id="0"/>
       </w:r>
+      <w:commentRangeEnd w:id="1"/>
+      <w:r>
+        <w:rPr>
+          <w:rStyle w:val="Refdecomentrio"/>
+        </w:rPr>
+        <w:commentReference w:id="1"/>
+      </w:r>
     </w:p>
     <w:p>
       <w:pPr>
@@ -1376,7 +1460,7 @@
         </w:rPr>
         <w:fldChar w:fldCharType="separate"/>
       </w:r>
-      <w:hyperlink w:anchor="_Toc353140290" w:history="1">
+      <w:hyperlink w:anchor="_Toc353725643" w:history="1">
         <w:r>
           <w:rPr>
             <w:rStyle w:val="Hiperligao"/>
@@ -1404,7 +1488,7 @@
             <w:noProof/>
             <w:webHidden/>
           </w:rPr>
-          <w:instrText xml:space="preserve"> PAGEREF _Toc353140290 \h </w:instrText>
+          <w:instrText xml:space="preserve"> PAGEREF _Toc353725643 \h </w:instrText>
         </w:r>
         <w:r>
           <w:rPr>
@@ -1447,7 +1531,7 @@
           <w:lang w:eastAsia="pt-PT"/>
         </w:rPr>
       </w:pPr>
-      <w:hyperlink w:anchor="_Toc353140291" w:history="1">
+      <w:hyperlink w:anchor="_Toc353725644" w:history="1">
         <w:r>
           <w:rPr>
             <w:rStyle w:val="Hiperligao"/>
@@ -1475,7 +1559,7 @@
             <w:noProof/>
             <w:webHidden/>
           </w:rPr>
-          <w:instrText xml:space="preserve"> PAGEREF _Toc353140291 \h </w:instrText>
+          <w:instrText xml:space="preserve"> PAGEREF _Toc353725644 \h </w:instrText>
         </w:r>
         <w:r>
           <w:rPr>
@@ -1508,6 +1592,502 @@
     </w:p>
     <w:p>
       <w:pPr>
+        <w:pStyle w:val="ndicedeilustraes"/>
+        <w:tabs>
+          <w:tab w:val="right" w:leader="dot" w:pos="8494"/>
+        </w:tabs>
+        <w:rPr>
+          <w:rFonts w:eastAsiaTheme="minorEastAsia"/>
+          <w:noProof/>
+          <w:lang w:eastAsia="pt-PT"/>
+        </w:rPr>
+      </w:pPr>
+      <w:hyperlink w:anchor="_Toc353725645" w:history="1">
+        <w:r>
+          <w:rPr>
+            <w:rStyle w:val="Hiperligao"/>
+            <w:noProof/>
+            <w:lang w:val="en-US"/>
+          </w:rPr>
+          <w:t>Table 3 - Taks of Carla Machado</w:t>
+        </w:r>
+        <w:r>
+          <w:rPr>
+            <w:noProof/>
+            <w:webHidden/>
+          </w:rPr>
+          <w:tab/>
+        </w:r>
+        <w:r>
+          <w:rPr>
+            <w:noProof/>
+            <w:webHidden/>
+          </w:rPr>
+          <w:fldChar w:fldCharType="begin"/>
+        </w:r>
+        <w:r>
+          <w:rPr>
+            <w:noProof/>
+            <w:webHidden/>
+          </w:rPr>
+          <w:instrText xml:space="preserve"> PAGEREF _Toc353725645 \h </w:instrText>
+        </w:r>
+        <w:r>
+          <w:rPr>
+            <w:noProof/>
+            <w:webHidden/>
+          </w:rPr>
+        </w:r>
+        <w:r>
+          <w:rPr>
+            <w:noProof/>
+            <w:webHidden/>
+          </w:rPr>
+          <w:fldChar w:fldCharType="separate"/>
+        </w:r>
+        <w:r>
+          <w:rPr>
+            <w:noProof/>
+            <w:webHidden/>
+          </w:rPr>
+          <w:t>4</w:t>
+        </w:r>
+        <w:r>
+          <w:rPr>
+            <w:noProof/>
+            <w:webHidden/>
+          </w:rPr>
+          <w:fldChar w:fldCharType="end"/>
+        </w:r>
+      </w:hyperlink>
+    </w:p>
+    <w:p>
+      <w:pPr>
+        <w:pStyle w:val="ndicedeilustraes"/>
+        <w:tabs>
+          <w:tab w:val="right" w:leader="dot" w:pos="8494"/>
+        </w:tabs>
+        <w:rPr>
+          <w:rFonts w:eastAsiaTheme="minorEastAsia"/>
+          <w:noProof/>
+          <w:lang w:eastAsia="pt-PT"/>
+        </w:rPr>
+      </w:pPr>
+      <w:hyperlink w:anchor="_Toc353725646" w:history="1">
+        <w:r>
+          <w:rPr>
+            <w:rStyle w:val="Hiperligao"/>
+            <w:noProof/>
+            <w:lang w:val="en-US"/>
+          </w:rPr>
+          <w:t>Table 4 - Tasks of David João</w:t>
+        </w:r>
+        <w:r>
+          <w:rPr>
+            <w:noProof/>
+            <w:webHidden/>
+          </w:rPr>
+          <w:tab/>
+        </w:r>
+        <w:r>
+          <w:rPr>
+            <w:noProof/>
+            <w:webHidden/>
+          </w:rPr>
+          <w:fldChar w:fldCharType="begin"/>
+        </w:r>
+        <w:r>
+          <w:rPr>
+            <w:noProof/>
+            <w:webHidden/>
+          </w:rPr>
+          <w:instrText xml:space="preserve"> PAGEREF _Toc353725646 \h </w:instrText>
+        </w:r>
+        <w:r>
+          <w:rPr>
+            <w:noProof/>
+            <w:webHidden/>
+          </w:rPr>
+        </w:r>
+        <w:r>
+          <w:rPr>
+            <w:noProof/>
+            <w:webHidden/>
+          </w:rPr>
+          <w:fldChar w:fldCharType="separate"/>
+        </w:r>
+        <w:r>
+          <w:rPr>
+            <w:noProof/>
+            <w:webHidden/>
+          </w:rPr>
+          <w:t>5</w:t>
+        </w:r>
+        <w:r>
+          <w:rPr>
+            <w:noProof/>
+            <w:webHidden/>
+          </w:rPr>
+          <w:fldChar w:fldCharType="end"/>
+        </w:r>
+      </w:hyperlink>
+    </w:p>
+    <w:p>
+      <w:pPr>
+        <w:pStyle w:val="ndicedeilustraes"/>
+        <w:tabs>
+          <w:tab w:val="right" w:leader="dot" w:pos="8494"/>
+        </w:tabs>
+        <w:rPr>
+          <w:rFonts w:eastAsiaTheme="minorEastAsia"/>
+          <w:noProof/>
+          <w:lang w:eastAsia="pt-PT"/>
+        </w:rPr>
+      </w:pPr>
+      <w:hyperlink w:anchor="_Toc353725647" w:history="1">
+        <w:r>
+          <w:rPr>
+            <w:rStyle w:val="Hiperligao"/>
+            <w:noProof/>
+            <w:lang w:val="en-US"/>
+          </w:rPr>
+          <w:t>Table 5 - Tasks of Filipe Brandão</w:t>
+        </w:r>
+        <w:r>
+          <w:rPr>
+            <w:noProof/>
+            <w:webHidden/>
+          </w:rPr>
+          <w:tab/>
+        </w:r>
+        <w:r>
+          <w:rPr>
+            <w:noProof/>
+            <w:webHidden/>
+          </w:rPr>
+          <w:fldChar w:fldCharType="begin"/>
+        </w:r>
+        <w:r>
+          <w:rPr>
+            <w:noProof/>
+            <w:webHidden/>
+          </w:rPr>
+          <w:instrText xml:space="preserve"> PAGEREF _Toc353725647 \h </w:instrText>
+        </w:r>
+        <w:r>
+          <w:rPr>
+            <w:noProof/>
+            <w:webHidden/>
+          </w:rPr>
+        </w:r>
+        <w:r>
+          <w:rPr>
+            <w:noProof/>
+            <w:webHidden/>
+          </w:rPr>
+          <w:fldChar w:fldCharType="separate"/>
+        </w:r>
+        <w:r>
+          <w:rPr>
+            <w:noProof/>
+            <w:webHidden/>
+          </w:rPr>
+          <w:t>5</w:t>
+        </w:r>
+        <w:r>
+          <w:rPr>
+            <w:noProof/>
+            <w:webHidden/>
+          </w:rPr>
+          <w:fldChar w:fldCharType="end"/>
+        </w:r>
+      </w:hyperlink>
+    </w:p>
+    <w:p>
+      <w:pPr>
+        <w:pStyle w:val="ndicedeilustraes"/>
+        <w:tabs>
+          <w:tab w:val="right" w:leader="dot" w:pos="8494"/>
+        </w:tabs>
+        <w:rPr>
+          <w:rFonts w:eastAsiaTheme="minorEastAsia"/>
+          <w:noProof/>
+          <w:lang w:eastAsia="pt-PT"/>
+        </w:rPr>
+      </w:pPr>
+      <w:hyperlink w:anchor="_Toc353725648" w:history="1">
+        <w:r>
+          <w:rPr>
+            <w:rStyle w:val="Hiperligao"/>
+            <w:noProof/>
+            <w:lang w:val="en-US"/>
+          </w:rPr>
+          <w:t>Table 6 - Tasks of João Girão</w:t>
+        </w:r>
+        <w:r>
+          <w:rPr>
+            <w:noProof/>
+            <w:webHidden/>
+          </w:rPr>
+          <w:tab/>
+        </w:r>
+        <w:r>
+          <w:rPr>
+            <w:noProof/>
+            <w:webHidden/>
+          </w:rPr>
+          <w:fldChar w:fldCharType="begin"/>
+        </w:r>
+        <w:r>
+          <w:rPr>
+            <w:noProof/>
+            <w:webHidden/>
+          </w:rPr>
+          <w:instrText xml:space="preserve"> PAGEREF _Toc353725648 \h </w:instrText>
+        </w:r>
+        <w:r>
+          <w:rPr>
+            <w:noProof/>
+            <w:webHidden/>
+          </w:rPr>
+        </w:r>
+        <w:r>
+          <w:rPr>
+            <w:noProof/>
+            <w:webHidden/>
+          </w:rPr>
+          <w:fldChar w:fldCharType="separate"/>
+        </w:r>
+        <w:r>
+          <w:rPr>
+            <w:noProof/>
+            <w:webHidden/>
+          </w:rPr>
+          <w:t>6</w:t>
+        </w:r>
+        <w:r>
+          <w:rPr>
+            <w:noProof/>
+            <w:webHidden/>
+          </w:rPr>
+          <w:fldChar w:fldCharType="end"/>
+        </w:r>
+      </w:hyperlink>
+    </w:p>
+    <w:p>
+      <w:pPr>
+        <w:pStyle w:val="ndicedeilustraes"/>
+        <w:tabs>
+          <w:tab w:val="right" w:leader="dot" w:pos="8494"/>
+        </w:tabs>
+        <w:rPr>
+          <w:rFonts w:eastAsiaTheme="minorEastAsia"/>
+          <w:noProof/>
+          <w:lang w:eastAsia="pt-PT"/>
+        </w:rPr>
+      </w:pPr>
+      <w:hyperlink w:anchor="_Toc353725649" w:history="1">
+        <w:r>
+          <w:rPr>
+            <w:rStyle w:val="Hiperligao"/>
+            <w:noProof/>
+            <w:lang w:val="en-US"/>
+          </w:rPr>
+          <w:t>Table 7 - Tasks of João Martins</w:t>
+        </w:r>
+        <w:r>
+          <w:rPr>
+            <w:noProof/>
+            <w:webHidden/>
+          </w:rPr>
+          <w:tab/>
+        </w:r>
+        <w:r>
+          <w:rPr>
+            <w:noProof/>
+            <w:webHidden/>
+          </w:rPr>
+          <w:fldChar w:fldCharType="begin"/>
+        </w:r>
+        <w:r>
+          <w:rPr>
+            <w:noProof/>
+            <w:webHidden/>
+          </w:rPr>
+          <w:instrText xml:space="preserve"> PAGEREF _Toc353725649 \h </w:instrText>
+        </w:r>
+        <w:r>
+          <w:rPr>
+            <w:noProof/>
+            <w:webHidden/>
+          </w:rPr>
+        </w:r>
+        <w:r>
+          <w:rPr>
+            <w:noProof/>
+            <w:webHidden/>
+          </w:rPr>
+          <w:fldChar w:fldCharType="separate"/>
+        </w:r>
+        <w:r>
+          <w:rPr>
+            <w:noProof/>
+            <w:webHidden/>
+          </w:rPr>
+          <w:t>6</w:t>
+        </w:r>
+        <w:r>
+          <w:rPr>
+            <w:noProof/>
+            <w:webHidden/>
+          </w:rPr>
+          <w:fldChar w:fldCharType="end"/>
+        </w:r>
+      </w:hyperlink>
+    </w:p>
+    <w:p>
+      <w:pPr>
+        <w:pStyle w:val="ndicedeilustraes"/>
+        <w:tabs>
+          <w:tab w:val="right" w:leader="dot" w:pos="8494"/>
+        </w:tabs>
+        <w:rPr>
+          <w:rFonts w:eastAsiaTheme="minorEastAsia"/>
+          <w:noProof/>
+          <w:lang w:eastAsia="pt-PT"/>
+        </w:rPr>
+      </w:pPr>
+      <w:hyperlink w:anchor="_Toc353725650" w:history="1">
+        <w:r>
+          <w:rPr>
+            <w:rStyle w:val="Hiperligao"/>
+            <w:noProof/>
+          </w:rPr>
+          <w:t>Table 8 – Tasks of Mário Oliveira</w:t>
+        </w:r>
+        <w:r>
+          <w:rPr>
+            <w:noProof/>
+            <w:webHidden/>
+          </w:rPr>
+          <w:tab/>
+        </w:r>
+        <w:r>
+          <w:rPr>
+            <w:noProof/>
+            <w:webHidden/>
+          </w:rPr>
+          <w:fldChar w:fldCharType="begin"/>
+        </w:r>
+        <w:r>
+          <w:rPr>
+            <w:noProof/>
+            <w:webHidden/>
+          </w:rPr>
+          <w:instrText xml:space="preserve"> PAGEREF _Toc353725650 \h </w:instrText>
+        </w:r>
+        <w:r>
+          <w:rPr>
+            <w:noProof/>
+            <w:webHidden/>
+          </w:rPr>
+        </w:r>
+        <w:r>
+          <w:rPr>
+            <w:noProof/>
+            <w:webHidden/>
+          </w:rPr>
+          <w:fldChar w:fldCharType="separate"/>
+        </w:r>
+        <w:r>
+          <w:rPr>
+            <w:noProof/>
+            <w:webHidden/>
+          </w:rPr>
+          <w:t>7</w:t>
+        </w:r>
+        <w:r>
+          <w:rPr>
+            <w:noProof/>
+            <w:webHidden/>
+          </w:rPr>
+          <w:fldChar w:fldCharType="end"/>
+        </w:r>
+      </w:hyperlink>
+    </w:p>
+    <w:p>
+      <w:pPr>
+        <w:pStyle w:val="ndicedeilustraes"/>
+        <w:tabs>
+          <w:tab w:val="right" w:leader="dot" w:pos="8494"/>
+        </w:tabs>
+        <w:rPr>
+          <w:rFonts w:eastAsiaTheme="minorEastAsia"/>
+          <w:noProof/>
+          <w:lang w:eastAsia="pt-PT"/>
+        </w:rPr>
+      </w:pPr>
+      <w:hyperlink w:anchor="_Toc353725651" w:history="1">
+        <w:r>
+          <w:rPr>
+            <w:rStyle w:val="Hiperligao"/>
+            <w:noProof/>
+            <w:lang w:val="en-US"/>
+          </w:rPr>
+          <w:t>Table 9 - Tasks of Rui Ganhoto</w:t>
+        </w:r>
+        <w:r>
+          <w:rPr>
+            <w:noProof/>
+            <w:webHidden/>
+          </w:rPr>
+          <w:tab/>
+        </w:r>
+        <w:r>
+          <w:rPr>
+            <w:noProof/>
+            <w:webHidden/>
+          </w:rPr>
+          <w:fldChar w:fldCharType="begin"/>
+        </w:r>
+        <w:r>
+          <w:rPr>
+            <w:noProof/>
+            <w:webHidden/>
+          </w:rPr>
+          <w:instrText xml:space="preserve"> PAGEREF _Toc353725651 \h </w:instrText>
+        </w:r>
+        <w:r>
+          <w:rPr>
+            <w:noProof/>
+            <w:webHidden/>
+          </w:rPr>
+        </w:r>
+        <w:r>
+          <w:rPr>
+            <w:noProof/>
+            <w:webHidden/>
+          </w:rPr>
+          <w:fldChar w:fldCharType="separate"/>
+        </w:r>
+        <w:r>
+          <w:rPr>
+            <w:noProof/>
+            <w:webHidden/>
+          </w:rPr>
+          <w:t>7</w:t>
+        </w:r>
+        <w:r>
+          <w:rPr>
+            <w:noProof/>
+            <w:webHidden/>
+          </w:rPr>
+          <w:fldChar w:fldCharType="end"/>
+        </w:r>
+      </w:hyperlink>
+    </w:p>
+    <w:p>
+      <w:pPr>
         <w:rPr>
           <w:lang w:val="en-US"/>
         </w:rPr>
@@ -1724,16 +2304,8 @@
               <w:rPr>
                 <w:lang w:val="en-US"/>
               </w:rPr>
-              <w:t xml:space="preserve">Filipe </w:t>
-            </w:r>
-            <w:proofErr w:type="spellStart"/>
-            <w:r>
-              <w:rPr>
-                <w:lang w:val="en-US"/>
-              </w:rPr>
-              <w:t>Brandão</w:t>
-            </w:r>
-            <w:proofErr w:type="spellEnd"/>
+              <w:t>Filipe Brandão</w:t>
+            </w:r>
           </w:p>
         </w:tc>
         <w:tc>
@@ -2184,7 +2756,7 @@
           <w:lang w:val="en-US"/>
         </w:rPr>
       </w:pPr>
-      <w:bookmarkStart w:id="2" w:name="_Toc353140290"/>
+      <w:bookmarkStart w:id="2" w:name="_Toc353725643"/>
       <w:r>
         <w:rPr>
           <w:lang w:val="en-US"/>
@@ -2255,10 +2827,10 @@
       <w:tblGrid>
         <w:gridCol w:w="1726"/>
         <w:gridCol w:w="2199"/>
-        <w:gridCol w:w="1728"/>
+        <w:gridCol w:w="1727"/>
         <w:gridCol w:w="977"/>
         <w:gridCol w:w="1249"/>
-        <w:gridCol w:w="1728"/>
+        <w:gridCol w:w="1729"/>
       </w:tblGrid>
       <w:tr>
         <w:tc>
@@ -2520,16 +3092,8 @@
               <w:rPr>
                 <w:lang w:val="en-US"/>
               </w:rPr>
-              <w:t xml:space="preserve">Filipe </w:t>
-            </w:r>
-            <w:proofErr w:type="spellStart"/>
-            <w:r>
-              <w:rPr>
-                <w:lang w:val="en-US"/>
-              </w:rPr>
-              <w:t>Brandão</w:t>
-            </w:r>
-            <w:proofErr w:type="spellEnd"/>
+              <w:t>Filipe Brandão</w:t>
+            </w:r>
           </w:p>
         </w:tc>
         <w:tc>
@@ -2647,16 +3211,8 @@
               <w:rPr>
                 <w:lang w:val="en-US"/>
               </w:rPr>
-              <w:t xml:space="preserve">Filipe </w:t>
-            </w:r>
-            <w:proofErr w:type="spellStart"/>
-            <w:r>
-              <w:rPr>
-                <w:lang w:val="en-US"/>
-              </w:rPr>
-              <w:t>Brandão</w:t>
-            </w:r>
-            <w:proofErr w:type="spellEnd"/>
+              <w:t>Filipe Brandão</w:t>
+            </w:r>
           </w:p>
         </w:tc>
         <w:tc>
@@ -2774,16 +3330,8 @@
               <w:rPr>
                 <w:lang w:val="en-US"/>
               </w:rPr>
-              <w:t xml:space="preserve">Filipe </w:t>
-            </w:r>
-            <w:proofErr w:type="spellStart"/>
-            <w:r>
-              <w:rPr>
-                <w:lang w:val="en-US"/>
-              </w:rPr>
-              <w:t>Brandão</w:t>
-            </w:r>
-            <w:proofErr w:type="spellEnd"/>
+              <w:t>Filipe Brandão</w:t>
+            </w:r>
           </w:p>
         </w:tc>
         <w:tc>
@@ -2901,21 +3449,33 @@
               <w:rPr>
                 <w:lang w:val="en-US"/>
               </w:rPr>
-              <w:t xml:space="preserve">Filipe </w:t>
-            </w:r>
-            <w:proofErr w:type="spellStart"/>
-            <w:r>
+              <w:t>Filipe Brandão</w:t>
+            </w:r>
+          </w:p>
+        </w:tc>
+        <w:tc>
+          <w:tcPr>
+            <w:tcW w:w="971" w:type="dxa"/>
+            <w:vAlign w:val="center"/>
+          </w:tcPr>
+          <w:p>
+            <w:pPr>
+              <w:jc w:val="center"/>
               <w:rPr>
                 <w:lang w:val="en-US"/>
               </w:rPr>
-              <w:t>Brandão</w:t>
-            </w:r>
-            <w:proofErr w:type="spellEnd"/>
-          </w:p>
-        </w:tc>
-        <w:tc>
-          <w:tcPr>
-            <w:tcW w:w="971" w:type="dxa"/>
+            </w:pPr>
+            <w:r>
+              <w:rPr>
+                <w:lang w:val="en-US"/>
+              </w:rPr>
+              <w:t>0.4</w:t>
+            </w:r>
+          </w:p>
+        </w:tc>
+        <w:tc>
+          <w:tcPr>
+            <w:tcW w:w="1249" w:type="dxa"/>
             <w:vAlign w:val="center"/>
           </w:tcPr>
           <w:p>
@@ -2925,45 +3485,31 @@
                 <w:lang w:val="en-US"/>
               </w:rPr>
             </w:pPr>
-            <w:r>
+          </w:p>
+        </w:tc>
+        <w:tc>
+          <w:tcPr>
+            <w:tcW w:w="1729" w:type="dxa"/>
+            <w:vAlign w:val="center"/>
+          </w:tcPr>
+          <w:p>
+            <w:pPr>
+              <w:jc w:val="center"/>
               <w:rPr>
                 <w:lang w:val="en-US"/>
               </w:rPr>
-              <w:t>0.4</w:t>
-            </w:r>
-          </w:p>
-        </w:tc>
-        <w:tc>
-          <w:tcPr>
-            <w:tcW w:w="1249" w:type="dxa"/>
-            <w:vAlign w:val="center"/>
-          </w:tcPr>
-          <w:p>
-            <w:pPr>
-              <w:jc w:val="center"/>
+            </w:pPr>
+            <w:r>
               <w:rPr>
                 <w:lang w:val="en-US"/>
               </w:rPr>
-            </w:pPr>
-          </w:p>
-        </w:tc>
-        <w:tc>
-          <w:tcPr>
-            <w:tcW w:w="1729" w:type="dxa"/>
-            <w:vAlign w:val="center"/>
-          </w:tcPr>
-          <w:p>
-            <w:pPr>
-              <w:jc w:val="center"/>
+              <w:t xml:space="preserve">Ready </w:t>
+            </w:r>
+            <w:r>
               <w:rPr>
                 <w:lang w:val="en-US"/>
               </w:rPr>
-            </w:pPr>
-            <w:r>
-              <w:rPr>
-                <w:lang w:val="en-US"/>
-              </w:rPr>
-              <w:t>Ready to Review</w:t>
+              <w:t>for Revision</w:t>
             </w:r>
           </w:p>
         </w:tc>
@@ -3028,16 +3574,8 @@
               <w:rPr>
                 <w:lang w:val="en-US"/>
               </w:rPr>
-              <w:t xml:space="preserve">Filipe </w:t>
-            </w:r>
-            <w:proofErr w:type="spellStart"/>
-            <w:r>
-              <w:rPr>
-                <w:lang w:val="en-US"/>
-              </w:rPr>
-              <w:t>Brandão</w:t>
-            </w:r>
-            <w:proofErr w:type="spellEnd"/>
+              <w:t>Filipe Brandão</w:t>
+            </w:r>
           </w:p>
         </w:tc>
         <w:tc>
@@ -3088,18 +3626,32 @@
               </w:rPr>
             </w:pPr>
             <w:commentRangeStart w:id="3"/>
+            <w:commentRangeStart w:id="4"/>
             <w:r>
               <w:rPr>
                 <w:lang w:val="en-US"/>
               </w:rPr>
-              <w:t>Ready to Review</w:t>
+              <w:t xml:space="preserve">Ready </w:t>
             </w:r>
             <w:commentRangeEnd w:id="3"/>
+            <w:commentRangeEnd w:id="4"/>
+            <w:r>
+              <w:rPr>
+                <w:lang w:val="en-US"/>
+              </w:rPr>
+              <w:t>for Revision</w:t>
+            </w:r>
             <w:r>
               <w:rPr>
                 <w:rStyle w:val="Refdecomentrio"/>
               </w:rPr>
               <w:commentReference w:id="3"/>
+            </w:r>
+            <w:r>
+              <w:rPr>
+                <w:rStyle w:val="Refdecomentrio"/>
+              </w:rPr>
+              <w:commentReference w:id="4"/>
             </w:r>
           </w:p>
         </w:tc>
@@ -3239,6 +3791,13 @@
                 <w:lang w:val="en-US"/>
               </w:rPr>
             </w:pPr>
+            <w:r>
+              <w:rPr>
+                <w:rFonts w:eastAsiaTheme="minorHAnsi"/>
+                <w:lang w:val="en-US"/>
+              </w:rPr>
+              <w:t>13-04-2013</w:t>
+            </w:r>
           </w:p>
         </w:tc>
         <w:tc>
@@ -3253,6 +3812,12 @@
                 <w:lang w:val="en-US"/>
               </w:rPr>
             </w:pPr>
+            <w:r>
+              <w:rPr>
+                <w:lang w:val="en-US"/>
+              </w:rPr>
+              <w:t>Defects Corrected</w:t>
+            </w:r>
           </w:p>
         </w:tc>
         <w:tc>
@@ -3267,6 +3832,12 @@
                 <w:lang w:val="en-US"/>
               </w:rPr>
             </w:pPr>
+            <w:r>
+              <w:rPr>
+                <w:lang w:val="en-US"/>
+              </w:rPr>
+              <w:t>Filipe Brandão</w:t>
+            </w:r>
           </w:p>
         </w:tc>
         <w:tc>
@@ -3281,6 +3852,12 @@
                 <w:lang w:val="en-US"/>
               </w:rPr>
             </w:pPr>
+            <w:r>
+              <w:rPr>
+                <w:lang w:val="en-US"/>
+              </w:rPr>
+              <w:t>0.5</w:t>
+            </w:r>
           </w:p>
         </w:tc>
         <w:tc>
@@ -3310,6 +3887,14 @@
                 <w:lang w:val="en-US"/>
               </w:rPr>
             </w:pPr>
+            <w:r>
+              <w:rPr>
+                <w:lang w:val="en-US"/>
+              </w:rPr>
+              <w:t>Ready for Revision</w:t>
+            </w:r>
+            <w:bookmarkStart w:id="5" w:name="_GoBack"/>
+            <w:bookmarkEnd w:id="5"/>
           </w:p>
         </w:tc>
       </w:tr>
@@ -3677,7 +4262,7 @@
           <w:lang w:val="en-US"/>
         </w:rPr>
       </w:pPr>
-      <w:bookmarkStart w:id="4" w:name="_Toc353140291"/>
+      <w:bookmarkStart w:id="6" w:name="_Toc353725644"/>
       <w:r>
         <w:rPr>
           <w:lang w:val="en-US"/>
@@ -3722,7 +4307,7 @@
         </w:rPr>
         <w:t>: Version history</w:t>
       </w:r>
-      <w:bookmarkEnd w:id="4"/>
+      <w:bookmarkEnd w:id="6"/>
     </w:p>
     <w:p>
       <w:pPr>
@@ -3753,7 +4338,7 @@
           <w:lang w:val="en-US"/>
         </w:rPr>
       </w:pPr>
-      <w:bookmarkStart w:id="5" w:name="_Toc353140278"/>
+      <w:bookmarkStart w:id="7" w:name="_Toc353725652"/>
       <w:r>
         <w:rPr>
           <w:lang w:val="en-US"/>
@@ -3761,7 +4346,7 @@
         <w:lastRenderedPageBreak/>
         <w:t>Scope Statement</w:t>
       </w:r>
-      <w:bookmarkEnd w:id="5"/>
+      <w:bookmarkEnd w:id="7"/>
     </w:p>
     <w:p>
       <w:pPr>
@@ -3791,14 +4376,14 @@
           <w:lang w:val="en-US"/>
         </w:rPr>
       </w:pPr>
-      <w:bookmarkStart w:id="6" w:name="_Toc353140279"/>
+      <w:bookmarkStart w:id="8" w:name="_Toc353725653"/>
       <w:r>
         <w:rPr>
           <w:lang w:val="en-US"/>
         </w:rPr>
         <w:t>Life Cycle</w:t>
       </w:r>
-      <w:bookmarkEnd w:id="6"/>
+      <w:bookmarkEnd w:id="8"/>
     </w:p>
     <w:p>
       <w:pPr>
@@ -4082,25 +4667,45 @@
         </w:rPr>
         <w:t xml:space="preserve">Design &amp; </w:t>
       </w:r>
-      <w:commentRangeStart w:id="7"/>
+      <w:commentRangeStart w:id="9"/>
+      <w:commentRangeStart w:id="10"/>
       <w:r>
         <w:rPr>
           <w:lang w:val="en-US"/>
         </w:rPr>
         <w:t xml:space="preserve">Construction </w:t>
       </w:r>
-      <w:commentRangeEnd w:id="7"/>
+      <w:commentRangeEnd w:id="9"/>
       <w:r>
         <w:rPr>
           <w:rStyle w:val="Refdecomentrio"/>
         </w:rPr>
-        <w:commentReference w:id="7"/>
-      </w:r>
-      <w:r>
-        <w:rPr>
-          <w:lang w:val="en-US"/>
-        </w:rPr>
-        <w:t>– database design and software coding.</w:t>
+        <w:commentReference w:id="9"/>
+      </w:r>
+      <w:commentRangeEnd w:id="10"/>
+      <w:r>
+        <w:rPr>
+          <w:rStyle w:val="Refdecomentrio"/>
+        </w:rPr>
+        <w:commentReference w:id="10"/>
+      </w:r>
+      <w:r>
+        <w:rPr>
+          <w:lang w:val="en-US"/>
+        </w:rPr>
+        <w:t>– database design and software coding</w:t>
+      </w:r>
+      <w:r>
+        <w:rPr>
+          <w:lang w:val="en-US"/>
+        </w:rPr>
+        <w:t xml:space="preserve"> (including unit testing)</w:t>
+      </w:r>
+      <w:r>
+        <w:rPr>
+          <w:lang w:val="en-US"/>
+        </w:rPr>
+        <w:t>.</w:t>
       </w:r>
     </w:p>
     <w:p>
@@ -4141,14 +4746,14 @@
           <w:lang w:val="en-US"/>
         </w:rPr>
       </w:pPr>
-      <w:bookmarkStart w:id="8" w:name="_Toc353140280"/>
+      <w:bookmarkStart w:id="11" w:name="_Toc353725654"/>
       <w:r>
         <w:rPr>
           <w:lang w:val="en-US"/>
         </w:rPr>
         <w:t>Milestones</w:t>
       </w:r>
-      <w:bookmarkEnd w:id="8"/>
+      <w:bookmarkEnd w:id="11"/>
     </w:p>
     <w:p>
       <w:pPr>
@@ -4508,7 +5113,7 @@
           <w:lang w:val="en-US"/>
         </w:rPr>
       </w:pPr>
-      <w:bookmarkStart w:id="9" w:name="_Toc353140281"/>
+      <w:bookmarkStart w:id="12" w:name="_Toc353725655"/>
       <w:r>
         <w:rPr>
           <w:lang w:val="en-US"/>
@@ -4516,7 +5121,7 @@
         <w:lastRenderedPageBreak/>
         <w:t>Deliverables</w:t>
       </w:r>
-      <w:bookmarkEnd w:id="9"/>
+      <w:bookmarkEnd w:id="12"/>
     </w:p>
     <w:p>
       <w:pPr>
@@ -4582,19 +5187,11 @@
           <w:lang w:eastAsia="pt-PT"/>
         </w:rPr>
       </w:pPr>
-      <w:proofErr w:type="gramStart"/>
       <w:r>
         <w:rPr>
           <w:lang w:eastAsia="pt-PT"/>
         </w:rPr>
-        <w:t>Software</w:t>
-      </w:r>
-      <w:proofErr w:type="gramEnd"/>
-      <w:r>
-        <w:rPr>
-          <w:lang w:eastAsia="pt-PT"/>
-        </w:rPr>
-        <w:t xml:space="preserve"> </w:t>
+        <w:t xml:space="preserve">Software </w:t>
       </w:r>
       <w:proofErr w:type="spellStart"/>
       <w:r>
@@ -4716,19 +5313,11 @@
           <w:lang w:eastAsia="pt-PT"/>
         </w:rPr>
       </w:pPr>
-      <w:proofErr w:type="gramStart"/>
       <w:r>
         <w:rPr>
           <w:lang w:eastAsia="pt-PT"/>
         </w:rPr>
-        <w:t>Software</w:t>
-      </w:r>
-      <w:proofErr w:type="gramEnd"/>
-      <w:r>
-        <w:rPr>
-          <w:lang w:eastAsia="pt-PT"/>
-        </w:rPr>
-        <w:t xml:space="preserve"> </w:t>
+        <w:t xml:space="preserve">Software </w:t>
       </w:r>
       <w:proofErr w:type="spellStart"/>
       <w:r>
@@ -4924,14 +5513,14 @@
           <w:lang w:val="en-US"/>
         </w:rPr>
       </w:pPr>
-      <w:bookmarkStart w:id="10" w:name="_Toc353140282"/>
+      <w:bookmarkStart w:id="13" w:name="_Toc353725656"/>
       <w:r>
         <w:rPr>
           <w:lang w:val="en-US"/>
         </w:rPr>
         <w:t>Work Breakdown Structure</w:t>
       </w:r>
-      <w:bookmarkEnd w:id="10"/>
+      <w:bookmarkEnd w:id="13"/>
     </w:p>
     <w:p>
       <w:pPr>
@@ -5167,27 +5756,39 @@
         </w:rPr>
         <w:t xml:space="preserve">Rework + </w:t>
       </w:r>
-      <w:commentRangeStart w:id="11"/>
-      <w:proofErr w:type="spellStart"/>
-      <w:r>
-        <w:rPr>
-          <w:lang w:val="en-US"/>
-        </w:rPr>
-        <w:t>Followup</w:t>
-      </w:r>
-      <w:proofErr w:type="spellEnd"/>
-      <w:r>
-        <w:rPr>
-          <w:lang w:val="en-US"/>
-        </w:rPr>
-        <w:t xml:space="preserve"> </w:t>
-      </w:r>
-      <w:commentRangeEnd w:id="11"/>
+      <w:commentRangeStart w:id="14"/>
+      <w:commentRangeStart w:id="15"/>
+      <w:r>
+        <w:rPr>
+          <w:lang w:val="en-US"/>
+        </w:rPr>
+        <w:t>Follow</w:t>
+      </w:r>
+      <w:r>
+        <w:rPr>
+          <w:lang w:val="en-US"/>
+        </w:rPr>
+        <w:t>-</w:t>
+      </w:r>
+      <w:r>
+        <w:rPr>
+          <w:lang w:val="en-US"/>
+        </w:rPr>
+        <w:t xml:space="preserve">up </w:t>
+      </w:r>
+      <w:commentRangeEnd w:id="14"/>
       <w:r>
         <w:rPr>
           <w:rStyle w:val="Refdecomentrio"/>
         </w:rPr>
-        <w:commentReference w:id="11"/>
+        <w:commentReference w:id="14"/>
+      </w:r>
+      <w:commentRangeEnd w:id="15"/>
+      <w:r>
+        <w:rPr>
+          <w:rStyle w:val="Refdecomentrio"/>
+        </w:rPr>
+        <w:commentReference w:id="15"/>
       </w:r>
       <w:r>
         <w:rPr>
@@ -5219,27 +5820,51 @@
           <w:lang w:val="en-US"/>
         </w:rPr>
       </w:pPr>
-      <w:commentRangeStart w:id="12"/>
-      <w:proofErr w:type="spellStart"/>
-      <w:r>
-        <w:rPr>
-          <w:lang w:val="en-US"/>
-        </w:rPr>
-        <w:t>Reestimate</w:t>
-      </w:r>
-      <w:proofErr w:type="spellEnd"/>
+      <w:commentRangeStart w:id="16"/>
+      <w:commentRangeStart w:id="17"/>
+      <w:r>
+        <w:rPr>
+          <w:lang w:val="en-US"/>
+        </w:rPr>
+        <w:t>Re</w:t>
+      </w:r>
+      <w:r>
+        <w:rPr>
+          <w:lang w:val="en-US"/>
+        </w:rPr>
+        <w:t>-</w:t>
+      </w:r>
+      <w:r>
+        <w:rPr>
+          <w:lang w:val="en-US"/>
+        </w:rPr>
+        <w:t>estimat</w:t>
+      </w:r>
+      <w:r>
+        <w:rPr>
+          <w:lang w:val="en-US"/>
+        </w:rPr>
+        <w:t>ion</w:t>
+      </w:r>
       <w:r>
         <w:rPr>
           <w:lang w:val="en-US"/>
         </w:rPr>
         <w:t xml:space="preserve"> </w:t>
       </w:r>
-      <w:commentRangeEnd w:id="12"/>
+      <w:commentRangeEnd w:id="16"/>
       <w:r>
         <w:rPr>
           <w:rStyle w:val="Refdecomentrio"/>
         </w:rPr>
-        <w:commentReference w:id="12"/>
+        <w:commentReference w:id="16"/>
+      </w:r>
+      <w:commentRangeEnd w:id="17"/>
+      <w:r>
+        <w:rPr>
+          <w:rStyle w:val="Refdecomentrio"/>
+        </w:rPr>
+        <w:commentReference w:id="17"/>
       </w:r>
       <w:r>
         <w:rPr>
@@ -5602,27 +6227,33 @@
         <w:lastRenderedPageBreak/>
         <w:t xml:space="preserve">Rework + </w:t>
       </w:r>
-      <w:commentRangeStart w:id="13"/>
-      <w:proofErr w:type="spellStart"/>
-      <w:r>
-        <w:rPr>
-          <w:lang w:val="en-US"/>
-        </w:rPr>
-        <w:t>Followup</w:t>
-      </w:r>
-      <w:proofErr w:type="spellEnd"/>
+      <w:r>
+        <w:rPr>
+          <w:lang w:val="en-US"/>
+        </w:rPr>
+        <w:t>Follow-up</w:t>
+      </w:r>
+      <w:commentRangeStart w:id="18"/>
+      <w:commentRangeStart w:id="19"/>
       <w:r>
         <w:rPr>
           <w:lang w:val="en-US"/>
         </w:rPr>
         <w:t xml:space="preserve"> </w:t>
       </w:r>
-      <w:commentRangeEnd w:id="13"/>
+      <w:commentRangeEnd w:id="18"/>
       <w:r>
         <w:rPr>
           <w:rStyle w:val="Refdecomentrio"/>
         </w:rPr>
-        <w:commentReference w:id="13"/>
+        <w:commentReference w:id="18"/>
+      </w:r>
+      <w:commentRangeEnd w:id="19"/>
+      <w:r>
+        <w:rPr>
+          <w:rStyle w:val="Refdecomentrio"/>
+        </w:rPr>
+        <w:commentReference w:id="19"/>
       </w:r>
       <w:r>
         <w:rPr>
@@ -5704,14 +6335,14 @@
           <w:lang w:val="en-US"/>
         </w:rPr>
       </w:pPr>
-      <w:bookmarkStart w:id="14" w:name="_Toc353140283"/>
+      <w:bookmarkStart w:id="20" w:name="_Toc353725657"/>
       <w:r>
         <w:rPr>
           <w:lang w:val="en-US"/>
         </w:rPr>
         <w:t>Resources</w:t>
       </w:r>
-      <w:bookmarkEnd w:id="14"/>
+      <w:bookmarkEnd w:id="20"/>
     </w:p>
     <w:p>
       <w:pPr>
@@ -5907,27 +6538,13 @@
         <w:rPr>
           <w:lang w:val="en-US"/>
         </w:rPr>
-        <w:t xml:space="preserve">Carla Machado and Filipe </w:t>
-      </w:r>
-      <w:proofErr w:type="spellStart"/>
-      <w:r>
-        <w:rPr>
-          <w:lang w:val="en-US"/>
-        </w:rPr>
-        <w:t>Brand</w:t>
-      </w:r>
-      <w:r>
-        <w:rPr>
-          <w:lang w:val="en-US"/>
-        </w:rPr>
-        <w:t>ão</w:t>
-      </w:r>
-      <w:proofErr w:type="spellEnd"/>
-      <w:r>
-        <w:rPr>
-          <w:lang w:val="en-US"/>
-        </w:rPr>
-        <w:t xml:space="preserve"> will also spend</w:t>
+        <w:t>Carla Machado and Filipe Brand</w:t>
+      </w:r>
+      <w:r>
+        <w:rPr>
+          <w:lang w:val="en-US"/>
+        </w:rPr>
+        <w:t>ão will also spend</w:t>
       </w:r>
       <w:r>
         <w:rPr>
@@ -5955,14 +6572,14 @@
           <w:lang w:val="en-US"/>
         </w:rPr>
       </w:pPr>
-      <w:bookmarkStart w:id="15" w:name="_Toc353140284"/>
+      <w:bookmarkStart w:id="21" w:name="_Toc353725658"/>
       <w:r>
         <w:rPr>
           <w:lang w:val="en-US"/>
         </w:rPr>
         <w:t>Estimation</w:t>
       </w:r>
-      <w:bookmarkEnd w:id="15"/>
+      <w:bookmarkEnd w:id="21"/>
     </w:p>
     <w:p>
       <w:pPr>
@@ -6043,7 +6660,8 @@
         </w:rPr>
         <w:t xml:space="preserve">Elicitation (brainstorm) + Use Case Diagram (draft) – </w:t>
       </w:r>
-      <w:commentRangeStart w:id="16"/>
+      <w:commentRangeStart w:id="22"/>
+      <w:commentRangeStart w:id="23"/>
       <w:r>
         <w:rPr>
           <w:b/>
@@ -6102,12 +6720,19 @@
         </w:rPr>
         <w:t>20 hours</w:t>
       </w:r>
-      <w:commentRangeEnd w:id="16"/>
+      <w:commentRangeEnd w:id="22"/>
       <w:r>
         <w:rPr>
           <w:rStyle w:val="Refdecomentrio"/>
         </w:rPr>
-        <w:commentReference w:id="16"/>
+        <w:commentReference w:id="22"/>
+      </w:r>
+      <w:commentRangeEnd w:id="23"/>
+      <w:r>
+        <w:rPr>
+          <w:rStyle w:val="Refdecomentrio"/>
+        </w:rPr>
+        <w:commentReference w:id="23"/>
       </w:r>
     </w:p>
     <w:p>
@@ -6260,27 +6885,39 @@
         </w:rPr>
         <w:t xml:space="preserve">Rework + </w:t>
       </w:r>
-      <w:commentRangeStart w:id="17"/>
-      <w:proofErr w:type="spellStart"/>
-      <w:r>
-        <w:rPr>
-          <w:lang w:val="en-US"/>
-        </w:rPr>
-        <w:t>Followup</w:t>
-      </w:r>
-      <w:proofErr w:type="spellEnd"/>
-      <w:r>
-        <w:rPr>
-          <w:lang w:val="en-US"/>
-        </w:rPr>
-        <w:t xml:space="preserve"> </w:t>
-      </w:r>
-      <w:commentRangeEnd w:id="17"/>
+      <w:commentRangeStart w:id="24"/>
+      <w:commentRangeStart w:id="25"/>
+      <w:r>
+        <w:rPr>
+          <w:lang w:val="en-US"/>
+        </w:rPr>
+        <w:t>Follow</w:t>
+      </w:r>
+      <w:r>
+        <w:rPr>
+          <w:lang w:val="en-US"/>
+        </w:rPr>
+        <w:t>-</w:t>
+      </w:r>
+      <w:r>
+        <w:rPr>
+          <w:lang w:val="en-US"/>
+        </w:rPr>
+        <w:t xml:space="preserve">up </w:t>
+      </w:r>
+      <w:commentRangeEnd w:id="24"/>
       <w:r>
         <w:rPr>
           <w:rStyle w:val="Refdecomentrio"/>
         </w:rPr>
-        <w:commentReference w:id="17"/>
+        <w:commentReference w:id="24"/>
+      </w:r>
+      <w:commentRangeEnd w:id="25"/>
+      <w:r>
+        <w:rPr>
+          <w:rStyle w:val="Refdecomentrio"/>
+        </w:rPr>
+        <w:commentReference w:id="25"/>
       </w:r>
       <w:r>
         <w:rPr>
@@ -6308,27 +6945,27 @@
           <w:lang w:val="en-US"/>
         </w:rPr>
       </w:pPr>
-      <w:commentRangeStart w:id="18"/>
-      <w:proofErr w:type="spellStart"/>
-      <w:r>
-        <w:rPr>
-          <w:lang w:val="en-US"/>
-        </w:rPr>
-        <w:t>Reestimate</w:t>
-      </w:r>
-      <w:proofErr w:type="spellEnd"/>
-      <w:r>
-        <w:rPr>
-          <w:lang w:val="en-US"/>
-        </w:rPr>
-        <w:t xml:space="preserve"> </w:t>
-      </w:r>
-      <w:commentRangeEnd w:id="18"/>
+      <w:commentRangeStart w:id="26"/>
+      <w:commentRangeStart w:id="27"/>
+      <w:r>
+        <w:rPr>
+          <w:lang w:val="en-US"/>
+        </w:rPr>
+        <w:t xml:space="preserve">Re-estimation </w:t>
+      </w:r>
+      <w:commentRangeEnd w:id="26"/>
       <w:r>
         <w:rPr>
           <w:rStyle w:val="Refdecomentrio"/>
         </w:rPr>
-        <w:commentReference w:id="18"/>
+        <w:commentReference w:id="26"/>
+      </w:r>
+      <w:commentRangeEnd w:id="27"/>
+      <w:r>
+        <w:rPr>
+          <w:rStyle w:val="Refdecomentrio"/>
+        </w:rPr>
+        <w:commentReference w:id="27"/>
       </w:r>
       <w:r>
         <w:rPr>
@@ -6557,6 +7194,7 @@
       </w:r>
       <w:r>
         <w:rPr>
+          <w:b/>
           <w:lang w:val="en-US"/>
         </w:rPr>
         <w:t>5 hours</w:t>
@@ -6962,7 +7600,8 @@
           <w:lang w:val="en-US"/>
         </w:rPr>
       </w:pPr>
-      <w:commentRangeStart w:id="19"/>
+      <w:commentRangeStart w:id="28"/>
+      <w:commentRangeStart w:id="29"/>
       <w:r>
         <w:rPr>
           <w:lang w:val="en-US"/>
@@ -6975,14 +7614,6 @@
         </w:rPr>
         <w:t>255</w:t>
       </w:r>
-      <w:proofErr w:type="gramStart"/>
-      <w:r>
-        <w:rPr>
-          <w:lang w:val="en-US"/>
-        </w:rPr>
-        <w:t>,45</w:t>
-      </w:r>
-      <w:proofErr w:type="gramEnd"/>
       <w:r>
         <w:rPr>
           <w:lang w:val="en-US"/>
@@ -7023,16 +7654,8 @@
         <w:rPr>
           <w:lang w:val="en-US"/>
         </w:rPr>
-        <w:t xml:space="preserve"> this project has 40</w:t>
-      </w:r>
-      <w:proofErr w:type="gramStart"/>
-      <w:r>
-        <w:rPr>
-          <w:lang w:val="en-US"/>
-        </w:rPr>
-        <w:t>,55</w:t>
-      </w:r>
-      <w:proofErr w:type="gramEnd"/>
+        <w:t xml:space="preserve"> this project has 41</w:t>
+      </w:r>
       <w:r>
         <w:rPr>
           <w:lang w:val="en-US"/>
@@ -7057,12 +7680,19 @@
         </w:rPr>
         <w:t xml:space="preserve"> to unexpected tasks or tasks that need more effort to accomplish than the expected.</w:t>
       </w:r>
-      <w:commentRangeEnd w:id="19"/>
+      <w:commentRangeEnd w:id="28"/>
       <w:r>
         <w:rPr>
           <w:rStyle w:val="Refdecomentrio"/>
         </w:rPr>
-        <w:commentReference w:id="19"/>
+        <w:commentReference w:id="28"/>
+      </w:r>
+      <w:commentRangeEnd w:id="29"/>
+      <w:r>
+        <w:rPr>
+          <w:rStyle w:val="Refdecomentrio"/>
+        </w:rPr>
+        <w:commentReference w:id="29"/>
       </w:r>
     </w:p>
     <w:p>
@@ -7072,14 +7702,14 @@
           <w:lang w:val="en-US"/>
         </w:rPr>
       </w:pPr>
-      <w:bookmarkStart w:id="20" w:name="_Toc353140285"/>
+      <w:bookmarkStart w:id="30" w:name="_Toc353725659"/>
       <w:r>
         <w:rPr>
           <w:lang w:val="en-US"/>
         </w:rPr>
         <w:t>Resource Allocation</w:t>
       </w:r>
-      <w:bookmarkEnd w:id="20"/>
+      <w:bookmarkEnd w:id="30"/>
     </w:p>
     <w:p>
       <w:pPr>
@@ -7634,24 +8264,19 @@
                 <w:lang w:eastAsia="pt-PT"/>
               </w:rPr>
             </w:pPr>
-            <w:commentRangeStart w:id="21"/>
-            <w:proofErr w:type="spellStart"/>
-            <w:r>
-              <w:rPr>
-                <w:rFonts w:ascii="Calibri" w:eastAsia="Times New Roman" w:hAnsi="Calibri" w:cs="Times New Roman"/>
-                <w:iCs/>
-                <w:color w:val="000000"/>
-                <w:lang w:eastAsia="pt-PT"/>
-              </w:rPr>
-              <w:t>Reestimate</w:t>
-            </w:r>
-            <w:commentRangeEnd w:id="21"/>
-            <w:proofErr w:type="spellEnd"/>
+            <w:commentRangeStart w:id="31"/>
+            <w:r>
+              <w:rPr>
+                <w:lang w:val="en-US"/>
+              </w:rPr>
+              <w:t xml:space="preserve">Re-estimation </w:t>
+            </w:r>
+            <w:commentRangeEnd w:id="31"/>
             <w:r>
               <w:rPr>
                 <w:rStyle w:val="Refdecomentrio"/>
               </w:rPr>
-              <w:commentReference w:id="21"/>
+              <w:commentReference w:id="31"/>
             </w:r>
           </w:p>
         </w:tc>
@@ -8148,6 +8773,7 @@
           </w:tcPr>
           <w:p>
             <w:pPr>
+              <w:keepNext/>
               <w:spacing w:after="0" w:line="240" w:lineRule="auto"/>
               <w:jc w:val="right"/>
               <w:rPr>
@@ -8234,46 +8860,82 @@
     <w:p>
       <w:pPr>
         <w:pStyle w:val="Legenda"/>
-        <w:keepNext/>
-        <w:jc w:val="center"/>
-      </w:pPr>
-      <w:r>
-        <w:t xml:space="preserve">Tabela </w:t>
-      </w:r>
-      <w:fldSimple w:instr=" SEQ Tabela \* ARABIC ">
-        <w:r>
-          <w:rPr>
-            <w:noProof/>
-          </w:rPr>
-          <w:t>1</w:t>
-        </w:r>
-      </w:fldSimple>
-      <w:r>
+        <w:framePr w:hSpace="141" w:wrap="around" w:vAnchor="text" w:hAnchor="page" w:x="4721" w:y="43"/>
+        <w:rPr>
+          <w:lang w:val="en-US"/>
+        </w:rPr>
+      </w:pPr>
+      <w:bookmarkStart w:id="32" w:name="_Toc353725645"/>
+      <w:r>
+        <w:rPr>
+          <w:lang w:val="en-US"/>
+        </w:rPr>
+        <w:t xml:space="preserve">Table </w:t>
+      </w:r>
+      <w:r>
+        <w:fldChar w:fldCharType="begin"/>
+      </w:r>
+      <w:r>
+        <w:rPr>
+          <w:lang w:val="en-US"/>
+        </w:rPr>
+        <w:instrText xml:space="preserve"> SEQ Table \* ARABIC </w:instrText>
+      </w:r>
+      <w:r>
+        <w:fldChar w:fldCharType="separate"/>
+      </w:r>
+      <w:r>
+        <w:rPr>
+          <w:noProof/>
+          <w:lang w:val="en-US"/>
+        </w:rPr>
+        <w:t>3</w:t>
+      </w:r>
+      <w:r>
+        <w:fldChar w:fldCharType="end"/>
+      </w:r>
+      <w:r>
+        <w:rPr>
+          <w:lang w:val="en-US"/>
+        </w:rPr>
         <w:t xml:space="preserve"> - </w:t>
       </w:r>
       <w:proofErr w:type="spellStart"/>
       <w:r>
-        <w:t>Tasks</w:t>
+        <w:rPr>
+          <w:lang w:val="en-US"/>
+        </w:rPr>
+        <w:t>Taks</w:t>
       </w:r>
       <w:proofErr w:type="spellEnd"/>
       <w:r>
-        <w:t xml:space="preserve"> </w:t>
-      </w:r>
-      <w:proofErr w:type="spellStart"/>
-      <w:r>
-        <w:t>of</w:t>
-      </w:r>
-      <w:proofErr w:type="spellEnd"/>
-      <w:r>
-        <w:t xml:space="preserve"> Carla Machado</w:t>
-      </w:r>
-    </w:p>
-    <w:p>
-      <w:r>
+        <w:rPr>
+          <w:lang w:val="en-US"/>
+        </w:rPr>
+        <w:t xml:space="preserve"> of Carla Machado</w:t>
+      </w:r>
+      <w:bookmarkEnd w:id="32"/>
+    </w:p>
+    <w:p>
+      <w:pPr>
+        <w:rPr>
+          <w:lang w:val="en-US"/>
+        </w:rPr>
+      </w:pPr>
+      <w:r>
+        <w:rPr>
+          <w:lang w:val="en-US"/>
+        </w:rPr>
         <w:br w:type="page"/>
       </w:r>
     </w:p>
-    <w:p/>
+    <w:p>
+      <w:pPr>
+        <w:rPr>
+          <w:lang w:val="en-US"/>
+        </w:rPr>
+      </w:pPr>
+    </w:p>
     <w:tbl>
       <w:tblPr>
         <w:tblpPr w:leftFromText="141" w:rightFromText="141" w:vertAnchor="text" w:horzAnchor="margin" w:tblpXSpec="center" w:tblpY="168"/>
@@ -8793,27 +9455,28 @@
                 <w:rFonts w:ascii="Calibri" w:eastAsia="Times New Roman" w:hAnsi="Calibri" w:cs="Times New Roman"/>
                 <w:iCs/>
                 <w:color w:val="000000"/>
-                <w:lang w:eastAsia="pt-PT"/>
-              </w:rPr>
-            </w:pPr>
-            <w:r>
-              <w:rPr>
-                <w:rFonts w:ascii="Calibri" w:eastAsia="Times New Roman" w:hAnsi="Calibri" w:cs="Times New Roman"/>
-                <w:iCs/>
-                <w:color w:val="000000"/>
-                <w:lang w:eastAsia="pt-PT"/>
-              </w:rPr>
-              <w:t xml:space="preserve">SRS </w:t>
-            </w:r>
+                <w:lang w:val="en-US" w:eastAsia="pt-PT"/>
+              </w:rPr>
+            </w:pPr>
+            <w:r>
+              <w:rPr>
+                <w:rFonts w:ascii="Calibri" w:eastAsia="Times New Roman" w:hAnsi="Calibri" w:cs="Times New Roman"/>
+                <w:iCs/>
+                <w:color w:val="000000"/>
+                <w:lang w:val="en-US" w:eastAsia="pt-PT"/>
+              </w:rPr>
+              <w:t xml:space="preserve">SRS Inspection - Rework + </w:t>
+            </w:r>
+            <w:commentRangeStart w:id="33"/>
             <w:proofErr w:type="spellStart"/>
             <w:r>
               <w:rPr>
                 <w:rFonts w:ascii="Calibri" w:eastAsia="Times New Roman" w:hAnsi="Calibri" w:cs="Times New Roman"/>
                 <w:iCs/>
                 <w:color w:val="000000"/>
-                <w:lang w:eastAsia="pt-PT"/>
-              </w:rPr>
-              <w:t>Inspection</w:t>
+                <w:lang w:val="en-US" w:eastAsia="pt-PT"/>
+              </w:rPr>
+              <w:t>Followu</w:t>
             </w:r>
             <w:proofErr w:type="spellEnd"/>
             <w:r>
@@ -8821,48 +9484,25 @@
                 <w:rFonts w:ascii="Calibri" w:eastAsia="Times New Roman" w:hAnsi="Calibri" w:cs="Times New Roman"/>
                 <w:iCs/>
                 <w:color w:val="000000"/>
-                <w:lang w:eastAsia="pt-PT"/>
-              </w:rPr>
-              <w:t xml:space="preserve"> - </w:t>
-            </w:r>
-            <w:proofErr w:type="spellStart"/>
-            <w:r>
-              <w:rPr>
-                <w:rFonts w:ascii="Calibri" w:eastAsia="Times New Roman" w:hAnsi="Calibri" w:cs="Times New Roman"/>
-                <w:iCs/>
-                <w:color w:val="000000"/>
-                <w:lang w:eastAsia="pt-PT"/>
-              </w:rPr>
-              <w:t>Rework</w:t>
-            </w:r>
-            <w:proofErr w:type="spellEnd"/>
-            <w:r>
-              <w:rPr>
-                <w:rFonts w:ascii="Calibri" w:eastAsia="Times New Roman" w:hAnsi="Calibri" w:cs="Times New Roman"/>
-                <w:iCs/>
-                <w:color w:val="000000"/>
-                <w:lang w:eastAsia="pt-PT"/>
-              </w:rPr>
-              <w:t xml:space="preserve"> + </w:t>
-            </w:r>
-            <w:commentRangeStart w:id="22"/>
-            <w:proofErr w:type="spellStart"/>
-            <w:r>
-              <w:rPr>
-                <w:rFonts w:ascii="Calibri" w:eastAsia="Times New Roman" w:hAnsi="Calibri" w:cs="Times New Roman"/>
-                <w:iCs/>
-                <w:color w:val="000000"/>
-                <w:lang w:eastAsia="pt-PT"/>
-              </w:rPr>
-              <w:t>Followup</w:t>
-            </w:r>
-            <w:commentRangeEnd w:id="22"/>
-            <w:proofErr w:type="spellEnd"/>
+                <w:lang w:val="en-US" w:eastAsia="pt-PT"/>
+              </w:rPr>
+              <w:t>-</w:t>
+            </w:r>
+            <w:r>
+              <w:rPr>
+                <w:rFonts w:ascii="Calibri" w:eastAsia="Times New Roman" w:hAnsi="Calibri" w:cs="Times New Roman"/>
+                <w:iCs/>
+                <w:color w:val="000000"/>
+                <w:lang w:val="en-US" w:eastAsia="pt-PT"/>
+              </w:rPr>
+              <w:t>p</w:t>
+            </w:r>
+            <w:commentRangeEnd w:id="33"/>
             <w:r>
               <w:rPr>
                 <w:rStyle w:val="Refdecomentrio"/>
               </w:rPr>
-              <w:commentReference w:id="22"/>
+              <w:commentReference w:id="33"/>
             </w:r>
           </w:p>
         </w:tc>
@@ -9071,25 +9711,14 @@
                 <w:lang w:eastAsia="pt-PT"/>
               </w:rPr>
             </w:pPr>
-            <w:proofErr w:type="gramStart"/>
-            <w:r>
-              <w:rPr>
-                <w:rFonts w:ascii="Calibri" w:eastAsia="Times New Roman" w:hAnsi="Calibri" w:cs="Times New Roman"/>
-                <w:iCs/>
-                <w:color w:val="000000"/>
-                <w:lang w:eastAsia="pt-PT"/>
-              </w:rPr>
-              <w:t>Timing</w:t>
-            </w:r>
-            <w:proofErr w:type="gramEnd"/>
-            <w:r>
-              <w:rPr>
-                <w:rFonts w:ascii="Calibri" w:eastAsia="Times New Roman" w:hAnsi="Calibri" w:cs="Times New Roman"/>
-                <w:iCs/>
-                <w:color w:val="000000"/>
-                <w:lang w:eastAsia="pt-PT"/>
-              </w:rPr>
-              <w:t xml:space="preserve"> individual </w:t>
+            <w:r>
+              <w:rPr>
+                <w:rFonts w:ascii="Calibri" w:eastAsia="Times New Roman" w:hAnsi="Calibri" w:cs="Times New Roman"/>
+                <w:iCs/>
+                <w:color w:val="000000"/>
+                <w:lang w:eastAsia="pt-PT"/>
+              </w:rPr>
+              <w:t xml:space="preserve">Timing individual </w:t>
             </w:r>
             <w:proofErr w:type="spellStart"/>
             <w:r>
@@ -9542,6 +10171,7 @@
           </w:tcPr>
           <w:p>
             <w:pPr>
+              <w:keepNext/>
               <w:spacing w:after="0" w:line="240" w:lineRule="auto"/>
               <w:jc w:val="right"/>
               <w:rPr>
@@ -9633,7 +10263,63 @@
     <w:p>
       <w:pPr>
         <w:pStyle w:val="Legenda"/>
+        <w:framePr w:hSpace="141" w:wrap="around" w:vAnchor="text" w:hAnchor="page" w:x="4802" w:y="278"/>
+        <w:rPr>
+          <w:lang w:val="en-US"/>
+        </w:rPr>
+      </w:pPr>
+      <w:bookmarkStart w:id="34" w:name="_Toc353725646"/>
+      <w:r>
+        <w:rPr>
+          <w:lang w:val="en-US"/>
+        </w:rPr>
+        <w:t xml:space="preserve">Table </w:t>
+      </w:r>
+      <w:r>
+        <w:fldChar w:fldCharType="begin"/>
+      </w:r>
+      <w:r>
+        <w:rPr>
+          <w:lang w:val="en-US"/>
+        </w:rPr>
+        <w:instrText xml:space="preserve"> SEQ Table \* ARABIC </w:instrText>
+      </w:r>
+      <w:r>
+        <w:fldChar w:fldCharType="separate"/>
+      </w:r>
+      <w:r>
+        <w:rPr>
+          <w:noProof/>
+          <w:lang w:val="en-US"/>
+        </w:rPr>
+        <w:t>4</w:t>
+      </w:r>
+      <w:r>
+        <w:fldChar w:fldCharType="end"/>
+      </w:r>
+      <w:r>
+        <w:rPr>
+          <w:lang w:val="en-US"/>
+        </w:rPr>
+        <w:t xml:space="preserve"> - Tasks of David </w:t>
+      </w:r>
+      <w:proofErr w:type="spellStart"/>
+      <w:r>
+        <w:rPr>
+          <w:lang w:val="en-US"/>
+        </w:rPr>
+        <w:t>João</w:t>
+      </w:r>
+      <w:bookmarkEnd w:id="34"/>
+      <w:proofErr w:type="spellEnd"/>
+    </w:p>
+    <w:p>
+      <w:pPr>
+        <w:pStyle w:val="Legenda"/>
         <w:keepNext/>
+        <w:rPr>
+          <w:lang w:val="en-US"/>
+        </w:rPr>
       </w:pPr>
     </w:p>
     <w:p>
@@ -9641,37 +10327,10 @@
         <w:pStyle w:val="Legenda"/>
         <w:keepNext/>
         <w:jc w:val="center"/>
-      </w:pPr>
-      <w:r>
-        <w:t xml:space="preserve">Tabela </w:t>
-      </w:r>
-      <w:fldSimple w:instr=" SEQ Tabela \* ARABIC ">
-        <w:r>
-          <w:rPr>
-            <w:noProof/>
-          </w:rPr>
-          <w:t>2</w:t>
-        </w:r>
-      </w:fldSimple>
-      <w:r>
-        <w:t xml:space="preserve"> - </w:t>
-      </w:r>
-      <w:proofErr w:type="spellStart"/>
-      <w:r>
-        <w:t>Tasks</w:t>
-      </w:r>
-      <w:proofErr w:type="spellEnd"/>
-      <w:r>
-        <w:t xml:space="preserve"> </w:t>
-      </w:r>
-      <w:proofErr w:type="spellStart"/>
-      <w:r>
-        <w:t>of</w:t>
-      </w:r>
-      <w:proofErr w:type="spellEnd"/>
-      <w:r>
-        <w:t xml:space="preserve"> David João</w:t>
-      </w:r>
+        <w:rPr>
+          <w:lang w:val="en-US"/>
+        </w:rPr>
+      </w:pPr>
     </w:p>
     <w:tbl>
       <w:tblPr>
@@ -10138,17 +10797,28 @@
                 <w:lang w:eastAsia="pt-PT"/>
               </w:rPr>
             </w:pPr>
-            <w:proofErr w:type="spellStart"/>
-            <w:r>
-              <w:rPr>
-                <w:rFonts w:ascii="Calibri" w:eastAsia="Times New Roman" w:hAnsi="Calibri" w:cs="Times New Roman"/>
-                <w:iCs/>
-                <w:color w:val="000000"/>
-                <w:lang w:eastAsia="pt-PT"/>
-              </w:rPr>
-              <w:t>Reestimate</w:t>
-            </w:r>
-            <w:proofErr w:type="spellEnd"/>
+            <w:commentRangeStart w:id="35"/>
+            <w:commentRangeStart w:id="36"/>
+            <w:r>
+              <w:rPr>
+                <w:lang w:val="en-US"/>
+              </w:rPr>
+              <w:t xml:space="preserve">Re-estimation </w:t>
+            </w:r>
+            <w:commentRangeEnd w:id="35"/>
+            <w:r>
+              <w:rPr>
+                <w:rStyle w:val="Refdecomentrio"/>
+              </w:rPr>
+              <w:commentReference w:id="35"/>
+            </w:r>
+            <w:commentRangeEnd w:id="36"/>
+            <w:r>
+              <w:rPr>
+                <w:rStyle w:val="Refdecomentrio"/>
+              </w:rPr>
+              <w:commentReference w:id="36"/>
+            </w:r>
           </w:p>
         </w:tc>
         <w:tc>
@@ -10736,6 +11406,7 @@
           </w:tcPr>
           <w:p>
             <w:pPr>
+              <w:keepNext/>
               <w:spacing w:after="0" w:line="240" w:lineRule="auto"/>
               <w:jc w:val="right"/>
               <w:rPr>
@@ -10849,71 +11520,56 @@
     <w:p>
       <w:pPr>
         <w:pStyle w:val="Legenda"/>
-        <w:keepNext/>
-        <w:rPr>
-          <w:lang w:val="en-US"/>
-        </w:rPr>
-      </w:pPr>
+        <w:framePr w:hSpace="141" w:wrap="around" w:vAnchor="text" w:hAnchor="page" w:x="4538" w:y="239"/>
+        <w:rPr>
+          <w:lang w:val="en-US"/>
+        </w:rPr>
+      </w:pPr>
+      <w:bookmarkStart w:id="37" w:name="_Toc353725647"/>
+      <w:r>
+        <w:rPr>
+          <w:lang w:val="en-US"/>
+        </w:rPr>
+        <w:t xml:space="preserve">Table </w:t>
+      </w:r>
+      <w:r>
+        <w:fldChar w:fldCharType="begin"/>
+      </w:r>
+      <w:r>
+        <w:rPr>
+          <w:lang w:val="en-US"/>
+        </w:rPr>
+        <w:instrText xml:space="preserve"> SEQ Table \* ARABIC </w:instrText>
+      </w:r>
+      <w:r>
+        <w:fldChar w:fldCharType="separate"/>
+      </w:r>
+      <w:r>
+        <w:rPr>
+          <w:noProof/>
+          <w:lang w:val="en-US"/>
+        </w:rPr>
+        <w:t>5</w:t>
+      </w:r>
+      <w:r>
+        <w:fldChar w:fldCharType="end"/>
+      </w:r>
+      <w:r>
+        <w:rPr>
+          <w:lang w:val="en-US"/>
+        </w:rPr>
+        <w:t xml:space="preserve"> - Tasks of Filipe Brandão</w:t>
+      </w:r>
+      <w:bookmarkEnd w:id="37"/>
     </w:p>
     <w:p>
       <w:pPr>
         <w:pStyle w:val="Legenda"/>
         <w:keepNext/>
-        <w:jc w:val="center"/>
-        <w:rPr>
-          <w:lang w:val="en-US"/>
-        </w:rPr>
-      </w:pPr>
-      <w:proofErr w:type="spellStart"/>
-      <w:r>
-        <w:rPr>
-          <w:lang w:val="en-US"/>
-        </w:rPr>
-        <w:t>Tabela</w:t>
-      </w:r>
-      <w:proofErr w:type="spellEnd"/>
-      <w:r>
-        <w:rPr>
-          <w:lang w:val="en-US"/>
-        </w:rPr>
-        <w:t xml:space="preserve"> </w:t>
-      </w:r>
-      <w:r>
-        <w:fldChar w:fldCharType="begin"/>
-      </w:r>
-      <w:r>
-        <w:rPr>
-          <w:lang w:val="en-US"/>
-        </w:rPr>
-        <w:instrText xml:space="preserve"> SEQ Tabela \* ARABIC </w:instrText>
-      </w:r>
-      <w:r>
-        <w:fldChar w:fldCharType="separate"/>
-      </w:r>
-      <w:r>
-        <w:rPr>
-          <w:noProof/>
-          <w:lang w:val="en-US"/>
-        </w:rPr>
-        <w:t>3</w:t>
-      </w:r>
-      <w:r>
-        <w:fldChar w:fldCharType="end"/>
-      </w:r>
-      <w:r>
-        <w:rPr>
-          <w:lang w:val="en-US"/>
-        </w:rPr>
-        <w:t xml:space="preserve"> - Tasks of Filipe </w:t>
-      </w:r>
-      <w:proofErr w:type="spellStart"/>
-      <w:r>
-        <w:rPr>
-          <w:lang w:val="en-US"/>
-        </w:rPr>
-        <w:t>Brandão</w:t>
-      </w:r>
-      <w:proofErr w:type="spellEnd"/>
+        <w:rPr>
+          <w:lang w:val="en-US"/>
+        </w:rPr>
+      </w:pPr>
     </w:p>
     <w:p>
       <w:pPr>
@@ -11394,24 +12050,27 @@
                 <w:lang w:eastAsia="pt-PT"/>
               </w:rPr>
             </w:pPr>
-            <w:commentRangeStart w:id="23"/>
-            <w:proofErr w:type="spellStart"/>
-            <w:r>
-              <w:rPr>
-                <w:rFonts w:ascii="Calibri" w:eastAsia="Times New Roman" w:hAnsi="Calibri" w:cs="Times New Roman"/>
-                <w:iCs/>
-                <w:color w:val="000000"/>
-                <w:lang w:eastAsia="pt-PT"/>
-              </w:rPr>
-              <w:t>Reestimate</w:t>
-            </w:r>
-            <w:commentRangeEnd w:id="23"/>
-            <w:proofErr w:type="spellEnd"/>
+            <w:commentRangeStart w:id="38"/>
+            <w:commentRangeStart w:id="39"/>
+            <w:r>
+              <w:rPr>
+                <w:lang w:val="en-US"/>
+              </w:rPr>
+              <w:t xml:space="preserve">Re-estimation </w:t>
+            </w:r>
+            <w:commentRangeEnd w:id="38"/>
             <w:r>
               <w:rPr>
                 <w:rStyle w:val="Refdecomentrio"/>
               </w:rPr>
-              <w:commentReference w:id="23"/>
+              <w:commentReference w:id="38"/>
+            </w:r>
+            <w:commentRangeEnd w:id="39"/>
+            <w:r>
+              <w:rPr>
+                <w:rStyle w:val="Refdecomentrio"/>
+              </w:rPr>
+              <w:commentReference w:id="39"/>
             </w:r>
           </w:p>
         </w:tc>
@@ -11528,25 +12187,14 @@
                 <w:lang w:eastAsia="pt-PT"/>
               </w:rPr>
             </w:pPr>
-            <w:proofErr w:type="gramStart"/>
-            <w:r>
-              <w:rPr>
-                <w:rFonts w:ascii="Calibri" w:eastAsia="Times New Roman" w:hAnsi="Calibri" w:cs="Times New Roman"/>
-                <w:iCs/>
-                <w:color w:val="000000"/>
-                <w:lang w:eastAsia="pt-PT"/>
-              </w:rPr>
-              <w:t>Show</w:t>
-            </w:r>
-            <w:proofErr w:type="gramEnd"/>
-            <w:r>
-              <w:rPr>
-                <w:rFonts w:ascii="Calibri" w:eastAsia="Times New Roman" w:hAnsi="Calibri" w:cs="Times New Roman"/>
-                <w:iCs/>
-                <w:color w:val="000000"/>
-                <w:lang w:eastAsia="pt-PT"/>
-              </w:rPr>
-              <w:t xml:space="preserve"> </w:t>
+            <w:r>
+              <w:rPr>
+                <w:rFonts w:ascii="Calibri" w:eastAsia="Times New Roman" w:hAnsi="Calibri" w:cs="Times New Roman"/>
+                <w:iCs/>
+                <w:color w:val="000000"/>
+                <w:lang w:eastAsia="pt-PT"/>
+              </w:rPr>
+              <w:t xml:space="preserve">Show </w:t>
             </w:r>
             <w:proofErr w:type="spellStart"/>
             <w:r>
@@ -12090,6 +12738,7 @@
           </w:tcPr>
           <w:p>
             <w:pPr>
+              <w:keepNext/>
               <w:spacing w:after="0" w:line="240" w:lineRule="auto"/>
               <w:jc w:val="right"/>
               <w:rPr>
@@ -12188,7 +12837,77 @@
     <w:p>
       <w:pPr>
         <w:pStyle w:val="Legenda"/>
+        <w:framePr w:hSpace="141" w:wrap="around" w:vAnchor="text" w:hAnchor="page" w:x="4606" w:y="209"/>
+        <w:rPr>
+          <w:lang w:val="en-US"/>
+        </w:rPr>
+      </w:pPr>
+      <w:bookmarkStart w:id="40" w:name="_Toc353725648"/>
+      <w:r>
+        <w:rPr>
+          <w:lang w:val="en-US"/>
+        </w:rPr>
+        <w:t xml:space="preserve">Table </w:t>
+      </w:r>
+      <w:r>
+        <w:fldChar w:fldCharType="begin"/>
+      </w:r>
+      <w:r>
+        <w:rPr>
+          <w:lang w:val="en-US"/>
+        </w:rPr>
+        <w:instrText xml:space="preserve"> SEQ Table \* ARABIC </w:instrText>
+      </w:r>
+      <w:r>
+        <w:fldChar w:fldCharType="separate"/>
+      </w:r>
+      <w:r>
+        <w:rPr>
+          <w:noProof/>
+          <w:lang w:val="en-US"/>
+        </w:rPr>
+        <w:t>6</w:t>
+      </w:r>
+      <w:r>
+        <w:fldChar w:fldCharType="end"/>
+      </w:r>
+      <w:r>
+        <w:rPr>
+          <w:lang w:val="en-US"/>
+        </w:rPr>
+        <w:t xml:space="preserve"> - Tasks of </w:t>
+      </w:r>
+      <w:proofErr w:type="spellStart"/>
+      <w:r>
+        <w:rPr>
+          <w:lang w:val="en-US"/>
+        </w:rPr>
+        <w:t>João</w:t>
+      </w:r>
+      <w:proofErr w:type="spellEnd"/>
+      <w:r>
+        <w:rPr>
+          <w:lang w:val="en-US"/>
+        </w:rPr>
+        <w:t xml:space="preserve"> </w:t>
+      </w:r>
+      <w:proofErr w:type="spellStart"/>
+      <w:r>
+        <w:rPr>
+          <w:lang w:val="en-US"/>
+        </w:rPr>
+        <w:t>Girão</w:t>
+      </w:r>
+      <w:bookmarkEnd w:id="40"/>
+      <w:proofErr w:type="spellEnd"/>
+    </w:p>
+    <w:p>
+      <w:pPr>
+        <w:pStyle w:val="Legenda"/>
         <w:keepNext/>
+        <w:rPr>
+          <w:lang w:val="en-US"/>
+        </w:rPr>
       </w:pPr>
     </w:p>
     <w:p>
@@ -12196,37 +12915,10 @@
         <w:pStyle w:val="Legenda"/>
         <w:keepNext/>
         <w:jc w:val="center"/>
-      </w:pPr>
-      <w:r>
-        <w:t xml:space="preserve">Tabela </w:t>
-      </w:r>
-      <w:fldSimple w:instr=" SEQ Tabela \* ARABIC ">
-        <w:r>
-          <w:rPr>
-            <w:noProof/>
-          </w:rPr>
-          <w:t>4</w:t>
-        </w:r>
-      </w:fldSimple>
-      <w:r>
-        <w:t xml:space="preserve"> - </w:t>
-      </w:r>
-      <w:proofErr w:type="spellStart"/>
-      <w:r>
-        <w:t>Tasks</w:t>
-      </w:r>
-      <w:proofErr w:type="spellEnd"/>
-      <w:r>
-        <w:t xml:space="preserve"> </w:t>
-      </w:r>
-      <w:proofErr w:type="spellStart"/>
-      <w:r>
-        <w:t>of</w:t>
-      </w:r>
-      <w:proofErr w:type="spellEnd"/>
-      <w:r>
-        <w:t xml:space="preserve"> João Girão</w:t>
-      </w:r>
+        <w:rPr>
+          <w:lang w:val="en-US"/>
+        </w:rPr>
+      </w:pPr>
     </w:p>
     <w:tbl>
       <w:tblPr>
@@ -12732,76 +13424,60 @@
                 <w:rFonts w:ascii="Calibri" w:eastAsia="Times New Roman" w:hAnsi="Calibri" w:cs="Times New Roman"/>
                 <w:iCs/>
                 <w:color w:val="000000"/>
-                <w:lang w:eastAsia="pt-PT"/>
-              </w:rPr>
-            </w:pPr>
-            <w:r>
-              <w:rPr>
-                <w:rFonts w:ascii="Calibri" w:eastAsia="Times New Roman" w:hAnsi="Calibri" w:cs="Times New Roman"/>
-                <w:iCs/>
-                <w:color w:val="000000"/>
-                <w:lang w:eastAsia="pt-PT"/>
-              </w:rPr>
-              <w:t xml:space="preserve">SRS </w:t>
-            </w:r>
-            <w:proofErr w:type="spellStart"/>
-            <w:r>
-              <w:rPr>
-                <w:rFonts w:ascii="Calibri" w:eastAsia="Times New Roman" w:hAnsi="Calibri" w:cs="Times New Roman"/>
-                <w:iCs/>
-                <w:color w:val="000000"/>
-                <w:lang w:eastAsia="pt-PT"/>
-              </w:rPr>
-              <w:t>inspection</w:t>
-            </w:r>
-            <w:proofErr w:type="spellEnd"/>
-            <w:r>
-              <w:rPr>
-                <w:rFonts w:ascii="Calibri" w:eastAsia="Times New Roman" w:hAnsi="Calibri" w:cs="Times New Roman"/>
-                <w:iCs/>
-                <w:color w:val="000000"/>
-                <w:lang w:eastAsia="pt-PT"/>
-              </w:rPr>
-              <w:t xml:space="preserve"> - </w:t>
-            </w:r>
-            <w:proofErr w:type="spellStart"/>
-            <w:r>
-              <w:rPr>
-                <w:rFonts w:ascii="Calibri" w:eastAsia="Times New Roman" w:hAnsi="Calibri" w:cs="Times New Roman"/>
-                <w:iCs/>
-                <w:color w:val="000000"/>
-                <w:lang w:eastAsia="pt-PT"/>
-              </w:rPr>
-              <w:t>Rework</w:t>
-            </w:r>
-            <w:proofErr w:type="spellEnd"/>
-            <w:r>
-              <w:rPr>
-                <w:rFonts w:ascii="Calibri" w:eastAsia="Times New Roman" w:hAnsi="Calibri" w:cs="Times New Roman"/>
-                <w:iCs/>
-                <w:color w:val="000000"/>
-                <w:lang w:eastAsia="pt-PT"/>
-              </w:rPr>
-              <w:t xml:space="preserve"> + </w:t>
-            </w:r>
-            <w:commentRangeStart w:id="24"/>
-            <w:proofErr w:type="spellStart"/>
-            <w:r>
-              <w:rPr>
-                <w:rFonts w:ascii="Calibri" w:eastAsia="Times New Roman" w:hAnsi="Calibri" w:cs="Times New Roman"/>
-                <w:iCs/>
-                <w:color w:val="000000"/>
-                <w:lang w:eastAsia="pt-PT"/>
-              </w:rPr>
-              <w:t>Followup</w:t>
-            </w:r>
-            <w:commentRangeEnd w:id="24"/>
-            <w:proofErr w:type="spellEnd"/>
+                <w:lang w:val="en-US" w:eastAsia="pt-PT"/>
+              </w:rPr>
+            </w:pPr>
+            <w:r>
+              <w:rPr>
+                <w:rFonts w:ascii="Calibri" w:eastAsia="Times New Roman" w:hAnsi="Calibri" w:cs="Times New Roman"/>
+                <w:iCs/>
+                <w:color w:val="000000"/>
+                <w:lang w:val="en-US" w:eastAsia="pt-PT"/>
+              </w:rPr>
+              <w:t xml:space="preserve">SRS inspection - Rework + </w:t>
+            </w:r>
+            <w:commentRangeStart w:id="41"/>
+            <w:commentRangeStart w:id="42"/>
+            <w:r>
+              <w:rPr>
+                <w:rFonts w:ascii="Calibri" w:eastAsia="Times New Roman" w:hAnsi="Calibri" w:cs="Times New Roman"/>
+                <w:iCs/>
+                <w:color w:val="000000"/>
+                <w:lang w:val="en-US" w:eastAsia="pt-PT"/>
+              </w:rPr>
+              <w:t>Follow</w:t>
+            </w:r>
+            <w:r>
+              <w:rPr>
+                <w:rFonts w:ascii="Calibri" w:eastAsia="Times New Roman" w:hAnsi="Calibri" w:cs="Times New Roman"/>
+                <w:iCs/>
+                <w:color w:val="000000"/>
+                <w:lang w:val="en-US" w:eastAsia="pt-PT"/>
+              </w:rPr>
+              <w:t>-</w:t>
+            </w:r>
+            <w:r>
+              <w:rPr>
+                <w:rFonts w:ascii="Calibri" w:eastAsia="Times New Roman" w:hAnsi="Calibri" w:cs="Times New Roman"/>
+                <w:iCs/>
+                <w:color w:val="000000"/>
+                <w:lang w:val="en-US" w:eastAsia="pt-PT"/>
+              </w:rPr>
+              <w:t>up</w:t>
+            </w:r>
+            <w:commentRangeEnd w:id="41"/>
             <w:r>
               <w:rPr>
                 <w:rStyle w:val="Refdecomentrio"/>
               </w:rPr>
-              <w:commentReference w:id="24"/>
+              <w:commentReference w:id="41"/>
+            </w:r>
+            <w:commentRangeEnd w:id="42"/>
+            <w:r>
+              <w:rPr>
+                <w:rStyle w:val="Refdecomentrio"/>
+              </w:rPr>
+              <w:commentReference w:id="42"/>
             </w:r>
           </w:p>
         </w:tc>
@@ -13399,6 +14075,7 @@
           </w:tcPr>
           <w:p>
             <w:pPr>
+              <w:keepNext/>
               <w:spacing w:after="0" w:line="240" w:lineRule="auto"/>
               <w:jc w:val="right"/>
               <w:rPr>
@@ -13479,48 +14156,81 @@
     <w:p>
       <w:pPr>
         <w:pStyle w:val="Legenda"/>
-        <w:keepNext/>
-      </w:pPr>
+        <w:framePr w:hSpace="141" w:wrap="around" w:vAnchor="text" w:hAnchor="page" w:x="4480" w:y="186"/>
+        <w:rPr>
+          <w:lang w:val="en-US"/>
+        </w:rPr>
+      </w:pPr>
+      <w:bookmarkStart w:id="43" w:name="_Toc353725649"/>
+      <w:r>
+        <w:rPr>
+          <w:lang w:val="en-US"/>
+        </w:rPr>
+        <w:t xml:space="preserve">Table </w:t>
+      </w:r>
+      <w:r>
+        <w:fldChar w:fldCharType="begin"/>
+      </w:r>
+      <w:r>
+        <w:rPr>
+          <w:lang w:val="en-US"/>
+        </w:rPr>
+        <w:instrText xml:space="preserve"> SEQ Table \* ARABIC </w:instrText>
+      </w:r>
+      <w:r>
+        <w:fldChar w:fldCharType="separate"/>
+      </w:r>
+      <w:r>
+        <w:rPr>
+          <w:noProof/>
+          <w:lang w:val="en-US"/>
+        </w:rPr>
+        <w:t>7</w:t>
+      </w:r>
+      <w:r>
+        <w:fldChar w:fldCharType="end"/>
+      </w:r>
+      <w:r>
+        <w:rPr>
+          <w:lang w:val="en-US"/>
+        </w:rPr>
+        <w:t xml:space="preserve"> - Tasks of </w:t>
+      </w:r>
+      <w:proofErr w:type="spellStart"/>
+      <w:r>
+        <w:rPr>
+          <w:lang w:val="en-US"/>
+        </w:rPr>
+        <w:t>João</w:t>
+      </w:r>
+      <w:proofErr w:type="spellEnd"/>
+      <w:r>
+        <w:rPr>
+          <w:lang w:val="en-US"/>
+        </w:rPr>
+        <w:t xml:space="preserve"> Martins</w:t>
+      </w:r>
+      <w:bookmarkEnd w:id="43"/>
     </w:p>
     <w:p>
       <w:pPr>
         <w:pStyle w:val="Legenda"/>
         <w:keepNext/>
-        <w:jc w:val="center"/>
-      </w:pPr>
-      <w:r>
-        <w:t xml:space="preserve">Tabela </w:t>
-      </w:r>
-      <w:fldSimple w:instr=" SEQ Tabela \* ARABIC ">
-        <w:r>
-          <w:rPr>
-            <w:noProof/>
-          </w:rPr>
-          <w:t>5</w:t>
-        </w:r>
-      </w:fldSimple>
-      <w:r>
-        <w:t xml:space="preserve"> - </w:t>
-      </w:r>
-      <w:proofErr w:type="spellStart"/>
-      <w:r>
-        <w:t>Tasks</w:t>
-      </w:r>
-      <w:proofErr w:type="spellEnd"/>
-      <w:r>
-        <w:t xml:space="preserve"> </w:t>
-      </w:r>
-      <w:proofErr w:type="spellStart"/>
-      <w:r>
-        <w:t>of</w:t>
-      </w:r>
-      <w:proofErr w:type="spellEnd"/>
-      <w:r>
-        <w:t xml:space="preserve"> João Martins</w:t>
-      </w:r>
-    </w:p>
-    <w:p>
-      <w:r>
+        <w:rPr>
+          <w:lang w:val="en-US"/>
+        </w:rPr>
+      </w:pPr>
+    </w:p>
+    <w:p>
+      <w:pPr>
+        <w:rPr>
+          <w:lang w:val="en-US"/>
+        </w:rPr>
+      </w:pPr>
+      <w:r>
+        <w:rPr>
+          <w:lang w:val="en-US"/>
+        </w:rPr>
         <w:br w:type="page"/>
       </w:r>
     </w:p>
@@ -13990,24 +14700,27 @@
                 <w:lang w:eastAsia="pt-PT"/>
               </w:rPr>
             </w:pPr>
-            <w:commentRangeStart w:id="25"/>
-            <w:proofErr w:type="spellStart"/>
-            <w:r>
-              <w:rPr>
-                <w:rFonts w:ascii="Calibri" w:eastAsia="Times New Roman" w:hAnsi="Calibri" w:cs="Times New Roman"/>
-                <w:iCs/>
-                <w:color w:val="000000"/>
-                <w:lang w:eastAsia="pt-PT"/>
-              </w:rPr>
-              <w:t>Reestimate</w:t>
-            </w:r>
-            <w:commentRangeEnd w:id="25"/>
-            <w:proofErr w:type="spellEnd"/>
+            <w:commentRangeStart w:id="44"/>
+            <w:commentRangeStart w:id="45"/>
+            <w:r>
+              <w:rPr>
+                <w:lang w:val="en-US"/>
+              </w:rPr>
+              <w:t xml:space="preserve">Re-estimation </w:t>
+            </w:r>
+            <w:commentRangeEnd w:id="44"/>
             <w:r>
               <w:rPr>
                 <w:rStyle w:val="Refdecomentrio"/>
               </w:rPr>
-              <w:commentReference w:id="25"/>
+              <w:commentReference w:id="44"/>
+            </w:r>
+            <w:commentRangeEnd w:id="45"/>
+            <w:r>
+              <w:rPr>
+                <w:rStyle w:val="Refdecomentrio"/>
+              </w:rPr>
+              <w:commentReference w:id="45"/>
             </w:r>
           </w:p>
         </w:tc>
@@ -14124,25 +14837,14 @@
                 <w:lang w:eastAsia="pt-PT"/>
               </w:rPr>
             </w:pPr>
-            <w:proofErr w:type="gramStart"/>
-            <w:r>
-              <w:rPr>
-                <w:rFonts w:ascii="Calibri" w:eastAsia="Times New Roman" w:hAnsi="Calibri" w:cs="Times New Roman"/>
-                <w:iCs/>
-                <w:color w:val="000000"/>
-                <w:lang w:eastAsia="pt-PT"/>
-              </w:rPr>
-              <w:t>Show</w:t>
-            </w:r>
-            <w:proofErr w:type="gramEnd"/>
-            <w:r>
-              <w:rPr>
-                <w:rFonts w:ascii="Calibri" w:eastAsia="Times New Roman" w:hAnsi="Calibri" w:cs="Times New Roman"/>
-                <w:iCs/>
-                <w:color w:val="000000"/>
-                <w:lang w:eastAsia="pt-PT"/>
-              </w:rPr>
-              <w:t xml:space="preserve"> </w:t>
+            <w:r>
+              <w:rPr>
+                <w:rFonts w:ascii="Calibri" w:eastAsia="Times New Roman" w:hAnsi="Calibri" w:cs="Times New Roman"/>
+                <w:iCs/>
+                <w:color w:val="000000"/>
+                <w:lang w:eastAsia="pt-PT"/>
+              </w:rPr>
+              <w:t xml:space="preserve">Show </w:t>
             </w:r>
             <w:proofErr w:type="spellStart"/>
             <w:r>
@@ -14735,6 +15437,7 @@
           </w:tcPr>
           <w:p>
             <w:pPr>
+              <w:keepNext/>
               <w:spacing w:after="0" w:line="240" w:lineRule="auto"/>
               <w:jc w:val="right"/>
               <w:rPr>
@@ -14819,28 +15522,27 @@
     <w:p>
       <w:pPr>
         <w:pStyle w:val="Legenda"/>
-        <w:keepNext/>
-      </w:pPr>
-    </w:p>
-    <w:p>
-      <w:pPr>
-        <w:pStyle w:val="Legenda"/>
-        <w:keepNext/>
-        <w:jc w:val="center"/>
-      </w:pPr>
-      <w:r>
-        <w:t xml:space="preserve">Tabela </w:t>
-      </w:r>
-      <w:fldSimple w:instr=" SEQ Tabela \* ARABIC ">
+        <w:framePr w:hSpace="141" w:wrap="around" w:vAnchor="text" w:hAnchor="page" w:x="4790" w:y="329"/>
+      </w:pPr>
+      <w:bookmarkStart w:id="46" w:name="_Toc353725650"/>
+      <w:proofErr w:type="spellStart"/>
+      <w:r>
+        <w:t>Table</w:t>
+      </w:r>
+      <w:proofErr w:type="spellEnd"/>
+      <w:r>
+        <w:t xml:space="preserve"> </w:t>
+      </w:r>
+      <w:fldSimple w:instr=" SEQ Table \* ARABIC ">
         <w:r>
           <w:rPr>
             <w:noProof/>
           </w:rPr>
-          <w:t>6</w:t>
+          <w:t>8</w:t>
         </w:r>
       </w:fldSimple>
       <w:r>
-        <w:t xml:space="preserve"> - </w:t>
+        <w:t xml:space="preserve"> – </w:t>
       </w:r>
       <w:proofErr w:type="spellStart"/>
       <w:r>
@@ -14856,8 +15558,25 @@
       </w:r>
       <w:proofErr w:type="spellEnd"/>
       <w:r>
-        <w:t xml:space="preserve"> Mário Oliveira</w:t>
-      </w:r>
+        <w:t xml:space="preserve"> </w:t>
+      </w:r>
+      <w:r>
+        <w:t>Mário Oliveira</w:t>
+      </w:r>
+      <w:bookmarkEnd w:id="46"/>
+    </w:p>
+    <w:p>
+      <w:pPr>
+        <w:pStyle w:val="Legenda"/>
+        <w:keepNext/>
+      </w:pPr>
+    </w:p>
+    <w:p>
+      <w:pPr>
+        <w:pStyle w:val="Legenda"/>
+        <w:keepNext/>
+        <w:jc w:val="center"/>
+      </w:pPr>
     </w:p>
     <w:tbl>
       <w:tblPr>
@@ -15381,24 +16100,27 @@
                 <w:lang w:eastAsia="pt-PT"/>
               </w:rPr>
             </w:pPr>
-            <w:commentRangeStart w:id="26"/>
-            <w:proofErr w:type="spellStart"/>
-            <w:r>
-              <w:rPr>
-                <w:rFonts w:ascii="Calibri" w:eastAsia="Times New Roman" w:hAnsi="Calibri" w:cs="Times New Roman"/>
-                <w:iCs/>
-                <w:color w:val="000000"/>
-                <w:lang w:eastAsia="pt-PT"/>
-              </w:rPr>
-              <w:t>Reestimate</w:t>
-            </w:r>
-            <w:commentRangeEnd w:id="26"/>
-            <w:proofErr w:type="spellEnd"/>
+            <w:commentRangeStart w:id="47"/>
+            <w:commentRangeStart w:id="48"/>
+            <w:r>
+              <w:rPr>
+                <w:lang w:val="en-US"/>
+              </w:rPr>
+              <w:t xml:space="preserve">Re-estimation </w:t>
+            </w:r>
+            <w:commentRangeEnd w:id="47"/>
             <w:r>
               <w:rPr>
                 <w:rStyle w:val="Refdecomentrio"/>
               </w:rPr>
-              <w:commentReference w:id="26"/>
+              <w:commentReference w:id="47"/>
+            </w:r>
+            <w:commentRangeEnd w:id="48"/>
+            <w:r>
+              <w:rPr>
+                <w:rStyle w:val="Refdecomentrio"/>
+              </w:rPr>
+              <w:commentReference w:id="48"/>
             </w:r>
           </w:p>
         </w:tc>
@@ -15940,87 +16662,52 @@
                 <w:rFonts w:ascii="Calibri" w:eastAsia="Times New Roman" w:hAnsi="Calibri" w:cs="Times New Roman"/>
                 <w:iCs/>
                 <w:color w:val="000000"/>
-                <w:lang w:eastAsia="pt-PT"/>
-              </w:rPr>
-            </w:pPr>
-            <w:proofErr w:type="spellStart"/>
-            <w:r>
-              <w:rPr>
-                <w:rFonts w:ascii="Calibri" w:eastAsia="Times New Roman" w:hAnsi="Calibri" w:cs="Times New Roman"/>
-                <w:iCs/>
-                <w:color w:val="000000"/>
-                <w:lang w:eastAsia="pt-PT"/>
-              </w:rPr>
-              <w:t>Code</w:t>
-            </w:r>
-            <w:proofErr w:type="spellEnd"/>
-            <w:r>
-              <w:rPr>
-                <w:rFonts w:ascii="Calibri" w:eastAsia="Times New Roman" w:hAnsi="Calibri" w:cs="Times New Roman"/>
-                <w:iCs/>
-                <w:color w:val="000000"/>
-                <w:lang w:eastAsia="pt-PT"/>
-              </w:rPr>
-              <w:t xml:space="preserve"> </w:t>
-            </w:r>
-            <w:proofErr w:type="spellStart"/>
-            <w:r>
-              <w:rPr>
-                <w:rFonts w:ascii="Calibri" w:eastAsia="Times New Roman" w:hAnsi="Calibri" w:cs="Times New Roman"/>
-                <w:iCs/>
-                <w:color w:val="000000"/>
-                <w:lang w:eastAsia="pt-PT"/>
-              </w:rPr>
-              <w:t>Inspection</w:t>
-            </w:r>
-            <w:proofErr w:type="spellEnd"/>
-            <w:r>
-              <w:rPr>
-                <w:rFonts w:ascii="Calibri" w:eastAsia="Times New Roman" w:hAnsi="Calibri" w:cs="Times New Roman"/>
-                <w:iCs/>
-                <w:color w:val="000000"/>
-                <w:lang w:eastAsia="pt-PT"/>
-              </w:rPr>
-              <w:t xml:space="preserve"> - </w:t>
-            </w:r>
-            <w:proofErr w:type="spellStart"/>
-            <w:r>
-              <w:rPr>
-                <w:rFonts w:ascii="Calibri" w:eastAsia="Times New Roman" w:hAnsi="Calibri" w:cs="Times New Roman"/>
-                <w:iCs/>
-                <w:color w:val="000000"/>
-                <w:lang w:eastAsia="pt-PT"/>
-              </w:rPr>
-              <w:t>Rework</w:t>
-            </w:r>
-            <w:proofErr w:type="spellEnd"/>
-            <w:r>
-              <w:rPr>
-                <w:rFonts w:ascii="Calibri" w:eastAsia="Times New Roman" w:hAnsi="Calibri" w:cs="Times New Roman"/>
-                <w:iCs/>
-                <w:color w:val="000000"/>
-                <w:lang w:eastAsia="pt-PT"/>
-              </w:rPr>
-              <w:t xml:space="preserve"> + </w:t>
-            </w:r>
-            <w:commentRangeStart w:id="27"/>
-            <w:proofErr w:type="spellStart"/>
-            <w:r>
-              <w:rPr>
-                <w:rFonts w:ascii="Calibri" w:eastAsia="Times New Roman" w:hAnsi="Calibri" w:cs="Times New Roman"/>
-                <w:iCs/>
-                <w:color w:val="000000"/>
-                <w:lang w:eastAsia="pt-PT"/>
-              </w:rPr>
-              <w:t>Followup</w:t>
-            </w:r>
-            <w:commentRangeEnd w:id="27"/>
-            <w:proofErr w:type="spellEnd"/>
+                <w:lang w:val="en-US" w:eastAsia="pt-PT"/>
+              </w:rPr>
+            </w:pPr>
+            <w:r>
+              <w:rPr>
+                <w:rFonts w:ascii="Calibri" w:eastAsia="Times New Roman" w:hAnsi="Calibri" w:cs="Times New Roman"/>
+                <w:iCs/>
+                <w:color w:val="000000"/>
+                <w:lang w:val="en-US" w:eastAsia="pt-PT"/>
+              </w:rPr>
+              <w:t xml:space="preserve">Code Inspection - Rework + </w:t>
+            </w:r>
+            <w:commentRangeStart w:id="49"/>
+            <w:r>
+              <w:rPr>
+                <w:rFonts w:ascii="Calibri" w:eastAsia="Times New Roman" w:hAnsi="Calibri" w:cs="Times New Roman"/>
+                <w:iCs/>
+                <w:color w:val="000000"/>
+                <w:lang w:val="en-US" w:eastAsia="pt-PT"/>
+              </w:rPr>
+              <w:t>Follow</w:t>
+            </w:r>
+            <w:r>
+              <w:rPr>
+                <w:rFonts w:ascii="Calibri" w:eastAsia="Times New Roman" w:hAnsi="Calibri" w:cs="Times New Roman"/>
+                <w:iCs/>
+                <w:color w:val="000000"/>
+                <w:lang w:val="en-US" w:eastAsia="pt-PT"/>
+              </w:rPr>
+              <w:t>-</w:t>
+            </w:r>
+            <w:r>
+              <w:rPr>
+                <w:rFonts w:ascii="Calibri" w:eastAsia="Times New Roman" w:hAnsi="Calibri" w:cs="Times New Roman"/>
+                <w:iCs/>
+                <w:color w:val="000000"/>
+                <w:lang w:val="en-US" w:eastAsia="pt-PT"/>
+              </w:rPr>
+              <w:t>up</w:t>
+            </w:r>
+            <w:commentRangeEnd w:id="49"/>
             <w:r>
               <w:rPr>
                 <w:rStyle w:val="Refdecomentrio"/>
               </w:rPr>
-              <w:commentReference w:id="27"/>
+              <w:commentReference w:id="49"/>
             </w:r>
           </w:p>
         </w:tc>
@@ -16110,6 +16797,7 @@
           </w:tcPr>
           <w:p>
             <w:pPr>
+              <w:keepNext/>
               <w:spacing w:after="0" w:line="240" w:lineRule="auto"/>
               <w:jc w:val="right"/>
               <w:rPr>
@@ -16135,44 +16823,68 @@
       <w:pPr>
         <w:pStyle w:val="Legenda"/>
         <w:keepNext/>
+        <w:rPr>
+          <w:lang w:val="en-US"/>
+        </w:rPr>
       </w:pPr>
     </w:p>
     <w:p>
       <w:pPr>
         <w:pStyle w:val="Legenda"/>
         <w:keepNext/>
+        <w:rPr>
+          <w:lang w:val="en-US"/>
+        </w:rPr>
       </w:pPr>
     </w:p>
     <w:p>
       <w:pPr>
         <w:pStyle w:val="Legenda"/>
         <w:keepNext/>
+        <w:rPr>
+          <w:lang w:val="en-US"/>
+        </w:rPr>
       </w:pPr>
     </w:p>
     <w:p>
       <w:pPr>
         <w:pStyle w:val="Legenda"/>
         <w:keepNext/>
+        <w:rPr>
+          <w:lang w:val="en-US"/>
+        </w:rPr>
       </w:pPr>
     </w:p>
     <w:p>
       <w:pPr>
         <w:pStyle w:val="Legenda"/>
         <w:keepNext/>
+        <w:rPr>
+          <w:lang w:val="en-US"/>
+        </w:rPr>
       </w:pPr>
     </w:p>
     <w:p>
       <w:pPr>
         <w:pStyle w:val="Legenda"/>
         <w:keepNext/>
+        <w:rPr>
+          <w:lang w:val="en-US"/>
+        </w:rPr>
       </w:pPr>
     </w:p>
     <w:p>
       <w:pPr>
         <w:pStyle w:val="Legenda"/>
         <w:keepNext/>
-      </w:pPr>
-      <w:r>
+        <w:rPr>
+          <w:lang w:val="en-US"/>
+        </w:rPr>
+      </w:pPr>
+      <w:r>
+        <w:rPr>
+          <w:lang w:val="en-US"/>
+        </w:rPr>
         <w:t>T</w:t>
       </w:r>
     </w:p>
@@ -16180,73 +16892,118 @@
       <w:pPr>
         <w:pStyle w:val="Legenda"/>
         <w:keepNext/>
+        <w:rPr>
+          <w:lang w:val="en-US"/>
+        </w:rPr>
       </w:pPr>
     </w:p>
     <w:p>
       <w:pPr>
         <w:pStyle w:val="Legenda"/>
         <w:keepNext/>
+        <w:rPr>
+          <w:lang w:val="en-US"/>
+        </w:rPr>
       </w:pPr>
     </w:p>
     <w:p>
       <w:pPr>
         <w:pStyle w:val="Legenda"/>
         <w:keepNext/>
-      </w:pPr>
+        <w:rPr>
+          <w:lang w:val="en-US"/>
+        </w:rPr>
+      </w:pPr>
+    </w:p>
+    <w:p>
+      <w:pPr>
+        <w:pStyle w:val="Legenda"/>
+        <w:framePr w:hSpace="141" w:wrap="around" w:vAnchor="text" w:hAnchor="page" w:x="4491" w:y="128"/>
+        <w:rPr>
+          <w:lang w:val="en-US"/>
+        </w:rPr>
+      </w:pPr>
+      <w:bookmarkStart w:id="50" w:name="_Toc353725651"/>
+      <w:r>
+        <w:rPr>
+          <w:lang w:val="en-US"/>
+        </w:rPr>
+        <w:t xml:space="preserve">Table </w:t>
+      </w:r>
+      <w:r>
+        <w:fldChar w:fldCharType="begin"/>
+      </w:r>
+      <w:r>
+        <w:rPr>
+          <w:lang w:val="en-US"/>
+        </w:rPr>
+        <w:instrText xml:space="preserve"> SEQ Table \* ARABIC </w:instrText>
+      </w:r>
+      <w:r>
+        <w:fldChar w:fldCharType="separate"/>
+      </w:r>
+      <w:r>
+        <w:rPr>
+          <w:noProof/>
+          <w:lang w:val="en-US"/>
+        </w:rPr>
+        <w:t>9</w:t>
+      </w:r>
+      <w:r>
+        <w:fldChar w:fldCharType="end"/>
+      </w:r>
+      <w:r>
+        <w:rPr>
+          <w:lang w:val="en-US"/>
+        </w:rPr>
+        <w:t xml:space="preserve"> - Tasks of </w:t>
+      </w:r>
+      <w:proofErr w:type="spellStart"/>
+      <w:r>
+        <w:rPr>
+          <w:lang w:val="en-US"/>
+        </w:rPr>
+        <w:t>Rui</w:t>
+      </w:r>
+      <w:proofErr w:type="spellEnd"/>
+      <w:r>
+        <w:rPr>
+          <w:lang w:val="en-US"/>
+        </w:rPr>
+        <w:t xml:space="preserve"> </w:t>
+      </w:r>
+      <w:proofErr w:type="spellStart"/>
+      <w:r>
+        <w:rPr>
+          <w:lang w:val="en-US"/>
+        </w:rPr>
+        <w:t>Ganhoto</w:t>
+      </w:r>
+      <w:bookmarkEnd w:id="50"/>
+      <w:proofErr w:type="spellEnd"/>
     </w:p>
     <w:p>
       <w:pPr>
         <w:pStyle w:val="Legenda"/>
         <w:keepNext/>
-      </w:pPr>
-    </w:p>
-    <w:p>
-      <w:pPr>
-        <w:pStyle w:val="Legenda"/>
-        <w:keepNext/>
-        <w:jc w:val="center"/>
-      </w:pPr>
-      <w:r>
-        <w:t>T</w:t>
-      </w:r>
-      <w:r>
-        <w:t xml:space="preserve">abela </w:t>
-      </w:r>
-      <w:fldSimple w:instr=" SEQ Tabela \* ARABIC ">
-        <w:r>
-          <w:rPr>
-            <w:noProof/>
-          </w:rPr>
-          <w:t>7</w:t>
-        </w:r>
-      </w:fldSimple>
-      <w:r>
-        <w:t xml:space="preserve"> - </w:t>
-      </w:r>
-      <w:proofErr w:type="spellStart"/>
-      <w:r>
-        <w:t>Tasks</w:t>
-      </w:r>
-      <w:proofErr w:type="spellEnd"/>
-      <w:r>
-        <w:t xml:space="preserve"> </w:t>
-      </w:r>
-      <w:proofErr w:type="spellStart"/>
-      <w:r>
-        <w:t>of</w:t>
-      </w:r>
-      <w:proofErr w:type="spellEnd"/>
-      <w:r>
-        <w:t xml:space="preserve"> Rui Ganhoto</w:t>
-      </w:r>
+        <w:rPr>
+          <w:lang w:val="en-US"/>
+        </w:rPr>
+      </w:pPr>
     </w:p>
     <w:p>
       <w:pPr>
         <w:tabs>
           <w:tab w:val="left" w:pos="3383"/>
         </w:tabs>
-      </w:pPr>
-      <w:r>
+        <w:rPr>
+          <w:lang w:val="en-US"/>
+        </w:rPr>
+      </w:pPr>
+      <w:r>
+        <w:rPr>
+          <w:lang w:val="en-US"/>
+        </w:rPr>
         <w:tab/>
       </w:r>
     </w:p>
@@ -16354,14 +17111,14 @@
           <w:lang w:val="en-US"/>
         </w:rPr>
       </w:pPr>
-      <w:bookmarkStart w:id="28" w:name="_Toc353140286"/>
+      <w:bookmarkStart w:id="51" w:name="_Toc353725660"/>
       <w:r>
         <w:rPr>
           <w:lang w:val="en-US"/>
         </w:rPr>
         <w:t>Project Schedule</w:t>
       </w:r>
-      <w:bookmarkEnd w:id="28"/>
+      <w:bookmarkEnd w:id="51"/>
     </w:p>
     <w:p>
       <w:pPr>
@@ -16455,25 +17212,17 @@
     <w:p>
       <w:pPr>
         <w:pStyle w:val="Legenda"/>
-        <w:keepNext/>
         <w:jc w:val="center"/>
         <w:rPr>
           <w:lang w:val="en-US"/>
         </w:rPr>
       </w:pPr>
-      <w:proofErr w:type="spellStart"/>
-      <w:r>
-        <w:rPr>
-          <w:lang w:val="en-US"/>
-        </w:rPr>
-        <w:t>Tabela</w:t>
-      </w:r>
-      <w:proofErr w:type="spellEnd"/>
-      <w:r>
-        <w:rPr>
-          <w:lang w:val="en-US"/>
-        </w:rPr>
-        <w:t xml:space="preserve"> </w:t>
+      <w:bookmarkStart w:id="52" w:name="_Toc353725672"/>
+      <w:r>
+        <w:rPr>
+          <w:lang w:val="en-US"/>
+        </w:rPr>
+        <w:t xml:space="preserve">Figure </w:t>
       </w:r>
       <w:r>
         <w:fldChar w:fldCharType="begin"/>
@@ -16482,7 +17231,7 @@
         <w:rPr>
           <w:lang w:val="en-US"/>
         </w:rPr>
-        <w:instrText xml:space="preserve"> SEQ Tabela \* ARABIC </w:instrText>
+        <w:instrText xml:space="preserve"> SEQ Figure \* ARABIC </w:instrText>
       </w:r>
       <w:r>
         <w:fldChar w:fldCharType="separate"/>
@@ -16492,20 +17241,24 @@
           <w:noProof/>
           <w:lang w:val="en-US"/>
         </w:rPr>
-        <w:t>8</w:t>
-      </w:r>
-      <w:r>
-        <w:rPr>
-          <w:noProof/>
-        </w:rPr>
+        <w:t>1</w:t>
+      </w:r>
+      <w:r>
         <w:fldChar w:fldCharType="end"/>
       </w:r>
       <w:r>
         <w:rPr>
           <w:lang w:val="en-US"/>
         </w:rPr>
-        <w:t xml:space="preserve"> - Simplified schedule</w:t>
-      </w:r>
+        <w:t xml:space="preserve"> - Simplified S</w:t>
+      </w:r>
+      <w:r>
+        <w:rPr>
+          <w:lang w:val="en-US"/>
+        </w:rPr>
+        <w:t>chedule</w:t>
+      </w:r>
+      <w:bookmarkEnd w:id="52"/>
     </w:p>
     <w:p>
       <w:pPr>
@@ -16588,14 +17341,14 @@
           <w:lang w:val="en-US"/>
         </w:rPr>
       </w:pPr>
-      <w:bookmarkStart w:id="29" w:name="_Toc353140287"/>
+      <w:bookmarkStart w:id="53" w:name="_Toc353725661"/>
       <w:r>
         <w:rPr>
           <w:lang w:val="en-US"/>
         </w:rPr>
         <w:t>Project Tracking</w:t>
       </w:r>
-      <w:bookmarkEnd w:id="29"/>
+      <w:bookmarkEnd w:id="53"/>
     </w:p>
     <w:p>
       <w:pPr>
@@ -16719,14 +17472,14 @@
           <w:lang w:val="en-US"/>
         </w:rPr>
       </w:pPr>
-      <w:bookmarkStart w:id="30" w:name="_Toc353140288"/>
+      <w:bookmarkStart w:id="54" w:name="_Toc353725662"/>
       <w:r>
         <w:rPr>
           <w:lang w:val="en-US"/>
         </w:rPr>
         <w:t>Quality Plan</w:t>
       </w:r>
-      <w:bookmarkEnd w:id="30"/>
+      <w:bookmarkEnd w:id="54"/>
     </w:p>
     <w:p>
       <w:pPr>
@@ -16804,7 +17557,7 @@
           <w:lang w:val="en-US"/>
         </w:rPr>
       </w:pPr>
-      <w:bookmarkStart w:id="31" w:name="_Toc353140289"/>
+      <w:bookmarkStart w:id="55" w:name="_Toc353725663"/>
       <w:r>
         <w:rPr>
           <w:lang w:val="en-US"/>
@@ -16812,7 +17565,7 @@
         <w:lastRenderedPageBreak/>
         <w:t>Processes</w:t>
       </w:r>
-      <w:bookmarkEnd w:id="31"/>
+      <w:bookmarkEnd w:id="55"/>
     </w:p>
     <w:p>
       <w:pPr>
@@ -16941,19 +17694,51 @@
           <w:lang w:val="en-US"/>
         </w:rPr>
       </w:pPr>
-      <w:commentRangeStart w:id="32"/>
-      <w:r>
-        <w:rPr>
-          <w:lang w:val="en-US"/>
-        </w:rPr>
-        <w:t>Project Assessment Process - Project Assessment Process.docx;</w:t>
-      </w:r>
-      <w:commentRangeEnd w:id="32"/>
+      <w:commentRangeStart w:id="56"/>
+      <w:commentRangeStart w:id="57"/>
+      <w:r>
+        <w:rPr>
+          <w:lang w:val="en-US"/>
+        </w:rPr>
+        <w:t>Project Assessment</w:t>
+      </w:r>
+      <w:r>
+        <w:rPr>
+          <w:lang w:val="en-US"/>
+        </w:rPr>
+        <w:t xml:space="preserve"> And Control</w:t>
+      </w:r>
+      <w:r>
+        <w:rPr>
+          <w:lang w:val="en-US"/>
+        </w:rPr>
+        <w:t xml:space="preserve"> Process - Project Assessment </w:t>
+      </w:r>
+      <w:r>
+        <w:rPr>
+          <w:lang w:val="en-US"/>
+        </w:rPr>
+        <w:t xml:space="preserve">And Control </w:t>
+      </w:r>
+      <w:r>
+        <w:rPr>
+          <w:lang w:val="en-US"/>
+        </w:rPr>
+        <w:t>Process.docx;</w:t>
+      </w:r>
+      <w:commentRangeEnd w:id="56"/>
       <w:r>
         <w:rPr>
           <w:rStyle w:val="Refdecomentrio"/>
         </w:rPr>
-        <w:commentReference w:id="32"/>
+        <w:commentReference w:id="56"/>
+      </w:r>
+      <w:commentRangeEnd w:id="57"/>
+      <w:r>
+        <w:rPr>
+          <w:rStyle w:val="Refdecomentrio"/>
+        </w:rPr>
+        <w:commentReference w:id="57"/>
       </w:r>
     </w:p>
     <w:p>
@@ -17003,19 +17788,39 @@
         </w:rPr>
         <w:t xml:space="preserve">Verification and Validation Process - </w:t>
       </w:r>
-      <w:commentRangeStart w:id="33"/>
-      <w:r>
-        <w:rPr>
-          <w:lang w:val="en-US"/>
-        </w:rPr>
-        <w:t>Verification and Validation Process.docx</w:t>
-      </w:r>
-      <w:commentRangeEnd w:id="33"/>
+      <w:commentRangeStart w:id="58"/>
+      <w:commentRangeStart w:id="59"/>
+      <w:r>
+        <w:rPr>
+          <w:lang w:val="en-US"/>
+        </w:rPr>
+        <w:t xml:space="preserve">Verification </w:t>
+      </w:r>
+      <w:r>
+        <w:rPr>
+          <w:lang w:val="en-US"/>
+        </w:rPr>
+        <w:t>&amp;</w:t>
+      </w:r>
+      <w:r>
+        <w:rPr>
+          <w:lang w:val="en-US"/>
+        </w:rPr>
+        <w:t xml:space="preserve"> Validation Process.docx</w:t>
+      </w:r>
+      <w:commentRangeEnd w:id="58"/>
       <w:r>
         <w:rPr>
           <w:rStyle w:val="Refdecomentrio"/>
         </w:rPr>
-        <w:commentReference w:id="33"/>
+        <w:commentReference w:id="58"/>
+      </w:r>
+      <w:commentRangeEnd w:id="59"/>
+      <w:r>
+        <w:rPr>
+          <w:rStyle w:val="Refdecomentrio"/>
+        </w:rPr>
+        <w:commentReference w:id="59"/>
       </w:r>
       <w:r>
         <w:rPr>
@@ -17053,8 +17858,29 @@
       <w:r>
         <w:t>Falta inserir as tabelas dos tempos de cada pessoa</w:t>
       </w:r>
-      <w:bookmarkStart w:id="1" w:name="_GoBack"/>
-      <w:bookmarkEnd w:id="1"/>
+    </w:p>
+  </w:comment>
+  <w:comment w:id="1" w:author="Filipe Brandão" w:date="2013-04-14T17:59:00Z" w:initials="FB">
+    <w:p>
+      <w:pPr>
+        <w:pStyle w:val="Textodecomentrio"/>
+      </w:pPr>
+      <w:r>
+        <w:rPr>
+          <w:rStyle w:val="Refdecomentrio"/>
+        </w:rPr>
+        <w:annotationRef/>
+      </w:r>
+      <w:proofErr w:type="spellStart"/>
+      <w:r>
+        <w:t>DOne</w:t>
+      </w:r>
+      <w:proofErr w:type="spellEnd"/>
+    </w:p>
+    <w:p>
+      <w:pPr>
+        <w:pStyle w:val="Textodecomentrio"/>
+      </w:pPr>
     </w:p>
   </w:comment>
   <w:comment w:id="3" w:author="Mário Oliveira" w:date="2013-04-13T16:40:00Z" w:initials="MO">
@@ -17097,7 +17923,7 @@
       </w:r>
     </w:p>
   </w:comment>
-  <w:comment w:id="7" w:author="Mário Oliveira" w:date="2013-04-13T16:45:00Z" w:initials="MO">
+  <w:comment w:id="4" w:author="Filipe Brandão" w:date="2013-04-14T17:49:00Z" w:initials="FB">
     <w:p>
       <w:pPr>
         <w:pStyle w:val="Textodecomentrio"/>
@@ -17108,6 +17934,24 @@
         </w:rPr>
         <w:annotationRef/>
       </w:r>
+      <w:proofErr w:type="spellStart"/>
+      <w:r>
+        <w:t>Done</w:t>
+      </w:r>
+      <w:proofErr w:type="spellEnd"/>
+    </w:p>
+  </w:comment>
+  <w:comment w:id="9" w:author="Mário Oliveira" w:date="2013-04-13T16:45:00Z" w:initials="MO">
+    <w:p>
+      <w:pPr>
+        <w:pStyle w:val="Textodecomentrio"/>
+      </w:pPr>
+      <w:r>
+        <w:rPr>
+          <w:rStyle w:val="Refdecomentrio"/>
+        </w:rPr>
+        <w:annotationRef/>
+      </w:r>
       <w:r>
         <w:t>Sugestão:</w:t>
       </w:r>
@@ -17121,7 +17965,7 @@
       </w:r>
     </w:p>
   </w:comment>
-  <w:comment w:id="11" w:author="Mário Oliveira" w:date="2013-04-13T16:54:00Z" w:initials="MO">
+  <w:comment w:id="10" w:author="Filipe Brandão" w:date="2013-04-14T17:49:00Z" w:initials="FB">
     <w:p>
       <w:pPr>
         <w:pStyle w:val="Textodecomentrio"/>
@@ -17132,12 +17976,36 @@
         </w:rPr>
         <w:annotationRef/>
       </w:r>
-      <w:r>
+      <w:proofErr w:type="spellStart"/>
+      <w:r>
+        <w:t>Done</w:t>
+      </w:r>
+      <w:proofErr w:type="spellEnd"/>
+    </w:p>
+  </w:comment>
+  <w:comment w:id="14" w:author="Mário Oliveira" w:date="2013-04-13T16:54:00Z" w:initials="MO">
+    <w:p>
+      <w:pPr>
+        <w:pStyle w:val="Textodecomentrio"/>
+        <w:rPr>
+          <w:lang w:val="en-US"/>
+        </w:rPr>
+      </w:pPr>
+      <w:r>
+        <w:rPr>
+          <w:rStyle w:val="Refdecomentrio"/>
+        </w:rPr>
+        <w:annotationRef/>
+      </w:r>
+      <w:r>
+        <w:rPr>
+          <w:lang w:val="en-US"/>
+        </w:rPr>
         <w:t>Follow-up</w:t>
       </w:r>
     </w:p>
   </w:comment>
-  <w:comment w:id="12" w:author="Mário Oliveira" w:date="2013-04-13T16:55:00Z" w:initials="MO">
+  <w:comment w:id="15" w:author="Filipe Brandão" w:date="2013-04-14T17:49:00Z" w:initials="FB">
     <w:p>
       <w:pPr>
         <w:pStyle w:val="Textodecomentrio"/>
@@ -17150,15 +18018,150 @@
       </w:r>
       <w:proofErr w:type="spellStart"/>
       <w:r>
+        <w:t>Done</w:t>
+      </w:r>
+      <w:proofErr w:type="spellEnd"/>
+    </w:p>
+    <w:p>
+      <w:pPr>
+        <w:pStyle w:val="Textodecomentrio"/>
+      </w:pPr>
+    </w:p>
+  </w:comment>
+  <w:comment w:id="16" w:author="Mário Oliveira" w:date="2013-04-13T16:55:00Z" w:initials="MO">
+    <w:p>
+      <w:pPr>
+        <w:pStyle w:val="Textodecomentrio"/>
+        <w:rPr>
+          <w:lang w:val="en-US"/>
+        </w:rPr>
+      </w:pPr>
+      <w:r>
+        <w:rPr>
+          <w:rStyle w:val="Refdecomentrio"/>
+        </w:rPr>
+        <w:annotationRef/>
+      </w:r>
+      <w:r>
+        <w:rPr>
+          <w:lang w:val="en-US"/>
+        </w:rPr>
         <w:t>Re-estimation</w:t>
       </w:r>
+    </w:p>
+  </w:comment>
+  <w:comment w:id="17" w:author="Filipe Brandão" w:date="2013-04-14T17:49:00Z" w:initials="FB">
+    <w:p>
+      <w:pPr>
+        <w:pStyle w:val="Textodecomentrio"/>
+        <w:rPr>
+          <w:lang w:val="en-US"/>
+        </w:rPr>
+      </w:pPr>
+      <w:r>
+        <w:rPr>
+          <w:rStyle w:val="Refdecomentrio"/>
+        </w:rPr>
+        <w:annotationRef/>
+      </w:r>
+      <w:r>
+        <w:rPr>
+          <w:lang w:val="en-US"/>
+        </w:rPr>
+        <w:t>Done</w:t>
+      </w:r>
+    </w:p>
+  </w:comment>
+  <w:comment w:id="18" w:author="Mário Oliveira" w:date="2013-04-13T16:57:00Z" w:initials="MO">
+    <w:p>
+      <w:pPr>
+        <w:pStyle w:val="Textodecomentrio"/>
+        <w:rPr>
+          <w:lang w:val="en-US"/>
+        </w:rPr>
+      </w:pPr>
+      <w:r>
+        <w:rPr>
+          <w:rStyle w:val="Refdecomentrio"/>
+        </w:rPr>
+        <w:annotationRef/>
+      </w:r>
+      <w:r>
+        <w:rPr>
+          <w:lang w:val="en-US"/>
+        </w:rPr>
+        <w:t>Follow-up</w:t>
+      </w:r>
+    </w:p>
+  </w:comment>
+  <w:comment w:id="19" w:author="Filipe Brandão" w:date="2013-04-14T17:50:00Z" w:initials="FB">
+    <w:p>
+      <w:pPr>
+        <w:pStyle w:val="Textodecomentrio"/>
+        <w:rPr>
+          <w:lang w:val="en-US"/>
+        </w:rPr>
+      </w:pPr>
+      <w:r>
+        <w:rPr>
+          <w:rStyle w:val="Refdecomentrio"/>
+        </w:rPr>
+        <w:annotationRef/>
+      </w:r>
+      <w:r>
+        <w:rPr>
+          <w:lang w:val="en-US"/>
+        </w:rPr>
+        <w:t>Done</w:t>
+      </w:r>
+    </w:p>
+  </w:comment>
+  <w:comment w:id="22" w:author="Mário Oliveira" w:date="2013-04-13T17:01:00Z" w:initials="MO">
+    <w:p>
+      <w:pPr>
+        <w:pStyle w:val="Textodecomentrio"/>
+      </w:pPr>
+      <w:r>
+        <w:rPr>
+          <w:rStyle w:val="Refdecomentrio"/>
+        </w:rPr>
+        <w:annotationRef/>
+      </w:r>
+      <w:r>
+        <w:t>Alguns tópicos e horas estão a negrito e outras sem nada…</w:t>
+      </w:r>
+    </w:p>
+  </w:comment>
+  <w:comment w:id="23" w:author="Filipe Brandão" w:date="2013-04-14T17:50:00Z" w:initials="FB">
+    <w:p>
+      <w:pPr>
+        <w:pStyle w:val="Textodecomentrio"/>
+      </w:pPr>
+      <w:r>
+        <w:rPr>
+          <w:rStyle w:val="Refdecomentrio"/>
+        </w:rPr>
+        <w:annotationRef/>
+      </w:r>
+      <w:proofErr w:type="spellStart"/>
+      <w:r>
+        <w:t>Done</w:t>
+      </w:r>
       <w:proofErr w:type="spellEnd"/>
     </w:p>
+    <w:p>
+      <w:pPr>
+        <w:pStyle w:val="Textodecomentrio"/>
+      </w:pPr>
+    </w:p>
   </w:comment>
-  <w:comment w:id="13" w:author="Mário Oliveira" w:date="2013-04-13T16:57:00Z" w:initials="MO">
+  <w:comment w:id="24" w:author="Mário Oliveira" w:date="2013-04-13T17:00:00Z" w:initials="MO">
     <w:p>
       <w:pPr>
         <w:pStyle w:val="Textodecomentrio"/>
+        <w:rPr>
+          <w:lang w:val="en-US"/>
+        </w:rPr>
       </w:pPr>
       <w:r>
         <w:rPr>
@@ -17167,14 +18170,20 @@
         <w:annotationRef/>
       </w:r>
       <w:r>
+        <w:rPr>
+          <w:lang w:val="en-US"/>
+        </w:rPr>
         <w:t>Follow-up</w:t>
       </w:r>
     </w:p>
   </w:comment>
-  <w:comment w:id="16" w:author="Mário Oliveira" w:date="2013-04-13T17:01:00Z" w:initials="MO">
+  <w:comment w:id="25" w:author="Filipe Brandão" w:date="2013-04-14T17:50:00Z" w:initials="FB">
     <w:p>
       <w:pPr>
         <w:pStyle w:val="Textodecomentrio"/>
+        <w:rPr>
+          <w:lang w:val="en-US"/>
+        </w:rPr>
       </w:pPr>
       <w:r>
         <w:rPr>
@@ -17183,14 +18192,20 @@
         <w:annotationRef/>
       </w:r>
       <w:r>
-        <w:t>Alguns tópicos e horas estão a negrito e outras sem nada…</w:t>
+        <w:rPr>
+          <w:lang w:val="en-US"/>
+        </w:rPr>
+        <w:t>Done</w:t>
       </w:r>
     </w:p>
   </w:comment>
-  <w:comment w:id="17" w:author="Mário Oliveira" w:date="2013-04-13T17:00:00Z" w:initials="MO">
+  <w:comment w:id="26" w:author="Mário Oliveira" w:date="2013-04-13T16:55:00Z" w:initials="MO">
     <w:p>
       <w:pPr>
         <w:pStyle w:val="Textodecomentrio"/>
+        <w:rPr>
+          <w:lang w:val="en-US"/>
+        </w:rPr>
       </w:pPr>
       <w:r>
         <w:rPr>
@@ -17199,14 +18214,160 @@
         <w:annotationRef/>
       </w:r>
       <w:r>
+        <w:rPr>
+          <w:lang w:val="en-US"/>
+        </w:rPr>
+        <w:t>Re-estimation</w:t>
+      </w:r>
+    </w:p>
+  </w:comment>
+  <w:comment w:id="27" w:author="Filipe Brandão" w:date="2013-04-14T17:50:00Z" w:initials="FB">
+    <w:p>
+      <w:pPr>
+        <w:pStyle w:val="Textodecomentrio"/>
+        <w:rPr>
+          <w:lang w:val="en-US"/>
+        </w:rPr>
+      </w:pPr>
+      <w:r>
+        <w:rPr>
+          <w:rStyle w:val="Refdecomentrio"/>
+        </w:rPr>
+        <w:annotationRef/>
+      </w:r>
+      <w:r>
+        <w:rPr>
+          <w:lang w:val="en-US"/>
+        </w:rPr>
+        <w:t>Done</w:t>
+      </w:r>
+    </w:p>
+  </w:comment>
+  <w:comment w:id="28" w:author="Mário Oliveira" w:date="2013-04-13T17:07:00Z" w:initials="MO">
+    <w:p>
+      <w:pPr>
+        <w:pStyle w:val="Textodecomentrio"/>
+      </w:pPr>
+      <w:r>
+        <w:rPr>
+          <w:rStyle w:val="Refdecomentrio"/>
+        </w:rPr>
+        <w:annotationRef/>
+      </w:r>
+      <w:r>
+        <w:t xml:space="preserve">A mim dá-me um total de 254,75 horas </w:t>
+      </w:r>
+      <w:proofErr w:type="spellStart"/>
+      <w:r>
+        <w:t>xD</w:t>
+      </w:r>
+      <w:proofErr w:type="spellEnd"/>
+    </w:p>
+  </w:comment>
+  <w:comment w:id="29" w:author="Filipe Brandão" w:date="2013-04-14T17:51:00Z" w:initials="FB">
+    <w:p>
+      <w:pPr>
+        <w:pStyle w:val="Textodecomentrio"/>
+        <w:rPr>
+          <w:lang w:val="en-US"/>
+        </w:rPr>
+      </w:pPr>
+      <w:r>
+        <w:rPr>
+          <w:rStyle w:val="Refdecomentrio"/>
+        </w:rPr>
+        <w:annotationRef/>
+      </w:r>
+      <w:r>
+        <w:rPr>
+          <w:lang w:val="en-US"/>
+        </w:rPr>
+        <w:t xml:space="preserve">Done. </w:t>
+      </w:r>
+      <w:proofErr w:type="spellStart"/>
+      <w:r>
+        <w:rPr>
+          <w:lang w:val="en-US"/>
+        </w:rPr>
+        <w:t>Valores</w:t>
+      </w:r>
+      <w:proofErr w:type="spellEnd"/>
+      <w:r>
+        <w:rPr>
+          <w:lang w:val="en-US"/>
+        </w:rPr>
+        <w:t xml:space="preserve"> </w:t>
+      </w:r>
+      <w:proofErr w:type="spellStart"/>
+      <w:r>
+        <w:rPr>
+          <w:lang w:val="en-US"/>
+        </w:rPr>
+        <w:t>arredondados</w:t>
+      </w:r>
+      <w:proofErr w:type="spellEnd"/>
+      <w:r>
+        <w:rPr>
+          <w:lang w:val="en-US"/>
+        </w:rPr>
+        <w:t xml:space="preserve"> </w:t>
+      </w:r>
+      <w:r>
+        <w:sym w:font="Wingdings" w:char="F04A"/>
+      </w:r>
+    </w:p>
+  </w:comment>
+  <w:comment w:id="31" w:author="Mário Oliveira" w:date="2013-04-13T16:55:00Z" w:initials="MO">
+    <w:p>
+      <w:pPr>
+        <w:pStyle w:val="Textodecomentrio"/>
+        <w:rPr>
+          <w:lang w:val="en-US"/>
+        </w:rPr>
+      </w:pPr>
+      <w:r>
+        <w:rPr>
+          <w:rStyle w:val="Refdecomentrio"/>
+        </w:rPr>
+        <w:annotationRef/>
+      </w:r>
+      <w:r>
+        <w:rPr>
+          <w:lang w:val="en-US"/>
+        </w:rPr>
+        <w:t>Re-estimation</w:t>
+      </w:r>
+    </w:p>
+  </w:comment>
+  <w:comment w:id="33" w:author="Mário Oliveira" w:date="2013-04-13T17:12:00Z" w:initials="MO">
+    <w:p>
+      <w:pPr>
+        <w:pStyle w:val="Textodecomentrio"/>
+        <w:rPr>
+          <w:lang w:val="en-US"/>
+        </w:rPr>
+      </w:pPr>
+      <w:r>
+        <w:rPr>
+          <w:rStyle w:val="Refdecomentrio"/>
+        </w:rPr>
+        <w:annotationRef/>
+      </w:r>
+      <w:r>
+        <w:rPr>
+          <w:lang w:val="en-US"/>
+        </w:rPr>
         <w:t>Follow-up</w:t>
       </w:r>
     </w:p>
   </w:comment>
-  <w:comment w:id="18" w:author="Mário Oliveira" w:date="2013-04-13T17:00:00Z" w:initials="MO">
+  <w:comment w:id="35" w:author="Mário Oliveira" w:date="2013-04-13T16:55:00Z" w:initials="MO">
     <w:p>
       <w:pPr>
         <w:pStyle w:val="Textodecomentrio"/>
+        <w:rPr>
+          <w:lang w:val="en-US"/>
+        </w:rPr>
       </w:pPr>
       <w:r>
         <w:rPr>
@@ -17214,17 +18375,186 @@
         </w:rPr>
         <w:annotationRef/>
       </w:r>
+      <w:r>
+        <w:rPr>
+          <w:lang w:val="en-US"/>
+        </w:rPr>
+        <w:t>Re-estimation</w:t>
+      </w:r>
+    </w:p>
+  </w:comment>
+  <w:comment w:id="36" w:author="Filipe Brandão" w:date="2013-04-14T17:52:00Z" w:initials="FB">
+    <w:p>
+      <w:pPr>
+        <w:pStyle w:val="Textodecomentrio"/>
+        <w:rPr>
+          <w:lang w:val="en-US"/>
+        </w:rPr>
+      </w:pPr>
+      <w:r>
+        <w:rPr>
+          <w:rStyle w:val="Refdecomentrio"/>
+        </w:rPr>
+        <w:annotationRef/>
+      </w:r>
+      <w:r>
+        <w:rPr>
+          <w:lang w:val="en-US"/>
+        </w:rPr>
+        <w:t>Done</w:t>
+      </w:r>
+    </w:p>
+    <w:p>
+      <w:pPr>
+        <w:pStyle w:val="Textodecomentrio"/>
+        <w:rPr>
+          <w:lang w:val="en-US"/>
+        </w:rPr>
+      </w:pPr>
+    </w:p>
+  </w:comment>
+  <w:comment w:id="38" w:author="Mário Oliveira" w:date="2013-04-13T16:55:00Z" w:initials="MO">
+    <w:p>
+      <w:pPr>
+        <w:pStyle w:val="Textodecomentrio"/>
+        <w:rPr>
+          <w:lang w:val="en-US"/>
+        </w:rPr>
+      </w:pPr>
+      <w:r>
+        <w:rPr>
+          <w:rStyle w:val="Refdecomentrio"/>
+        </w:rPr>
+        <w:annotationRef/>
+      </w:r>
+      <w:r>
+        <w:rPr>
+          <w:lang w:val="en-US"/>
+        </w:rPr>
+        <w:t>Re-estimation</w:t>
+      </w:r>
+    </w:p>
+  </w:comment>
+  <w:comment w:id="39" w:author="Filipe Brandão" w:date="2013-04-14T17:52:00Z" w:initials="FB">
+    <w:p>
+      <w:pPr>
+        <w:pStyle w:val="Textodecomentrio"/>
+      </w:pPr>
+      <w:r>
+        <w:rPr>
+          <w:rStyle w:val="Refdecomentrio"/>
+        </w:rPr>
+        <w:annotationRef/>
+      </w:r>
       <w:proofErr w:type="spellStart"/>
       <w:r>
+        <w:t>Done</w:t>
+      </w:r>
+      <w:proofErr w:type="spellEnd"/>
+    </w:p>
+    <w:p>
+      <w:pPr>
+        <w:pStyle w:val="Textodecomentrio"/>
+      </w:pPr>
+    </w:p>
+  </w:comment>
+  <w:comment w:id="41" w:author="Mário Oliveira" w:date="2013-04-13T17:11:00Z" w:initials="MO">
+    <w:p>
+      <w:pPr>
+        <w:pStyle w:val="Textodecomentrio"/>
+        <w:rPr>
+          <w:lang w:val="en-US"/>
+        </w:rPr>
+      </w:pPr>
+      <w:r>
+        <w:rPr>
+          <w:rStyle w:val="Refdecomentrio"/>
+        </w:rPr>
+        <w:annotationRef/>
+      </w:r>
+      <w:r>
+        <w:rPr>
+          <w:rStyle w:val="Refdecomentrio"/>
+          <w:lang w:val="en-US"/>
+        </w:rPr>
+        <w:t>Follow-up</w:t>
+      </w:r>
+    </w:p>
+  </w:comment>
+  <w:comment w:id="42" w:author="Filipe Brandão" w:date="2013-04-14T17:52:00Z" w:initials="FB">
+    <w:p>
+      <w:pPr>
+        <w:pStyle w:val="Textodecomentrio"/>
+        <w:rPr>
+          <w:lang w:val="en-US"/>
+        </w:rPr>
+      </w:pPr>
+      <w:r>
+        <w:rPr>
+          <w:rStyle w:val="Refdecomentrio"/>
+        </w:rPr>
+        <w:annotationRef/>
+      </w:r>
+      <w:r>
+        <w:rPr>
+          <w:lang w:val="en-US"/>
+        </w:rPr>
+        <w:t>Done</w:t>
+      </w:r>
+    </w:p>
+  </w:comment>
+  <w:comment w:id="44" w:author="Mário Oliveira" w:date="2013-04-13T16:55:00Z" w:initials="MO">
+    <w:p>
+      <w:pPr>
+        <w:pStyle w:val="Textodecomentrio"/>
+        <w:rPr>
+          <w:lang w:val="en-US"/>
+        </w:rPr>
+      </w:pPr>
+      <w:r>
+        <w:rPr>
+          <w:rStyle w:val="Refdecomentrio"/>
+        </w:rPr>
+        <w:annotationRef/>
+      </w:r>
+      <w:r>
+        <w:rPr>
+          <w:lang w:val="en-US"/>
+        </w:rPr>
         <w:t>Re-estimation</w:t>
       </w:r>
+    </w:p>
+  </w:comment>
+  <w:comment w:id="45" w:author="Filipe Brandão" w:date="2013-04-14T17:52:00Z" w:initials="FB">
+    <w:p>
+      <w:pPr>
+        <w:pStyle w:val="Textodecomentrio"/>
+      </w:pPr>
+      <w:r>
+        <w:rPr>
+          <w:rStyle w:val="Refdecomentrio"/>
+        </w:rPr>
+        <w:annotationRef/>
+      </w:r>
+      <w:proofErr w:type="spellStart"/>
+      <w:r>
+        <w:t>Done</w:t>
+      </w:r>
       <w:proofErr w:type="spellEnd"/>
     </w:p>
+    <w:p>
+      <w:pPr>
+        <w:pStyle w:val="Textodecomentrio"/>
+      </w:pPr>
+    </w:p>
   </w:comment>
-  <w:comment w:id="19" w:author="Mário Oliveira" w:date="2013-04-13T17:07:00Z" w:initials="MO">
+  <w:comment w:id="47" w:author="Mário Oliveira" w:date="2013-04-13T16:55:00Z" w:initials="MO">
     <w:p>
       <w:pPr>
         <w:pStyle w:val="Textodecomentrio"/>
+        <w:rPr>
+          <w:lang w:val="en-US"/>
+        </w:rPr>
       </w:pPr>
       <w:r>
         <w:rPr>
@@ -17233,25 +18563,43 @@
         <w:annotationRef/>
       </w:r>
       <w:r>
-        <w:t>A mim dá-me um total de 254,75</w:t>
-      </w:r>
-      <w:r>
-        <w:t xml:space="preserve"> horas</w:t>
-      </w:r>
-      <w:r>
-        <w:t xml:space="preserve"> </w:t>
+        <w:rPr>
+          <w:lang w:val="en-US"/>
+        </w:rPr>
+        <w:t>Re-estimation</w:t>
+      </w:r>
+    </w:p>
+  </w:comment>
+  <w:comment w:id="48" w:author="Filipe Brandão" w:date="2013-04-14T17:52:00Z" w:initials="FB">
+    <w:p>
+      <w:pPr>
+        <w:pStyle w:val="Textodecomentrio"/>
+      </w:pPr>
+      <w:r>
+        <w:rPr>
+          <w:rStyle w:val="Refdecomentrio"/>
+        </w:rPr>
+        <w:annotationRef/>
       </w:r>
       <w:proofErr w:type="spellStart"/>
       <w:r>
-        <w:t>xD</w:t>
+        <w:t>Done</w:t>
       </w:r>
       <w:proofErr w:type="spellEnd"/>
     </w:p>
+    <w:p>
+      <w:pPr>
+        <w:pStyle w:val="Textodecomentrio"/>
+      </w:pPr>
+    </w:p>
   </w:comment>
-  <w:comment w:id="21" w:author="Mário Oliveira" w:date="2013-04-13T17:08:00Z" w:initials="MO">
+  <w:comment w:id="49" w:author="Mário Oliveira" w:date="2013-04-13T17:13:00Z" w:initials="MO">
     <w:p>
       <w:pPr>
         <w:pStyle w:val="Textodecomentrio"/>
+        <w:rPr>
+          <w:lang w:val="en-US"/>
+        </w:rPr>
       </w:pPr>
       <w:r>
         <w:rPr>
@@ -17259,17 +18607,77 @@
         </w:rPr>
         <w:annotationRef/>
       </w:r>
+      <w:r>
+        <w:rPr>
+          <w:lang w:val="en-US"/>
+        </w:rPr>
+        <w:t>Follow-up</w:t>
+      </w:r>
+    </w:p>
+  </w:comment>
+  <w:comment w:id="56" w:author="Mário Oliveira" w:date="2013-04-13T17:17:00Z" w:initials="MO">
+    <w:p>
+      <w:pPr>
+        <w:pStyle w:val="Textodecomentrio"/>
+        <w:rPr>
+          <w:lang w:val="en-US"/>
+        </w:rPr>
+      </w:pPr>
+      <w:r>
+        <w:rPr>
+          <w:rStyle w:val="Refdecomentrio"/>
+        </w:rPr>
+        <w:annotationRef/>
+      </w:r>
+      <w:r>
+        <w:rPr>
+          <w:lang w:val="en-US"/>
+        </w:rPr>
+        <w:t>Project Assessment and Control Process</w:t>
+      </w:r>
+    </w:p>
+  </w:comment>
+  <w:comment w:id="57" w:author="Filipe Brandão" w:date="2013-04-14T17:53:00Z" w:initials="FB">
+    <w:p>
+      <w:pPr>
+        <w:pStyle w:val="Textodecomentrio"/>
+      </w:pPr>
+      <w:r>
+        <w:rPr>
+          <w:rStyle w:val="Refdecomentrio"/>
+        </w:rPr>
+        <w:annotationRef/>
+      </w:r>
       <w:proofErr w:type="spellStart"/>
       <w:r>
+        <w:t>Done</w:t>
+      </w:r>
+      <w:proofErr w:type="spellEnd"/>
+    </w:p>
+  </w:comment>
+  <w:comment w:id="58" w:author="Mário Oliveira" w:date="2013-04-13T17:18:00Z" w:initials="MO">
+    <w:p>
+      <w:pPr>
+        <w:pStyle w:val="Textodecomentrio"/>
+        <w:rPr>
+          <w:lang w:val="en-US"/>
+        </w:rPr>
+      </w:pPr>
+      <w:r>
         <w:rPr>
           <w:rStyle w:val="Refdecomentrio"/>
         </w:rPr>
-        <w:t>Re-estimate</w:t>
-      </w:r>
-      <w:proofErr w:type="spellEnd"/>
+        <w:annotationRef/>
+      </w:r>
+      <w:r>
+        <w:rPr>
+          <w:lang w:val="en-US"/>
+        </w:rPr>
+        <w:t>Verification &amp; Validation Process</w:t>
+      </w:r>
     </w:p>
   </w:comment>
-  <w:comment w:id="22" w:author="Mário Oliveira" w:date="2013-04-13T17:12:00Z" w:initials="MO">
+  <w:comment w:id="59" w:author="Filipe Brandão" w:date="2013-04-14T17:53:00Z" w:initials="FB">
     <w:p>
       <w:pPr>
         <w:pStyle w:val="Textodecomentrio"/>
@@ -17280,177 +18688,9 @@
         </w:rPr>
         <w:annotationRef/>
       </w:r>
-      <w:r>
-        <w:t>Follow-up</w:t>
-      </w:r>
-    </w:p>
-  </w:comment>
-  <w:comment w:id="23" w:author="Mário Oliveira" w:date="2013-04-13T17:10:00Z" w:initials="MO">
-    <w:p>
-      <w:pPr>
-        <w:pStyle w:val="Textodecomentrio"/>
-      </w:pPr>
-      <w:r>
-        <w:rPr>
-          <w:rStyle w:val="Refdecomentrio"/>
-        </w:rPr>
-        <w:annotationRef/>
-      </w:r>
       <w:proofErr w:type="spellStart"/>
       <w:r>
-        <w:t>Re-estimate</w:t>
-      </w:r>
-      <w:proofErr w:type="spellEnd"/>
-    </w:p>
-  </w:comment>
-  <w:comment w:id="24" w:author="Mário Oliveira" w:date="2013-04-13T17:11:00Z" w:initials="MO">
-    <w:p>
-      <w:pPr>
-        <w:pStyle w:val="Textodecomentrio"/>
-      </w:pPr>
-      <w:r>
-        <w:rPr>
-          <w:rStyle w:val="Refdecomentrio"/>
-        </w:rPr>
-        <w:annotationRef/>
-      </w:r>
-      <w:r>
-        <w:rPr>
-          <w:rStyle w:val="Refdecomentrio"/>
-        </w:rPr>
-        <w:t>Follow-up</w:t>
-      </w:r>
-    </w:p>
-  </w:comment>
-  <w:comment w:id="25" w:author="Mário Oliveira" w:date="2013-04-13T17:12:00Z" w:initials="MO">
-    <w:p>
-      <w:pPr>
-        <w:pStyle w:val="Textodecomentrio"/>
-      </w:pPr>
-      <w:r>
-        <w:rPr>
-          <w:rStyle w:val="Refdecomentrio"/>
-        </w:rPr>
-        <w:annotationRef/>
-      </w:r>
-      <w:proofErr w:type="spellStart"/>
-      <w:r>
-        <w:t>Re-estimation</w:t>
-      </w:r>
-      <w:proofErr w:type="spellEnd"/>
-    </w:p>
-  </w:comment>
-  <w:comment w:id="26" w:author="Mário Oliveira" w:date="2013-04-13T17:13:00Z" w:initials="MO">
-    <w:p>
-      <w:pPr>
-        <w:pStyle w:val="Textodecomentrio"/>
-      </w:pPr>
-      <w:r>
-        <w:rPr>
-          <w:rStyle w:val="Refdecomentrio"/>
-        </w:rPr>
-        <w:annotationRef/>
-      </w:r>
-      <w:proofErr w:type="spellStart"/>
-      <w:r>
-        <w:t>Re-estimate</w:t>
-      </w:r>
-      <w:proofErr w:type="spellEnd"/>
-    </w:p>
-  </w:comment>
-  <w:comment w:id="27" w:author="Mário Oliveira" w:date="2013-04-13T17:13:00Z" w:initials="MO">
-    <w:p>
-      <w:pPr>
-        <w:pStyle w:val="Textodecomentrio"/>
-      </w:pPr>
-      <w:r>
-        <w:rPr>
-          <w:rStyle w:val="Refdecomentrio"/>
-        </w:rPr>
-        <w:annotationRef/>
-      </w:r>
-      <w:r>
-        <w:t>Follow-up</w:t>
-      </w:r>
-    </w:p>
-  </w:comment>
-  <w:comment w:id="32" w:author="Mário Oliveira" w:date="2013-04-13T17:17:00Z" w:initials="MO">
-    <w:p>
-      <w:pPr>
-        <w:pStyle w:val="Textodecomentrio"/>
-      </w:pPr>
-      <w:r>
-        <w:rPr>
-          <w:rStyle w:val="Refdecomentrio"/>
-        </w:rPr>
-        <w:annotationRef/>
-      </w:r>
-      <w:r>
-        <w:t xml:space="preserve">Project </w:t>
-      </w:r>
-      <w:proofErr w:type="spellStart"/>
-      <w:r>
-        <w:t>Assessment</w:t>
-      </w:r>
-      <w:proofErr w:type="spellEnd"/>
-      <w:r>
-        <w:t xml:space="preserve"> </w:t>
-      </w:r>
-      <w:proofErr w:type="spellStart"/>
-      <w:r>
-        <w:t>and</w:t>
-      </w:r>
-      <w:proofErr w:type="spellEnd"/>
-      <w:r>
-        <w:t xml:space="preserve"> </w:t>
-      </w:r>
-      <w:proofErr w:type="spellStart"/>
-      <w:proofErr w:type="gramStart"/>
-      <w:r>
-        <w:t>Control</w:t>
-      </w:r>
-      <w:proofErr w:type="spellEnd"/>
-      <w:proofErr w:type="gramEnd"/>
-      <w:r>
-        <w:t xml:space="preserve"> </w:t>
-      </w:r>
-      <w:proofErr w:type="spellStart"/>
-      <w:r>
-        <w:t>Process</w:t>
-      </w:r>
-      <w:proofErr w:type="spellEnd"/>
-    </w:p>
-  </w:comment>
-  <w:comment w:id="33" w:author="Mário Oliveira" w:date="2013-04-13T17:18:00Z" w:initials="MO">
-    <w:p>
-      <w:pPr>
-        <w:pStyle w:val="Textodecomentrio"/>
-      </w:pPr>
-      <w:r>
-        <w:rPr>
-          <w:rStyle w:val="Refdecomentrio"/>
-        </w:rPr>
-        <w:annotationRef/>
-      </w:r>
-      <w:proofErr w:type="spellStart"/>
-      <w:r>
-        <w:t>Verification</w:t>
-      </w:r>
-      <w:proofErr w:type="spellEnd"/>
-      <w:r>
-        <w:t xml:space="preserve"> &amp; </w:t>
-      </w:r>
-      <w:proofErr w:type="spellStart"/>
-      <w:r>
-        <w:t>Validation</w:t>
-      </w:r>
-      <w:proofErr w:type="spellEnd"/>
-      <w:r>
-        <w:t xml:space="preserve"> </w:t>
-      </w:r>
-      <w:proofErr w:type="spellStart"/>
-      <w:r>
-        <w:t>Process</w:t>
+        <w:t>Done</w:t>
       </w:r>
       <w:proofErr w:type="spellEnd"/>
     </w:p>
@@ -17460,25 +18700,43 @@
 
 <file path=word/commentsExtended.xml><?xml version="1.0" encoding="utf-8"?>
 <w15:commentsEx xmlns:wpc="http://schemas.microsoft.com/office/word/2010/wordprocessingCanvas" xmlns:mc="http://schemas.openxmlformats.org/markup-compatibility/2006" xmlns:o="urn:schemas-microsoft-com:office:office" xmlns:r="http://schemas.openxmlformats.org/officeDocument/2006/relationships" xmlns:m="http://schemas.openxmlformats.org/officeDocument/2006/math" xmlns:v="urn:schemas-microsoft-com:vml" xmlns:wp14="http://schemas.microsoft.com/office/word/2010/wordprocessingDrawing" xmlns:wp="http://schemas.openxmlformats.org/drawingml/2006/wordprocessingDrawing" xmlns:w10="urn:schemas-microsoft-com:office:word" xmlns:w="http://schemas.openxmlformats.org/wordprocessingml/2006/main" xmlns:w14="http://schemas.microsoft.com/office/word/2010/wordml" xmlns:w15="http://schemas.microsoft.com/office/word/2012/wordml" xmlns:wpg="http://schemas.microsoft.com/office/word/2010/wordprocessingGroup" xmlns:wpi="http://schemas.microsoft.com/office/word/2010/wordprocessingInk" xmlns:wne="http://schemas.microsoft.com/office/word/2006/wordml" xmlns:wps="http://schemas.microsoft.com/office/word/2010/wordprocessingShape" mc:Ignorable="w14 w15 wp14">
-  <w15:commentEx w15:paraId="7A4EB0C2" w15:done="0"/>
-  <w15:commentEx w15:paraId="37DFF245" w15:done="0"/>
+  <w15:commentEx w15:paraId="02A1A6CE" w15:done="0"/>
+  <w15:commentEx w15:paraId="341B7710" w15:paraIdParent="02A1A6CE" w15:done="0"/>
+  <w15:commentEx w15:paraId="1377FA63" w15:done="0"/>
+  <w15:commentEx w15:paraId="704D77C9" w15:paraIdParent="1377FA63" w15:done="0"/>
   <w15:commentEx w15:paraId="26468770" w15:done="0"/>
+  <w15:commentEx w15:paraId="353FEA1E" w15:paraIdParent="26468770" w15:done="0"/>
   <w15:commentEx w15:paraId="7AC69C97" w15:done="0"/>
+  <w15:commentEx w15:paraId="44B94E4C" w15:paraIdParent="7AC69C97" w15:done="0"/>
   <w15:commentEx w15:paraId="307242F2" w15:done="0"/>
+  <w15:commentEx w15:paraId="019899C1" w15:paraIdParent="307242F2" w15:done="0"/>
   <w15:commentEx w15:paraId="2A7EFB95" w15:done="0"/>
+  <w15:commentEx w15:paraId="17E5616B" w15:paraIdParent="2A7EFB95" w15:done="0"/>
   <w15:commentEx w15:paraId="64864969" w15:done="0"/>
+  <w15:commentEx w15:paraId="719C6AEB" w15:paraIdParent="64864969" w15:done="0"/>
   <w15:commentEx w15:paraId="0EBB2986" w15:done="0"/>
-  <w15:commentEx w15:paraId="3D34AE21" w15:done="0"/>
+  <w15:commentEx w15:paraId="2D86780D" w15:paraIdParent="0EBB2986" w15:done="0"/>
+  <w15:commentEx w15:paraId="375466B8" w15:done="0"/>
+  <w15:commentEx w15:paraId="03A1B3B7" w15:paraIdParent="375466B8" w15:done="0"/>
   <w15:commentEx w15:paraId="29090786" w15:done="0"/>
-  <w15:commentEx w15:paraId="5A7269DB" w15:done="0"/>
+  <w15:commentEx w15:paraId="49C1C489" w15:paraIdParent="29090786" w15:done="0"/>
+  <w15:commentEx w15:paraId="24C077E8" w15:done="0"/>
   <w15:commentEx w15:paraId="7253F004" w15:done="0"/>
-  <w15:commentEx w15:paraId="192BB427" w15:done="0"/>
+  <w15:commentEx w15:paraId="46CC4BE1" w15:done="0"/>
+  <w15:commentEx w15:paraId="543F03A6" w15:paraIdParent="46CC4BE1" w15:done="0"/>
+  <w15:commentEx w15:paraId="4B205503" w15:done="0"/>
+  <w15:commentEx w15:paraId="63328278" w15:paraIdParent="4B205503" w15:done="0"/>
   <w15:commentEx w15:paraId="3CAB08D2" w15:done="0"/>
-  <w15:commentEx w15:paraId="087E332A" w15:done="0"/>
-  <w15:commentEx w15:paraId="6C7D81AF" w15:done="0"/>
+  <w15:commentEx w15:paraId="7D99FFAA" w15:paraIdParent="3CAB08D2" w15:done="0"/>
+  <w15:commentEx w15:paraId="1A3F19E9" w15:done="0"/>
+  <w15:commentEx w15:paraId="12A766F9" w15:paraIdParent="1A3F19E9" w15:done="0"/>
+  <w15:commentEx w15:paraId="4B89F5D2" w15:done="0"/>
+  <w15:commentEx w15:paraId="4E7E177A" w15:paraIdParent="4B89F5D2" w15:done="0"/>
   <w15:commentEx w15:paraId="25E515F4" w15:done="0"/>
   <w15:commentEx w15:paraId="60880363" w15:done="0"/>
+  <w15:commentEx w15:paraId="46A1F6C1" w15:paraIdParent="60880363" w15:done="0"/>
   <w15:commentEx w15:paraId="5CF6CD52" w15:done="0"/>
+  <w15:commentEx w15:paraId="0662EC59" w15:paraIdParent="5CF6CD52" w15:done="0"/>
 </w15:commentsEx>
 </file>
 
@@ -17727,7 +18985,7 @@
         <w:noProof/>
         <w:lang w:val="en-US"/>
       </w:rPr>
-      <w:t>i</w:t>
+      <w:t>8</w:t>
     </w:r>
     <w:r>
       <w:rPr>
@@ -17942,16 +19200,8 @@
           <w:rPr>
             <w:lang w:val="en-US"/>
           </w:rPr>
-          <w:t xml:space="preserve">Filipe </w:t>
+          <w:t>Filipe Brandão</w:t>
         </w:r>
-        <w:proofErr w:type="spellStart"/>
-        <w:r>
-          <w:rPr>
-            <w:lang w:val="en-US"/>
-          </w:rPr>
-          <w:t>Brandão</w:t>
-        </w:r>
-        <w:proofErr w:type="spellEnd"/>
       </w:sdtContent>
     </w:sdt>
   </w:p>
@@ -18120,16 +19370,8 @@
           <w:rPr>
             <w:lang w:val="en-US"/>
           </w:rPr>
-          <w:t xml:space="preserve">Filipe </w:t>
+          <w:t>Filipe Brandão</w:t>
         </w:r>
-        <w:proofErr w:type="spellStart"/>
-        <w:r>
-          <w:rPr>
-            <w:lang w:val="en-US"/>
-          </w:rPr>
-          <w:t>Brandão</w:t>
-        </w:r>
-        <w:proofErr w:type="spellEnd"/>
       </w:sdtContent>
     </w:sdt>
   </w:p>
@@ -19370,6 +20612,9 @@
 <w15:people xmlns:wpc="http://schemas.microsoft.com/office/word/2010/wordprocessingCanvas" xmlns:mc="http://schemas.openxmlformats.org/markup-compatibility/2006" xmlns:o="urn:schemas-microsoft-com:office:office" xmlns:r="http://schemas.openxmlformats.org/officeDocument/2006/relationships" xmlns:m="http://schemas.openxmlformats.org/officeDocument/2006/math" xmlns:v="urn:schemas-microsoft-com:vml" xmlns:wp14="http://schemas.microsoft.com/office/word/2010/wordprocessingDrawing" xmlns:wp="http://schemas.openxmlformats.org/drawingml/2006/wordprocessingDrawing" xmlns:w10="urn:schemas-microsoft-com:office:word" xmlns:w="http://schemas.openxmlformats.org/wordprocessingml/2006/main" xmlns:w14="http://schemas.microsoft.com/office/word/2010/wordml" xmlns:w15="http://schemas.microsoft.com/office/word/2012/wordml" xmlns:wpg="http://schemas.microsoft.com/office/word/2010/wordprocessingGroup" xmlns:wpi="http://schemas.microsoft.com/office/word/2010/wordprocessingInk" xmlns:wne="http://schemas.microsoft.com/office/word/2006/wordml" xmlns:wps="http://schemas.microsoft.com/office/word/2010/wordprocessingShape" mc:Ignorable="w14 w15 wp14">
   <w15:person w15:author="Mário Oliveira">
     <w15:presenceInfo w15:providerId="Windows Live" w15:userId="228e243b25e30480"/>
+  </w15:person>
+  <w15:person w15:author="Filipe Brandão">
+    <w15:presenceInfo w15:providerId="Windows Live" w15:userId="3e245dfbebaa7441"/>
   </w15:person>
 </w15:people>
 </file>
@@ -20187,7 +21432,7 @@
     <w:charset w:val="00"/>
     <w:family w:val="roman"/>
     <w:pitch w:val="variable"/>
-    <w:sig w:usb0="E0002AFF" w:usb1="C0007843" w:usb2="00000009" w:usb3="00000000" w:csb0="000001FF" w:csb1="00000000"/>
+    <w:sig w:usb0="E0002AFF" w:usb1="C0007841" w:usb2="00000009" w:usb3="00000000" w:csb0="000001FF" w:csb1="00000000"/>
   </w:font>
   <w:font w:name="Courier New">
     <w:panose1 w:val="02070309020205020404"/>
@@ -20262,6 +21507,7 @@
     <w:rsid w:val="009075E0"/>
     <w:rsid w:val="00A322FE"/>
     <w:rsid w:val="00B64758"/>
+    <w:rsid w:val="00B70AC9"/>
     <w:rsid w:val="00B7447A"/>
     <w:rsid w:val="00CC4E05"/>
     <w:rsid w:val="00DF5E14"/>
@@ -21457,7 +22703,7 @@
 </file>
 
 <file path=customXml/itemProps2.xml><?xml version="1.0" encoding="utf-8"?>
-<ds:datastoreItem xmlns:ds="http://schemas.openxmlformats.org/officeDocument/2006/customXml" ds:itemID="{D730EBAF-9861-4274-AAF6-60DB8619AE76}">
+<ds:datastoreItem xmlns:ds="http://schemas.openxmlformats.org/officeDocument/2006/customXml" ds:itemID="{D591E5B0-0DB1-4E76-8C2E-6F9DEA09EA8F}">
   <ds:schemaRefs>
     <ds:schemaRef ds:uri="http://schemas.openxmlformats.org/officeDocument/2006/bibliography"/>
   </ds:schemaRefs>

</xml_diff>

<commit_message>
Updates state of SDP
</commit_message>
<xml_diff>
--- a/Docs/Project documentation/Software Development Plan.docx
+++ b/Docs/Project documentation/Software Development Plan.docx
@@ -4465,19 +4465,17 @@
                 <w:lang w:val="en-US"/>
               </w:rPr>
             </w:pPr>
-            <w:commentRangeStart w:id="1"/>
-            <w:r>
-              <w:rPr>
-                <w:lang w:val="en-US"/>
-              </w:rPr>
-              <w:t>Ready for Review</w:t>
-            </w:r>
-            <w:commentRangeEnd w:id="1"/>
-            <w:r>
-              <w:rPr>
-                <w:rStyle w:val="Refdecomentrio"/>
-              </w:rPr>
-              <w:commentReference w:id="1"/>
+            <w:r>
+              <w:rPr>
+                <w:lang w:val="en-US"/>
+              </w:rPr>
+              <w:t>R</w:t>
+            </w:r>
+            <w:r>
+              <w:rPr>
+                <w:lang w:val="en-US"/>
+              </w:rPr>
+              <w:t>eady for Revision</w:t>
             </w:r>
           </w:p>
         </w:tc>
@@ -4602,6 +4600,128 @@
           </w:p>
         </w:tc>
       </w:tr>
+      <w:tr>
+        <w:tc>
+          <w:tcPr>
+            <w:tcW w:w="1709" w:type="dxa"/>
+            <w:vAlign w:val="center"/>
+          </w:tcPr>
+          <w:p>
+            <w:pPr>
+              <w:pStyle w:val="SemEspaamento"/>
+              <w:jc w:val="center"/>
+              <w:rPr>
+                <w:rFonts w:eastAsiaTheme="minorHAnsi"/>
+                <w:lang w:val="en-US"/>
+              </w:rPr>
+            </w:pPr>
+            <w:r>
+              <w:rPr>
+                <w:rFonts w:eastAsiaTheme="minorHAnsi"/>
+                <w:lang w:val="en-US"/>
+              </w:rPr>
+              <w:t>21-04-2013</w:t>
+            </w:r>
+          </w:p>
+        </w:tc>
+        <w:tc>
+          <w:tcPr>
+            <w:tcW w:w="2186" w:type="dxa"/>
+            <w:vAlign w:val="center"/>
+          </w:tcPr>
+          <w:p>
+            <w:pPr>
+              <w:jc w:val="center"/>
+              <w:rPr>
+                <w:lang w:val="en-US"/>
+              </w:rPr>
+            </w:pPr>
+            <w:r>
+              <w:rPr>
+                <w:lang w:val="en-US"/>
+              </w:rPr>
+              <w:t>Changing State</w:t>
+            </w:r>
+          </w:p>
+        </w:tc>
+        <w:tc>
+          <w:tcPr>
+            <w:tcW w:w="1716" w:type="dxa"/>
+            <w:vAlign w:val="center"/>
+          </w:tcPr>
+          <w:p>
+            <w:pPr>
+              <w:jc w:val="center"/>
+              <w:rPr>
+                <w:lang w:val="en-US"/>
+              </w:rPr>
+            </w:pPr>
+            <w:r>
+              <w:rPr>
+                <w:lang w:val="en-US"/>
+              </w:rPr>
+              <w:t>Filipe Brandão</w:t>
+            </w:r>
+          </w:p>
+        </w:tc>
+        <w:tc>
+          <w:tcPr>
+            <w:tcW w:w="977" w:type="dxa"/>
+            <w:vAlign w:val="center"/>
+          </w:tcPr>
+          <w:p>
+            <w:pPr>
+              <w:jc w:val="center"/>
+              <w:rPr>
+                <w:lang w:val="en-US"/>
+              </w:rPr>
+            </w:pPr>
+            <w:r>
+              <w:rPr>
+                <w:lang w:val="en-US"/>
+              </w:rPr>
+              <w:t>1-1</w:t>
+            </w:r>
+          </w:p>
+        </w:tc>
+        <w:tc>
+          <w:tcPr>
+            <w:tcW w:w="1249" w:type="dxa"/>
+            <w:vAlign w:val="center"/>
+          </w:tcPr>
+          <w:p>
+            <w:pPr>
+              <w:jc w:val="center"/>
+              <w:rPr>
+                <w:lang w:val="en-US"/>
+              </w:rPr>
+            </w:pPr>
+          </w:p>
+        </w:tc>
+        <w:tc>
+          <w:tcPr>
+            <w:tcW w:w="1770" w:type="dxa"/>
+            <w:vAlign w:val="center"/>
+          </w:tcPr>
+          <w:p>
+            <w:pPr>
+              <w:keepNext/>
+              <w:jc w:val="center"/>
+              <w:rPr>
+                <w:lang w:val="en-US"/>
+              </w:rPr>
+            </w:pPr>
+            <w:r>
+              <w:rPr>
+                <w:lang w:val="en-US"/>
+              </w:rPr>
+              <w:t>Ready for Approval</w:t>
+            </w:r>
+            <w:bookmarkStart w:id="1" w:name="_GoBack"/>
+            <w:bookmarkEnd w:id="1"/>
+          </w:p>
+        </w:tc>
+      </w:tr>
     </w:tbl>
     <w:p>
       <w:pPr>
@@ -4670,7 +4790,7 @@
           <w:lang w:val="en-US"/>
         </w:rPr>
         <w:sectPr>
-          <w:footerReference w:type="default" r:id="rId15"/>
+          <w:footerReference w:type="default" r:id="rId13"/>
           <w:pgSz w:w="11906" w:h="16838"/>
           <w:pgMar w:top="1417" w:right="1701" w:bottom="1417" w:left="1701" w:header="708" w:footer="708" w:gutter="0"/>
           <w:pgNumType w:fmt="lowerRoman" w:start="1"/>
@@ -5011,9 +5131,7 @@
         </w:rPr>
         <w:t>Milestones</w:t>
       </w:r>
-      <w:bookmarkStart w:id="6" w:name="_GoBack"/>
       <w:bookmarkEnd w:id="5"/>
-      <w:bookmarkEnd w:id="6"/>
     </w:p>
     <w:p>
       <w:pPr>
@@ -5124,7 +5242,6 @@
         </w:rPr>
         <w:t xml:space="preserve">SRS Review – </w:t>
       </w:r>
-      <w:commentRangeStart w:id="7"/>
       <w:r>
         <w:rPr>
           <w:b/>
@@ -5153,13 +5270,6 @@
           <w:lang w:val="en-US"/>
         </w:rPr>
         <w:t>May</w:t>
-      </w:r>
-      <w:commentRangeEnd w:id="7"/>
-      <w:r>
-        <w:rPr>
-          <w:rStyle w:val="Refdecomentrio"/>
-        </w:rPr>
-        <w:commentReference w:id="7"/>
       </w:r>
     </w:p>
     <w:p>
@@ -5372,7 +5482,7 @@
           <w:lang w:val="en-US"/>
         </w:rPr>
       </w:pPr>
-      <w:bookmarkStart w:id="8" w:name="_Toc353725655"/>
+      <w:bookmarkStart w:id="6" w:name="_Toc353725655"/>
       <w:r>
         <w:rPr>
           <w:lang w:val="en-US"/>
@@ -5380,7 +5490,7 @@
         <w:lastRenderedPageBreak/>
         <w:t>Deliverables</w:t>
       </w:r>
-      <w:bookmarkEnd w:id="8"/>
+      <w:bookmarkEnd w:id="6"/>
     </w:p>
     <w:p>
       <w:pPr>
@@ -5596,14 +5706,14 @@
           <w:lang w:val="en-US"/>
         </w:rPr>
       </w:pPr>
-      <w:bookmarkStart w:id="9" w:name="_Toc353725656"/>
+      <w:bookmarkStart w:id="7" w:name="_Toc353725656"/>
       <w:r>
         <w:rPr>
           <w:lang w:val="en-US"/>
         </w:rPr>
         <w:t>Work Breakdown Structure</w:t>
       </w:r>
-      <w:bookmarkEnd w:id="9"/>
+      <w:bookmarkEnd w:id="7"/>
     </w:p>
     <w:p>
       <w:pPr>
@@ -6346,14 +6456,14 @@
           <w:lang w:val="en-US"/>
         </w:rPr>
       </w:pPr>
-      <w:bookmarkStart w:id="10" w:name="_Toc353725657"/>
+      <w:bookmarkStart w:id="8" w:name="_Toc353725657"/>
       <w:r>
         <w:rPr>
           <w:lang w:val="en-US"/>
         </w:rPr>
         <w:t>Resources</w:t>
       </w:r>
-      <w:bookmarkEnd w:id="10"/>
+      <w:bookmarkEnd w:id="8"/>
     </w:p>
     <w:p>
       <w:pPr>
@@ -6548,14 +6658,14 @@
           <w:lang w:val="en-US"/>
         </w:rPr>
       </w:pPr>
-      <w:bookmarkStart w:id="11" w:name="_Toc353725658"/>
+      <w:bookmarkStart w:id="9" w:name="_Toc353725658"/>
       <w:r>
         <w:rPr>
           <w:lang w:val="en-US"/>
         </w:rPr>
         <w:t>Estimation</w:t>
       </w:r>
-      <w:bookmarkEnd w:id="11"/>
+      <w:bookmarkEnd w:id="9"/>
     </w:p>
     <w:p>
       <w:pPr>
@@ -7588,14 +7698,14 @@
           <w:lang w:val="en-US"/>
         </w:rPr>
       </w:pPr>
-      <w:bookmarkStart w:id="12" w:name="_Toc353725659"/>
+      <w:bookmarkStart w:id="10" w:name="_Toc353725659"/>
       <w:r>
         <w:rPr>
           <w:lang w:val="en-US"/>
         </w:rPr>
         <w:t>Resource Allocation</w:t>
       </w:r>
-      <w:bookmarkEnd w:id="12"/>
+      <w:bookmarkEnd w:id="10"/>
     </w:p>
     <w:p>
       <w:pPr>
@@ -8482,7 +8592,7 @@
           <w:lang w:val="en-US"/>
         </w:rPr>
       </w:pPr>
-      <w:bookmarkStart w:id="13" w:name="_Toc353725645"/>
+      <w:bookmarkStart w:id="11" w:name="_Toc353725645"/>
       <w:r>
         <w:rPr>
           <w:lang w:val="en-US"/>
@@ -8517,7 +8627,7 @@
         </w:rPr>
         <w:t xml:space="preserve"> - Taks of Carla Machado</w:t>
       </w:r>
-      <w:bookmarkEnd w:id="13"/>
+      <w:bookmarkEnd w:id="11"/>
     </w:p>
     <w:p>
       <w:pPr>
@@ -9578,7 +9688,7 @@
           <w:lang w:val="en-US"/>
         </w:rPr>
       </w:pPr>
-      <w:bookmarkStart w:id="14" w:name="_Toc353725646"/>
+      <w:bookmarkStart w:id="12" w:name="_Toc353725646"/>
       <w:r>
         <w:rPr>
           <w:lang w:val="en-US"/>
@@ -9613,7 +9723,7 @@
         </w:rPr>
         <w:t xml:space="preserve"> - Tasks of David João</w:t>
       </w:r>
-      <w:bookmarkEnd w:id="14"/>
+      <w:bookmarkEnd w:id="12"/>
     </w:p>
     <w:p>
       <w:pPr>
@@ -10550,7 +10660,7 @@
           <w:lang w:val="en-US"/>
         </w:rPr>
       </w:pPr>
-      <w:bookmarkStart w:id="15" w:name="_Toc353725647"/>
+      <w:bookmarkStart w:id="13" w:name="_Toc353725647"/>
       <w:r>
         <w:rPr>
           <w:lang w:val="en-US"/>
@@ -10585,7 +10695,7 @@
         </w:rPr>
         <w:t xml:space="preserve"> - Tasks of Filipe Brandão</w:t>
       </w:r>
-      <w:bookmarkEnd w:id="15"/>
+      <w:bookmarkEnd w:id="13"/>
     </w:p>
     <w:p>
       <w:pPr>
@@ -11581,7 +11691,7 @@
           <w:lang w:val="en-US"/>
         </w:rPr>
       </w:pPr>
-      <w:bookmarkStart w:id="16" w:name="_Toc353725648"/>
+      <w:bookmarkStart w:id="14" w:name="_Toc353725648"/>
       <w:r>
         <w:rPr>
           <w:lang w:val="en-US"/>
@@ -11616,7 +11726,7 @@
         </w:rPr>
         <w:t xml:space="preserve"> - Tasks of João Girão</w:t>
       </w:r>
-      <w:bookmarkEnd w:id="16"/>
+      <w:bookmarkEnd w:id="14"/>
     </w:p>
     <w:p>
       <w:pPr>
@@ -12541,7 +12651,7 @@
           <w:lang w:val="en-US"/>
         </w:rPr>
       </w:pPr>
-      <w:bookmarkStart w:id="17" w:name="_Toc353725649"/>
+      <w:bookmarkStart w:id="15" w:name="_Toc353725649"/>
       <w:r>
         <w:rPr>
           <w:lang w:val="en-US"/>
@@ -12576,7 +12686,7 @@
         </w:rPr>
         <w:t xml:space="preserve"> - Tasks of João Martins</w:t>
       </w:r>
-      <w:bookmarkEnd w:id="17"/>
+      <w:bookmarkEnd w:id="15"/>
     </w:p>
     <w:p>
       <w:pPr>
@@ -13573,7 +13683,7 @@
         <w:pStyle w:val="Legenda"/>
         <w:framePr w:hSpace="141" w:wrap="around" w:vAnchor="text" w:hAnchor="page" w:x="4790" w:y="329"/>
       </w:pPr>
-      <w:bookmarkStart w:id="18" w:name="_Toc353725650"/>
+      <w:bookmarkStart w:id="16" w:name="_Toc353725650"/>
       <w:r>
         <w:t xml:space="preserve">Table </w:t>
       </w:r>
@@ -13604,7 +13714,7 @@
       <w:r>
         <w:t>Mário Oliveira</w:t>
       </w:r>
-      <w:bookmarkEnd w:id="18"/>
+      <w:bookmarkEnd w:id="16"/>
     </w:p>
     <w:p>
       <w:pPr>
@@ -14657,7 +14767,7 @@
           <w:lang w:val="en-US"/>
         </w:rPr>
       </w:pPr>
-      <w:bookmarkStart w:id="19" w:name="_Toc353725651"/>
+      <w:bookmarkStart w:id="17" w:name="_Toc353725651"/>
       <w:r>
         <w:rPr>
           <w:lang w:val="en-US"/>
@@ -14692,7 +14802,7 @@
         </w:rPr>
         <w:t xml:space="preserve"> - Tasks of Rui Ganhoto</w:t>
       </w:r>
-      <w:bookmarkEnd w:id="19"/>
+      <w:bookmarkEnd w:id="17"/>
     </w:p>
     <w:p>
       <w:pPr>
@@ -14813,14 +14923,14 @@
           <w:lang w:val="en-US"/>
         </w:rPr>
       </w:pPr>
-      <w:bookmarkStart w:id="20" w:name="_Toc353725660"/>
+      <w:bookmarkStart w:id="18" w:name="_Toc353725660"/>
       <w:r>
         <w:rPr>
           <w:lang w:val="en-US"/>
         </w:rPr>
         <w:t>Project Schedule</w:t>
       </w:r>
-      <w:bookmarkEnd w:id="20"/>
+      <w:bookmarkEnd w:id="18"/>
     </w:p>
     <w:p>
       <w:pPr>
@@ -14879,7 +14989,7 @@
                     </pic:cNvPicPr>
                   </pic:nvPicPr>
                   <pic:blipFill>
-                    <a:blip r:embed="rId16" cstate="print">
+                    <a:blip r:embed="rId14" cstate="print">
                       <a:extLst>
                         <a:ext uri="{28A0092B-C50C-407E-A947-70E740481C1C}">
                           <a14:useLocalDpi xmlns:a14="http://schemas.microsoft.com/office/drawing/2010/main" val="0"/>
@@ -14919,7 +15029,7 @@
           <w:lang w:val="en-US"/>
         </w:rPr>
       </w:pPr>
-      <w:bookmarkStart w:id="21" w:name="_Toc353725672"/>
+      <w:bookmarkStart w:id="19" w:name="_Toc353725672"/>
       <w:r>
         <w:rPr>
           <w:lang w:val="en-US"/>
@@ -14960,7 +15070,7 @@
         </w:rPr>
         <w:t>chedule</w:t>
       </w:r>
-      <w:bookmarkEnd w:id="21"/>
+      <w:bookmarkEnd w:id="19"/>
     </w:p>
     <w:p>
       <w:pPr>
@@ -15041,14 +15151,14 @@
           <w:lang w:val="en-US"/>
         </w:rPr>
       </w:pPr>
-      <w:bookmarkStart w:id="22" w:name="_Toc353725661"/>
+      <w:bookmarkStart w:id="20" w:name="_Toc353725661"/>
       <w:r>
         <w:rPr>
           <w:lang w:val="en-US"/>
         </w:rPr>
         <w:t>Project Tracking</w:t>
       </w:r>
-      <w:bookmarkEnd w:id="22"/>
+      <w:bookmarkEnd w:id="20"/>
     </w:p>
     <w:p>
       <w:pPr>
@@ -15158,14 +15268,14 @@
           <w:lang w:val="en-US"/>
         </w:rPr>
       </w:pPr>
-      <w:bookmarkStart w:id="23" w:name="_Toc353725662"/>
+      <w:bookmarkStart w:id="21" w:name="_Toc353725662"/>
       <w:r>
         <w:rPr>
           <w:lang w:val="en-US"/>
         </w:rPr>
         <w:t>Quality Plan</w:t>
       </w:r>
-      <w:bookmarkEnd w:id="23"/>
+      <w:bookmarkEnd w:id="21"/>
     </w:p>
     <w:p>
       <w:pPr>
@@ -15243,7 +15353,7 @@
           <w:lang w:val="en-US"/>
         </w:rPr>
       </w:pPr>
-      <w:bookmarkStart w:id="24" w:name="_Toc353725663"/>
+      <w:bookmarkStart w:id="22" w:name="_Toc353725663"/>
       <w:r>
         <w:rPr>
           <w:lang w:val="en-US"/>
@@ -15251,7 +15361,7 @@
         <w:lastRenderedPageBreak/>
         <w:t>Processes</w:t>
       </w:r>
-      <w:bookmarkEnd w:id="24"/>
+      <w:bookmarkEnd w:id="22"/>
     </w:p>
     <w:p>
       <w:pPr>
@@ -15484,7 +15594,7 @@
       </w:r>
     </w:p>
     <w:sectPr>
-      <w:footerReference w:type="first" r:id="rId17"/>
+      <w:footerReference w:type="first" r:id="rId15"/>
       <w:pgSz w:w="11906" w:h="16838"/>
       <w:pgMar w:top="1417" w:right="1701" w:bottom="1417" w:left="1701" w:header="708" w:footer="708" w:gutter="0"/>
       <w:pgNumType w:start="1"/>
@@ -15494,50 +15604,6 @@
     </w:sectPr>
   </w:body>
 </w:document>
-</file>
-
-<file path=word/comments.xml><?xml version="1.0" encoding="utf-8"?>
-<w:comments xmlns:wpc="http://schemas.microsoft.com/office/word/2010/wordprocessingCanvas" xmlns:mc="http://schemas.openxmlformats.org/markup-compatibility/2006" xmlns:o="urn:schemas-microsoft-com:office:office" xmlns:r="http://schemas.openxmlformats.org/officeDocument/2006/relationships" xmlns:m="http://schemas.openxmlformats.org/officeDocument/2006/math" xmlns:v="urn:schemas-microsoft-com:vml" xmlns:wp14="http://schemas.microsoft.com/office/word/2010/wordprocessingDrawing" xmlns:wp="http://schemas.openxmlformats.org/drawingml/2006/wordprocessingDrawing" xmlns:w10="urn:schemas-microsoft-com:office:word" xmlns:w="http://schemas.openxmlformats.org/wordprocessingml/2006/main" xmlns:w14="http://schemas.microsoft.com/office/word/2010/wordml" xmlns:w15="http://schemas.microsoft.com/office/word/2012/wordml" xmlns:wpg="http://schemas.microsoft.com/office/word/2010/wordprocessingGroup" xmlns:wpi="http://schemas.microsoft.com/office/word/2010/wordprocessingInk" xmlns:wne="http://schemas.microsoft.com/office/word/2006/wordml" xmlns:wps="http://schemas.microsoft.com/office/word/2010/wordprocessingShape" mc:Ignorable="w14 w15 wp14">
-  <w:comment w:id="1" w:author="Mário Oliveira" w:date="2013-04-20T21:29:00Z" w:initials="MO">
-    <w:p>
-      <w:pPr>
-        <w:pStyle w:val="Textodecomentrio"/>
-      </w:pPr>
-      <w:r>
-        <w:rPr>
-          <w:rStyle w:val="Refdecomentrio"/>
-        </w:rPr>
-        <w:annotationRef/>
-      </w:r>
-      <w:r>
-        <w:t>Estado para Ready for Revision xD</w:t>
-      </w:r>
-    </w:p>
-  </w:comment>
-  <w:comment w:id="7" w:author="Mário Oliveira" w:date="2013-04-20T21:30:00Z" w:initials="MO">
-    <w:p>
-      <w:pPr>
-        <w:pStyle w:val="Textodecomentrio"/>
-      </w:pPr>
-      <w:r>
-        <w:rPr>
-          <w:rStyle w:val="Refdecomentrio"/>
-        </w:rPr>
-        <w:annotationRef/>
-      </w:r>
-      <w:r>
-        <w:t>Esta inspeção não é feita não aula no dia 29 de Abril?</w:t>
-      </w:r>
-    </w:p>
-  </w:comment>
-</w:comments>
-</file>
-
-<file path=word/commentsExtended.xml><?xml version="1.0" encoding="utf-8"?>
-<w15:commentsEx xmlns:wpc="http://schemas.microsoft.com/office/word/2010/wordprocessingCanvas" xmlns:mc="http://schemas.openxmlformats.org/markup-compatibility/2006" xmlns:o="urn:schemas-microsoft-com:office:office" xmlns:r="http://schemas.openxmlformats.org/officeDocument/2006/relationships" xmlns:m="http://schemas.openxmlformats.org/officeDocument/2006/math" xmlns:v="urn:schemas-microsoft-com:vml" xmlns:wp14="http://schemas.microsoft.com/office/word/2010/wordprocessingDrawing" xmlns:wp="http://schemas.openxmlformats.org/drawingml/2006/wordprocessingDrawing" xmlns:w10="urn:schemas-microsoft-com:office:word" xmlns:w="http://schemas.openxmlformats.org/wordprocessingml/2006/main" xmlns:w14="http://schemas.microsoft.com/office/word/2010/wordml" xmlns:w15="http://schemas.microsoft.com/office/word/2012/wordml" xmlns:wpg="http://schemas.microsoft.com/office/word/2010/wordprocessingGroup" xmlns:wpi="http://schemas.microsoft.com/office/word/2010/wordprocessingInk" xmlns:wne="http://schemas.microsoft.com/office/word/2006/wordml" xmlns:wps="http://schemas.microsoft.com/office/word/2010/wordprocessingShape" mc:Ignorable="w14 w15 wp14">
-  <w15:commentEx w15:paraId="2F95A823" w15:done="0"/>
-  <w15:commentEx w15:paraId="7556738F" w15:done="0"/>
-</w15:commentsEx>
 </file>
 
 <file path=word/endnotes.xml><?xml version="1.0" encoding="utf-8"?>
@@ -15764,7 +15830,7 @@
         <w:noProof/>
         <w:lang w:val="en-US"/>
       </w:rPr>
-      <w:t>2</w:t>
+      <w:t>i</w:t>
     </w:r>
     <w:r>
       <w:rPr>
@@ -16026,10 +16092,7 @@
       <w:sdtEndPr/>
       <w:sdtContent>
         <w:r>
-          <w:rPr>
-            <w:lang w:val="en-US"/>
-          </w:rPr>
-          <w:t>Ready for Review</w:t>
+          <w:t>Ready for Approval</w:t>
         </w:r>
       </w:sdtContent>
     </w:sdt>
@@ -16197,10 +16260,7 @@
       <w:sdtEndPr/>
       <w:sdtContent>
         <w:r>
-          <w:rPr>
-            <w:lang w:val="en-GB"/>
-          </w:rPr>
-          <w:t>Ready for Review</w:t>
+          <w:t>Ready for Approval</w:t>
         </w:r>
       </w:sdtContent>
     </w:sdt>
@@ -17373,14 +17433,6 @@
     <w:abstractNumId w:val="0"/>
   </w:num>
 </w:numbering>
-</file>
-
-<file path=word/people.xml><?xml version="1.0" encoding="utf-8"?>
-<w15:people xmlns:wpc="http://schemas.microsoft.com/office/word/2010/wordprocessingCanvas" xmlns:mc="http://schemas.openxmlformats.org/markup-compatibility/2006" xmlns:o="urn:schemas-microsoft-com:office:office" xmlns:r="http://schemas.openxmlformats.org/officeDocument/2006/relationships" xmlns:m="http://schemas.openxmlformats.org/officeDocument/2006/math" xmlns:v="urn:schemas-microsoft-com:vml" xmlns:wp14="http://schemas.microsoft.com/office/word/2010/wordprocessingDrawing" xmlns:wp="http://schemas.openxmlformats.org/drawingml/2006/wordprocessingDrawing" xmlns:w10="urn:schemas-microsoft-com:office:word" xmlns:w="http://schemas.openxmlformats.org/wordprocessingml/2006/main" xmlns:w14="http://schemas.microsoft.com/office/word/2010/wordml" xmlns:w15="http://schemas.microsoft.com/office/word/2012/wordml" xmlns:wpg="http://schemas.microsoft.com/office/word/2010/wordprocessingGroup" xmlns:wpi="http://schemas.microsoft.com/office/word/2010/wordprocessingInk" xmlns:wne="http://schemas.microsoft.com/office/word/2006/wordml" xmlns:wps="http://schemas.microsoft.com/office/word/2010/wordprocessingShape" mc:Ignorable="w14 w15 wp14">
-  <w15:person w15:author="Mário Oliveira">
-    <w15:presenceInfo w15:providerId="Windows Live" w15:userId="228e243b25e30480"/>
-  </w15:person>
-</w15:people>
 </file>
 
 <file path=word/styles.xml><?xml version="1.0" encoding="utf-8"?>
@@ -18453,7 +18505,7 @@
 </file>
 
 <file path=customXml/itemProps2.xml><?xml version="1.0" encoding="utf-8"?>
-<ds:datastoreItem xmlns:ds="http://schemas.openxmlformats.org/officeDocument/2006/customXml" ds:itemID="{28204086-5613-4E8B-8399-CBB1376F2AC2}">
+<ds:datastoreItem xmlns:ds="http://schemas.openxmlformats.org/officeDocument/2006/customXml" ds:itemID="{DE9FCAE3-0877-4881-B118-9430550A535A}">
   <ds:schemaRefs>
     <ds:schemaRef ds:uri="http://schemas.openxmlformats.org/officeDocument/2006/bibliography"/>
   </ds:schemaRefs>

</xml_diff>